<commit_message>
Updated Calculations of voltage current and switch values, Updated document with the same
</commit_message>
<xml_diff>
--- a/Project/Document/Battery_Balancing_Guide.docx
+++ b/Project/Document/Battery_Balancing_Guide.docx
@@ -42,9 +42,15 @@
           <w:szCs w:val="23"/>
           <w:bdr w:val="none" w:sz="0" w:space="0" w:color="auto" w:frame="1"/>
         </w:rPr>
-        <w:t>Project-</w:t>
-      </w:r>
-      <w:r>
+        <w:t>Project--|</w:t>
+      </w:r>
+    </w:p>
+    <w:p>
+      <w:pPr>
+        <w:pStyle w:val="NormalWeb"/>
+        <w:shd w:val="clear" w:color="auto" w:fill="FFFFFF"/>
+        <w:spacing w:before="0" w:beforeAutospacing="0" w:after="0" w:afterAutospacing="0"/>
+        <w:textAlignment w:val="top"/>
         <w:rPr>
           <w:rStyle w:val="Strong"/>
           <w:rFonts w:ascii="Segoe UI" w:hAnsi="Segoe UI" w:cs="Segoe UI"/>
@@ -53,15 +59,8 @@
           <w:szCs w:val="23"/>
           <w:bdr w:val="none" w:sz="0" w:space="0" w:color="auto" w:frame="1"/>
         </w:rPr>
-        <w:t>-|</w:t>
-      </w:r>
-    </w:p>
-    <w:p>
-      <w:pPr>
-        <w:pStyle w:val="NormalWeb"/>
-        <w:shd w:val="clear" w:color="auto" w:fill="FFFFFF"/>
-        <w:spacing w:before="0" w:beforeAutospacing="0" w:after="0" w:afterAutospacing="0"/>
-        <w:textAlignment w:val="top"/>
+      </w:pPr>
+      <w:r>
         <w:rPr>
           <w:rStyle w:val="Strong"/>
           <w:rFonts w:ascii="Segoe UI" w:hAnsi="Segoe UI" w:cs="Segoe UI"/>
@@ -70,7 +69,8 @@
           <w:szCs w:val="23"/>
           <w:bdr w:val="none" w:sz="0" w:space="0" w:color="auto" w:frame="1"/>
         </w:rPr>
-      </w:pPr>
+        <w:t>               |-CSR_Requirements -</w:t>
+      </w:r>
       <w:r>
         <w:rPr>
           <w:rStyle w:val="Strong"/>
@@ -80,7 +80,7 @@
           <w:szCs w:val="23"/>
           <w:bdr w:val="none" w:sz="0" w:space="0" w:color="auto" w:frame="1"/>
         </w:rPr>
-        <w:t>              </w:t>
+        <w:t xml:space="preserve"> </w:t>
       </w:r>
       <w:r>
         <w:rPr>
@@ -91,7 +91,7 @@
           <w:szCs w:val="23"/>
           <w:bdr w:val="none" w:sz="0" w:space="0" w:color="auto" w:frame="1"/>
         </w:rPr>
-        <w:t xml:space="preserve"> </w:t>
+        <w:t>Battery_Balancing_C++.pdf</w:t>
       </w:r>
       <w:r>
         <w:rPr>
@@ -102,9 +102,8 @@
           <w:szCs w:val="23"/>
           <w:bdr w:val="none" w:sz="0" w:space="0" w:color="auto" w:frame="1"/>
         </w:rPr>
-        <w:t>|-</w:t>
-      </w:r>
-      <w:proofErr w:type="spellStart"/>
+        <w:tab/>
+      </w:r>
       <w:r>
         <w:rPr>
           <w:rStyle w:val="Strong"/>
@@ -114,9 +113,8 @@
           <w:szCs w:val="23"/>
           <w:bdr w:val="none" w:sz="0" w:space="0" w:color="auto" w:frame="1"/>
         </w:rPr>
-        <w:t>CSR_Requirements</w:t>
-      </w:r>
-      <w:proofErr w:type="spellEnd"/>
+        <w:tab/>
+      </w:r>
       <w:r>
         <w:rPr>
           <w:rStyle w:val="Strong"/>
@@ -126,7 +124,7 @@
           <w:szCs w:val="23"/>
           <w:bdr w:val="none" w:sz="0" w:space="0" w:color="auto" w:frame="1"/>
         </w:rPr>
-        <w:t xml:space="preserve"> </w:t>
+        <w:tab/>
       </w:r>
       <w:r>
         <w:rPr>
@@ -137,8 +135,25 @@
           <w:szCs w:val="23"/>
           <w:bdr w:val="none" w:sz="0" w:space="0" w:color="auto" w:frame="1"/>
         </w:rPr>
-        <w:t>-</w:t>
-      </w:r>
+        <w:tab/>
+      </w:r>
+    </w:p>
+    <w:p>
+      <w:pPr>
+        <w:pStyle w:val="NormalWeb"/>
+        <w:shd w:val="clear" w:color="auto" w:fill="FFFFFF"/>
+        <w:spacing w:before="0" w:beforeAutospacing="0" w:after="0" w:afterAutospacing="0"/>
+        <w:textAlignment w:val="top"/>
+        <w:rPr>
+          <w:rFonts w:ascii="Segoe UI" w:hAnsi="Segoe UI" w:cs="Segoe UI"/>
+          <w:b/>
+          <w:bCs/>
+          <w:color w:val="000000"/>
+          <w:sz w:val="23"/>
+          <w:szCs w:val="23"/>
+          <w:bdr w:val="none" w:sz="0" w:space="0" w:color="auto" w:frame="1"/>
+        </w:rPr>
+      </w:pPr>
       <w:r>
         <w:rPr>
           <w:rStyle w:val="Strong"/>
@@ -148,7 +163,7 @@
           <w:szCs w:val="23"/>
           <w:bdr w:val="none" w:sz="0" w:space="0" w:color="auto" w:frame="1"/>
         </w:rPr>
-        <w:t xml:space="preserve"> </w:t>
+        <w:t xml:space="preserve">               </w:t>
       </w:r>
       <w:r>
         <w:rPr>
@@ -159,8 +174,22 @@
           <w:szCs w:val="23"/>
           <w:bdr w:val="none" w:sz="0" w:space="0" w:color="auto" w:frame="1"/>
         </w:rPr>
-        <w:t>Battery_Balancing_C++.pdf</w:t>
-      </w:r>
+        <w:t>|-Code</w:t>
+      </w:r>
+    </w:p>
+    <w:p>
+      <w:pPr>
+        <w:pStyle w:val="NormalWeb"/>
+        <w:shd w:val="clear" w:color="auto" w:fill="FFFFFF"/>
+        <w:spacing w:before="0" w:beforeAutospacing="0" w:after="0" w:afterAutospacing="0"/>
+        <w:textAlignment w:val="top"/>
+        <w:rPr>
+          <w:rFonts w:ascii="Segoe UI" w:hAnsi="Segoe UI" w:cs="Segoe UI"/>
+          <w:color w:val="000000"/>
+          <w:sz w:val="23"/>
+          <w:szCs w:val="23"/>
+        </w:rPr>
+      </w:pPr>
       <w:r>
         <w:rPr>
           <w:rStyle w:val="Strong"/>
@@ -170,7 +199,7 @@
           <w:szCs w:val="23"/>
           <w:bdr w:val="none" w:sz="0" w:space="0" w:color="auto" w:frame="1"/>
         </w:rPr>
-        <w:tab/>
+        <w:t xml:space="preserve">               </w:t>
       </w:r>
       <w:r>
         <w:rPr>
@@ -182,6 +211,7 @@
           <w:bdr w:val="none" w:sz="0" w:space="0" w:color="auto" w:frame="1"/>
         </w:rPr>
         <w:tab/>
+        <w:t>|-</w:t>
       </w:r>
       <w:r>
         <w:rPr>
@@ -192,8 +222,22 @@
           <w:szCs w:val="23"/>
           <w:bdr w:val="none" w:sz="0" w:space="0" w:color="auto" w:frame="1"/>
         </w:rPr>
-        <w:tab/>
-      </w:r>
+        <w:t>All_Data</w:t>
+      </w:r>
+    </w:p>
+    <w:p>
+      <w:pPr>
+        <w:pStyle w:val="NormalWeb"/>
+        <w:shd w:val="clear" w:color="auto" w:fill="FFFFFF"/>
+        <w:spacing w:before="0" w:beforeAutospacing="0" w:after="0" w:afterAutospacing="0"/>
+        <w:textAlignment w:val="top"/>
+        <w:rPr>
+          <w:rFonts w:ascii="Segoe UI" w:hAnsi="Segoe UI" w:cs="Segoe UI"/>
+          <w:color w:val="000000"/>
+          <w:sz w:val="23"/>
+          <w:szCs w:val="23"/>
+        </w:rPr>
+      </w:pPr>
       <w:r>
         <w:rPr>
           <w:rStyle w:val="Strong"/>
@@ -203,25 +247,8 @@
           <w:szCs w:val="23"/>
           <w:bdr w:val="none" w:sz="0" w:space="0" w:color="auto" w:frame="1"/>
         </w:rPr>
-        <w:tab/>
-      </w:r>
-    </w:p>
-    <w:p>
-      <w:pPr>
-        <w:pStyle w:val="NormalWeb"/>
-        <w:shd w:val="clear" w:color="auto" w:fill="FFFFFF"/>
-        <w:spacing w:before="0" w:beforeAutospacing="0" w:after="0" w:afterAutospacing="0"/>
-        <w:textAlignment w:val="top"/>
-        <w:rPr>
-          <w:rFonts w:ascii="Segoe UI" w:hAnsi="Segoe UI" w:cs="Segoe UI"/>
-          <w:b/>
-          <w:bCs/>
-          <w:color w:val="000000"/>
-          <w:sz w:val="23"/>
-          <w:szCs w:val="23"/>
-          <w:bdr w:val="none" w:sz="0" w:space="0" w:color="auto" w:frame="1"/>
-        </w:rPr>
-      </w:pPr>
+        <w:t xml:space="preserve">                       </w:t>
+      </w:r>
       <w:r>
         <w:rPr>
           <w:rStyle w:val="Strong"/>
@@ -231,8 +258,23 @@
           <w:szCs w:val="23"/>
           <w:bdr w:val="none" w:sz="0" w:space="0" w:color="auto" w:frame="1"/>
         </w:rPr>
-        <w:t xml:space="preserve">               </w:t>
-      </w:r>
+        <w:tab/>
+        <w:t>|-data.c</w:t>
+      </w:r>
+    </w:p>
+    <w:p>
+      <w:pPr>
+        <w:pStyle w:val="NormalWeb"/>
+        <w:shd w:val="clear" w:color="auto" w:fill="FFFFFF"/>
+        <w:spacing w:before="0" w:beforeAutospacing="0" w:after="0" w:afterAutospacing="0"/>
+        <w:textAlignment w:val="top"/>
+        <w:rPr>
+          <w:rFonts w:ascii="Segoe UI" w:hAnsi="Segoe UI" w:cs="Segoe UI"/>
+          <w:color w:val="000000"/>
+          <w:sz w:val="23"/>
+          <w:szCs w:val="23"/>
+        </w:rPr>
+      </w:pPr>
       <w:r>
         <w:rPr>
           <w:rStyle w:val="Strong"/>
@@ -242,7 +284,7 @@
           <w:szCs w:val="23"/>
           <w:bdr w:val="none" w:sz="0" w:space="0" w:color="auto" w:frame="1"/>
         </w:rPr>
-        <w:t>|-</w:t>
+        <w:t xml:space="preserve">                       </w:t>
       </w:r>
       <w:r>
         <w:rPr>
@@ -253,22 +295,9 @@
           <w:szCs w:val="23"/>
           <w:bdr w:val="none" w:sz="0" w:space="0" w:color="auto" w:frame="1"/>
         </w:rPr>
-        <w:t>Code</w:t>
-      </w:r>
-    </w:p>
-    <w:p>
-      <w:pPr>
-        <w:pStyle w:val="NormalWeb"/>
-        <w:shd w:val="clear" w:color="auto" w:fill="FFFFFF"/>
-        <w:spacing w:before="0" w:beforeAutospacing="0" w:after="0" w:afterAutospacing="0"/>
-        <w:textAlignment w:val="top"/>
-        <w:rPr>
-          <w:rFonts w:ascii="Segoe UI" w:hAnsi="Segoe UI" w:cs="Segoe UI"/>
-          <w:color w:val="000000"/>
-          <w:sz w:val="23"/>
-          <w:szCs w:val="23"/>
-        </w:rPr>
-      </w:pPr>
+        <w:tab/>
+        <w:t>|-data.h</w:t>
+      </w:r>
       <w:r>
         <w:rPr>
           <w:rStyle w:val="Strong"/>
@@ -278,9 +307,15 @@
           <w:szCs w:val="23"/>
           <w:bdr w:val="none" w:sz="0" w:space="0" w:color="auto" w:frame="1"/>
         </w:rPr>
-        <w:t>              </w:t>
-      </w:r>
-      <w:r>
+        <w:t xml:space="preserve"> </w:t>
+      </w:r>
+    </w:p>
+    <w:p>
+      <w:pPr>
+        <w:pStyle w:val="NormalWeb"/>
+        <w:shd w:val="clear" w:color="auto" w:fill="FFFFFF"/>
+        <w:spacing w:before="0" w:beforeAutospacing="0" w:after="0" w:afterAutospacing="0"/>
+        <w:textAlignment w:val="top"/>
         <w:rPr>
           <w:rStyle w:val="Strong"/>
           <w:rFonts w:ascii="Segoe UI" w:hAnsi="Segoe UI" w:cs="Segoe UI"/>
@@ -289,8 +324,7 @@
           <w:szCs w:val="23"/>
           <w:bdr w:val="none" w:sz="0" w:space="0" w:color="auto" w:frame="1"/>
         </w:rPr>
-        <w:t xml:space="preserve"> </w:t>
-      </w:r>
+      </w:pPr>
       <w:r>
         <w:rPr>
           <w:rStyle w:val="Strong"/>
@@ -300,7 +334,7 @@
           <w:szCs w:val="23"/>
           <w:bdr w:val="none" w:sz="0" w:space="0" w:color="auto" w:frame="1"/>
         </w:rPr>
-        <w:tab/>
+        <w:t xml:space="preserve">     </w:t>
       </w:r>
       <w:r>
         <w:rPr>
@@ -311,9 +345,8 @@
           <w:szCs w:val="23"/>
           <w:bdr w:val="none" w:sz="0" w:space="0" w:color="auto" w:frame="1"/>
         </w:rPr>
-        <w:t>|-</w:t>
-      </w:r>
-      <w:proofErr w:type="spellStart"/>
+        <w:t xml:space="preserve">                  </w:t>
+      </w:r>
       <w:r>
         <w:rPr>
           <w:rStyle w:val="Strong"/>
@@ -323,23 +356,11 @@
           <w:szCs w:val="23"/>
           <w:bdr w:val="none" w:sz="0" w:space="0" w:color="auto" w:frame="1"/>
         </w:rPr>
-        <w:t>All_Data</w:t>
-      </w:r>
-      <w:proofErr w:type="spellEnd"/>
-    </w:p>
-    <w:p>
-      <w:pPr>
-        <w:pStyle w:val="NormalWeb"/>
-        <w:shd w:val="clear" w:color="auto" w:fill="FFFFFF"/>
-        <w:spacing w:before="0" w:beforeAutospacing="0" w:after="0" w:afterAutospacing="0"/>
-        <w:textAlignment w:val="top"/>
-        <w:rPr>
-          <w:rFonts w:ascii="Segoe UI" w:hAnsi="Segoe UI" w:cs="Segoe UI"/>
-          <w:color w:val="000000"/>
-          <w:sz w:val="23"/>
-          <w:szCs w:val="23"/>
-        </w:rPr>
-      </w:pPr>
+        <w:t>|-</w:t>
+      </w:r>
+      <w:r>
+        <w:t xml:space="preserve"> </w:t>
+      </w:r>
       <w:r>
         <w:rPr>
           <w:rStyle w:val="Strong"/>
@@ -349,9 +370,15 @@
           <w:szCs w:val="23"/>
           <w:bdr w:val="none" w:sz="0" w:space="0" w:color="auto" w:frame="1"/>
         </w:rPr>
-        <w:t xml:space="preserve">                       </w:t>
-      </w:r>
-      <w:r>
+        <w:t>Battery_processing</w:t>
+      </w:r>
+    </w:p>
+    <w:p>
+      <w:pPr>
+        <w:pStyle w:val="NormalWeb"/>
+        <w:shd w:val="clear" w:color="auto" w:fill="FFFFFF"/>
+        <w:spacing w:before="0" w:beforeAutospacing="0" w:after="0" w:afterAutospacing="0"/>
+        <w:textAlignment w:val="top"/>
         <w:rPr>
           <w:rStyle w:val="Strong"/>
           <w:rFonts w:ascii="Segoe UI" w:hAnsi="Segoe UI" w:cs="Segoe UI"/>
@@ -360,10 +387,7 @@
           <w:szCs w:val="23"/>
           <w:bdr w:val="none" w:sz="0" w:space="0" w:color="auto" w:frame="1"/>
         </w:rPr>
-        <w:tab/>
-        <w:t>|-</w:t>
-      </w:r>
-      <w:proofErr w:type="spellStart"/>
+      </w:pPr>
       <w:r>
         <w:rPr>
           <w:rStyle w:val="Strong"/>
@@ -373,23 +397,8 @@
           <w:szCs w:val="23"/>
           <w:bdr w:val="none" w:sz="0" w:space="0" w:color="auto" w:frame="1"/>
         </w:rPr>
-        <w:t>data.c</w:t>
-      </w:r>
-      <w:proofErr w:type="spellEnd"/>
-    </w:p>
-    <w:p>
-      <w:pPr>
-        <w:pStyle w:val="NormalWeb"/>
-        <w:shd w:val="clear" w:color="auto" w:fill="FFFFFF"/>
-        <w:spacing w:before="0" w:beforeAutospacing="0" w:after="0" w:afterAutospacing="0"/>
-        <w:textAlignment w:val="top"/>
-        <w:rPr>
-          <w:rFonts w:ascii="Segoe UI" w:hAnsi="Segoe UI" w:cs="Segoe UI"/>
-          <w:color w:val="000000"/>
-          <w:sz w:val="23"/>
-          <w:szCs w:val="23"/>
-        </w:rPr>
-      </w:pPr>
+        <w:tab/>
+      </w:r>
       <w:r>
         <w:rPr>
           <w:rStyle w:val="Strong"/>
@@ -399,7 +408,7 @@
           <w:szCs w:val="23"/>
           <w:bdr w:val="none" w:sz="0" w:space="0" w:color="auto" w:frame="1"/>
         </w:rPr>
-        <w:t xml:space="preserve">                       </w:t>
+        <w:tab/>
       </w:r>
       <w:r>
         <w:rPr>
@@ -413,7 +422,9 @@
         <w:tab/>
         <w:t>|-</w:t>
       </w:r>
-      <w:proofErr w:type="spellStart"/>
+      <w:r>
+        <w:t xml:space="preserve"> </w:t>
+      </w:r>
       <w:r>
         <w:rPr>
           <w:rStyle w:val="Strong"/>
@@ -423,10 +434,15 @@
           <w:szCs w:val="23"/>
           <w:bdr w:val="none" w:sz="0" w:space="0" w:color="auto" w:frame="1"/>
         </w:rPr>
-        <w:t>data.h</w:t>
-      </w:r>
-      <w:proofErr w:type="spellEnd"/>
-      <w:r>
+        <w:t>Battery_Operation.c</w:t>
+      </w:r>
+    </w:p>
+    <w:p>
+      <w:pPr>
+        <w:pStyle w:val="NormalWeb"/>
+        <w:shd w:val="clear" w:color="auto" w:fill="FFFFFF"/>
+        <w:spacing w:before="0" w:beforeAutospacing="0" w:after="0" w:afterAutospacing="0"/>
+        <w:textAlignment w:val="top"/>
         <w:rPr>
           <w:rStyle w:val="Strong"/>
           <w:rFonts w:ascii="Segoe UI" w:hAnsi="Segoe UI" w:cs="Segoe UI"/>
@@ -435,15 +451,8 @@
           <w:szCs w:val="23"/>
           <w:bdr w:val="none" w:sz="0" w:space="0" w:color="auto" w:frame="1"/>
         </w:rPr>
-        <w:t xml:space="preserve"> </w:t>
-      </w:r>
-    </w:p>
-    <w:p>
-      <w:pPr>
-        <w:pStyle w:val="NormalWeb"/>
-        <w:shd w:val="clear" w:color="auto" w:fill="FFFFFF"/>
-        <w:spacing w:before="0" w:beforeAutospacing="0" w:after="0" w:afterAutospacing="0"/>
-        <w:textAlignment w:val="top"/>
+      </w:pPr>
+      <w:r>
         <w:rPr>
           <w:rStyle w:val="Strong"/>
           <w:rFonts w:ascii="Segoe UI" w:hAnsi="Segoe UI" w:cs="Segoe UI"/>
@@ -452,7 +461,11 @@
           <w:szCs w:val="23"/>
           <w:bdr w:val="none" w:sz="0" w:space="0" w:color="auto" w:frame="1"/>
         </w:rPr>
-      </w:pPr>
+        <w:t xml:space="preserve">                                  |-</w:t>
+      </w:r>
+      <w:r>
+        <w:t xml:space="preserve"> </w:t>
+      </w:r>
       <w:r>
         <w:rPr>
           <w:rStyle w:val="Strong"/>
@@ -462,9 +475,15 @@
           <w:szCs w:val="23"/>
           <w:bdr w:val="none" w:sz="0" w:space="0" w:color="auto" w:frame="1"/>
         </w:rPr>
-        <w:t xml:space="preserve">     </w:t>
-      </w:r>
-      <w:r>
+        <w:t>BatteryOperation.h</w:t>
+      </w:r>
+    </w:p>
+    <w:p>
+      <w:pPr>
+        <w:pStyle w:val="NormalWeb"/>
+        <w:shd w:val="clear" w:color="auto" w:fill="FFFFFF"/>
+        <w:spacing w:before="0" w:beforeAutospacing="0" w:after="0" w:afterAutospacing="0"/>
+        <w:textAlignment w:val="top"/>
         <w:rPr>
           <w:rStyle w:val="Strong"/>
           <w:rFonts w:ascii="Segoe UI" w:hAnsi="Segoe UI" w:cs="Segoe UI"/>
@@ -473,8 +492,7 @@
           <w:szCs w:val="23"/>
           <w:bdr w:val="none" w:sz="0" w:space="0" w:color="auto" w:frame="1"/>
         </w:rPr>
-        <w:t xml:space="preserve">                  </w:t>
-      </w:r>
+      </w:pPr>
       <w:r>
         <w:rPr>
           <w:rStyle w:val="Strong"/>
@@ -484,12 +502,11 @@
           <w:szCs w:val="23"/>
           <w:bdr w:val="none" w:sz="0" w:space="0" w:color="auto" w:frame="1"/>
         </w:rPr>
-        <w:t>|-</w:t>
+        <w:t xml:space="preserve">                       |-</w:t>
       </w:r>
       <w:r>
         <w:t xml:space="preserve"> </w:t>
       </w:r>
-      <w:proofErr w:type="spellStart"/>
       <w:r>
         <w:rPr>
           <w:rStyle w:val="Strong"/>
@@ -499,9 +516,8 @@
           <w:szCs w:val="23"/>
           <w:bdr w:val="none" w:sz="0" w:space="0" w:color="auto" w:frame="1"/>
         </w:rPr>
-        <w:t>Battery_processing</w:t>
-      </w:r>
-      <w:proofErr w:type="spellEnd"/>
+        <w:t>application.c</w:t>
+      </w:r>
     </w:p>
     <w:p>
       <w:pPr>
@@ -518,7 +534,13 @@
           <w:bdr w:val="none" w:sz="0" w:space="0" w:color="auto" w:frame="1"/>
         </w:rPr>
       </w:pPr>
-      <w:r>
+    </w:p>
+    <w:p>
+      <w:pPr>
+        <w:pStyle w:val="NormalWeb"/>
+        <w:shd w:val="clear" w:color="auto" w:fill="FFFFFF"/>
+        <w:spacing w:before="0" w:beforeAutospacing="0" w:after="0" w:afterAutospacing="0"/>
+        <w:textAlignment w:val="top"/>
         <w:rPr>
           <w:rStyle w:val="Strong"/>
           <w:rFonts w:ascii="Segoe UI" w:hAnsi="Segoe UI" w:cs="Segoe UI"/>
@@ -527,9 +549,14 @@
           <w:szCs w:val="23"/>
           <w:bdr w:val="none" w:sz="0" w:space="0" w:color="auto" w:frame="1"/>
         </w:rPr>
-        <w:tab/>
-      </w:r>
-      <w:r>
+      </w:pPr>
+    </w:p>
+    <w:p>
+      <w:pPr>
+        <w:pStyle w:val="NormalWeb"/>
+        <w:shd w:val="clear" w:color="auto" w:fill="FFFFFF"/>
+        <w:spacing w:before="0" w:beforeAutospacing="0" w:after="0" w:afterAutospacing="0"/>
+        <w:textAlignment w:val="top"/>
         <w:rPr>
           <w:rStyle w:val="Strong"/>
           <w:rFonts w:ascii="Segoe UI" w:hAnsi="Segoe UI" w:cs="Segoe UI"/>
@@ -538,169 +565,6 @@
           <w:szCs w:val="23"/>
           <w:bdr w:val="none" w:sz="0" w:space="0" w:color="auto" w:frame="1"/>
         </w:rPr>
-        <w:tab/>
-      </w:r>
-      <w:r>
-        <w:rPr>
-          <w:rStyle w:val="Strong"/>
-          <w:rFonts w:ascii="Segoe UI" w:hAnsi="Segoe UI" w:cs="Segoe UI"/>
-          <w:color w:val="000000"/>
-          <w:sz w:val="23"/>
-          <w:szCs w:val="23"/>
-          <w:bdr w:val="none" w:sz="0" w:space="0" w:color="auto" w:frame="1"/>
-        </w:rPr>
-        <w:tab/>
-        <w:t>|-</w:t>
-      </w:r>
-      <w:r>
-        <w:t xml:space="preserve"> </w:t>
-      </w:r>
-      <w:proofErr w:type="spellStart"/>
-      <w:r>
-        <w:rPr>
-          <w:rStyle w:val="Strong"/>
-          <w:rFonts w:ascii="Segoe UI" w:hAnsi="Segoe UI" w:cs="Segoe UI"/>
-          <w:color w:val="000000"/>
-          <w:sz w:val="23"/>
-          <w:szCs w:val="23"/>
-          <w:bdr w:val="none" w:sz="0" w:space="0" w:color="auto" w:frame="1"/>
-        </w:rPr>
-        <w:t>Battery_Operation.c</w:t>
-      </w:r>
-      <w:proofErr w:type="spellEnd"/>
-    </w:p>
-    <w:p>
-      <w:pPr>
-        <w:pStyle w:val="NormalWeb"/>
-        <w:shd w:val="clear" w:color="auto" w:fill="FFFFFF"/>
-        <w:spacing w:before="0" w:beforeAutospacing="0" w:after="0" w:afterAutospacing="0"/>
-        <w:textAlignment w:val="top"/>
-        <w:rPr>
-          <w:rStyle w:val="Strong"/>
-          <w:rFonts w:ascii="Segoe UI" w:hAnsi="Segoe UI" w:cs="Segoe UI"/>
-          <w:color w:val="000000"/>
-          <w:sz w:val="23"/>
-          <w:szCs w:val="23"/>
-          <w:bdr w:val="none" w:sz="0" w:space="0" w:color="auto" w:frame="1"/>
-        </w:rPr>
-      </w:pPr>
-      <w:r>
-        <w:rPr>
-          <w:rStyle w:val="Strong"/>
-          <w:rFonts w:ascii="Segoe UI" w:hAnsi="Segoe UI" w:cs="Segoe UI"/>
-          <w:color w:val="000000"/>
-          <w:sz w:val="23"/>
-          <w:szCs w:val="23"/>
-          <w:bdr w:val="none" w:sz="0" w:space="0" w:color="auto" w:frame="1"/>
-        </w:rPr>
-        <w:t xml:space="preserve">                                  |-</w:t>
-      </w:r>
-      <w:r>
-        <w:t xml:space="preserve"> </w:t>
-      </w:r>
-      <w:proofErr w:type="spellStart"/>
-      <w:r>
-        <w:rPr>
-          <w:rStyle w:val="Strong"/>
-          <w:rFonts w:ascii="Segoe UI" w:hAnsi="Segoe UI" w:cs="Segoe UI"/>
-          <w:color w:val="000000"/>
-          <w:sz w:val="23"/>
-          <w:szCs w:val="23"/>
-          <w:bdr w:val="none" w:sz="0" w:space="0" w:color="auto" w:frame="1"/>
-        </w:rPr>
-        <w:t>BatteryOperation.h</w:t>
-      </w:r>
-      <w:proofErr w:type="spellEnd"/>
-    </w:p>
-    <w:p>
-      <w:pPr>
-        <w:pStyle w:val="NormalWeb"/>
-        <w:shd w:val="clear" w:color="auto" w:fill="FFFFFF"/>
-        <w:spacing w:before="0" w:beforeAutospacing="0" w:after="0" w:afterAutospacing="0"/>
-        <w:textAlignment w:val="top"/>
-        <w:rPr>
-          <w:rStyle w:val="Strong"/>
-          <w:rFonts w:ascii="Segoe UI" w:hAnsi="Segoe UI" w:cs="Segoe UI"/>
-          <w:color w:val="000000"/>
-          <w:sz w:val="23"/>
-          <w:szCs w:val="23"/>
-          <w:bdr w:val="none" w:sz="0" w:space="0" w:color="auto" w:frame="1"/>
-        </w:rPr>
-      </w:pPr>
-      <w:r>
-        <w:rPr>
-          <w:rStyle w:val="Strong"/>
-          <w:rFonts w:ascii="Segoe UI" w:hAnsi="Segoe UI" w:cs="Segoe UI"/>
-          <w:color w:val="000000"/>
-          <w:sz w:val="23"/>
-          <w:szCs w:val="23"/>
-          <w:bdr w:val="none" w:sz="0" w:space="0" w:color="auto" w:frame="1"/>
-        </w:rPr>
-        <w:t xml:space="preserve">                       |-</w:t>
-      </w:r>
-      <w:r>
-        <w:t xml:space="preserve"> </w:t>
-      </w:r>
-      <w:proofErr w:type="spellStart"/>
-      <w:r>
-        <w:rPr>
-          <w:rStyle w:val="Strong"/>
-          <w:rFonts w:ascii="Segoe UI" w:hAnsi="Segoe UI" w:cs="Segoe UI"/>
-          <w:color w:val="000000"/>
-          <w:sz w:val="23"/>
-          <w:szCs w:val="23"/>
-          <w:bdr w:val="none" w:sz="0" w:space="0" w:color="auto" w:frame="1"/>
-        </w:rPr>
-        <w:t>application.c</w:t>
-      </w:r>
-      <w:proofErr w:type="spellEnd"/>
-    </w:p>
-    <w:p>
-      <w:pPr>
-        <w:pStyle w:val="NormalWeb"/>
-        <w:shd w:val="clear" w:color="auto" w:fill="FFFFFF"/>
-        <w:spacing w:before="0" w:beforeAutospacing="0" w:after="0" w:afterAutospacing="0"/>
-        <w:textAlignment w:val="top"/>
-        <w:rPr>
-          <w:rStyle w:val="Strong"/>
-          <w:rFonts w:ascii="Segoe UI" w:hAnsi="Segoe UI" w:cs="Segoe UI"/>
-          <w:color w:val="000000"/>
-          <w:sz w:val="23"/>
-          <w:szCs w:val="23"/>
-          <w:bdr w:val="none" w:sz="0" w:space="0" w:color="auto" w:frame="1"/>
-        </w:rPr>
-      </w:pPr>
-    </w:p>
-    <w:p>
-      <w:pPr>
-        <w:pStyle w:val="NormalWeb"/>
-        <w:shd w:val="clear" w:color="auto" w:fill="FFFFFF"/>
-        <w:spacing w:before="0" w:beforeAutospacing="0" w:after="0" w:afterAutospacing="0"/>
-        <w:textAlignment w:val="top"/>
-        <w:rPr>
-          <w:rStyle w:val="Strong"/>
-          <w:rFonts w:ascii="Segoe UI" w:hAnsi="Segoe UI" w:cs="Segoe UI"/>
-          <w:color w:val="000000"/>
-          <w:sz w:val="23"/>
-          <w:szCs w:val="23"/>
-          <w:bdr w:val="none" w:sz="0" w:space="0" w:color="auto" w:frame="1"/>
-        </w:rPr>
-      </w:pPr>
-    </w:p>
-    <w:p>
-      <w:pPr>
-        <w:pStyle w:val="NormalWeb"/>
-        <w:shd w:val="clear" w:color="auto" w:fill="FFFFFF"/>
-        <w:spacing w:before="0" w:beforeAutospacing="0" w:after="0" w:afterAutospacing="0"/>
-        <w:textAlignment w:val="top"/>
-        <w:rPr>
-          <w:rStyle w:val="Strong"/>
-          <w:rFonts w:ascii="Segoe UI" w:hAnsi="Segoe UI" w:cs="Segoe UI"/>
-          <w:color w:val="000000"/>
-          <w:sz w:val="23"/>
-          <w:szCs w:val="23"/>
-          <w:bdr w:val="none" w:sz="0" w:space="0" w:color="auto" w:frame="1"/>
-        </w:rPr>
       </w:pPr>
     </w:p>
     <w:p>
@@ -746,14 +610,12 @@
         </w:numPr>
         <w:jc w:val="both"/>
       </w:pPr>
-      <w:proofErr w:type="spellStart"/>
       <w:r>
         <w:rPr>
           <w:b/>
         </w:rPr>
         <w:t>application.c</w:t>
       </w:r>
-      <w:proofErr w:type="spellEnd"/>
       <w:r>
         <w:t xml:space="preserve"> – This .c file contains the main entry point of the code. There are three APIs in the file :</w:t>
       </w:r>
@@ -805,16 +667,8 @@
         <w:rPr>
           <w:b/>
         </w:rPr>
-        <w:t xml:space="preserve">Function </w:t>
-      </w:r>
-      <w:proofErr w:type="spellStart"/>
-      <w:r>
-        <w:rPr>
-          <w:b/>
-        </w:rPr>
-        <w:t>app_processing_routine</w:t>
-      </w:r>
-      <w:proofErr w:type="spellEnd"/>
+        <w:t>Function app_processing_routine</w:t>
+      </w:r>
       <w:r>
         <w:t xml:space="preserve"> : This API check for 8v min. level and executes the API which simulates battery cells switch states.</w:t>
       </w:r>
@@ -832,24 +686,11 @@
         <w:rPr>
           <w:b/>
         </w:rPr>
-        <w:t xml:space="preserve">Function </w:t>
-      </w:r>
-      <w:proofErr w:type="spellStart"/>
-      <w:r>
-        <w:rPr>
-          <w:b/>
-        </w:rPr>
-        <w:t>app_data_routine</w:t>
-      </w:r>
-      <w:proofErr w:type="spellEnd"/>
-      <w:r>
-        <w:t xml:space="preserve"> : This API prints the updated data(Voltage ,Current &amp; Switch states) on console for </w:t>
-      </w:r>
-      <w:proofErr w:type="spellStart"/>
-      <w:r>
-        <w:t>User.</w:t>
-      </w:r>
-      <w:proofErr w:type="spellEnd"/>
+        <w:t>Function app_data_routine</w:t>
+      </w:r>
+      <w:r>
+        <w:t xml:space="preserve"> : This API prints the updated data(Voltage ,Current &amp; Switch states) on console for User.</w:t>
+      </w:r>
     </w:p>
     <w:p>
       <w:pPr>
@@ -860,14 +701,12 @@
         </w:numPr>
         <w:jc w:val="both"/>
       </w:pPr>
-      <w:proofErr w:type="spellStart"/>
       <w:r>
         <w:rPr>
           <w:b/>
         </w:rPr>
         <w:t>Battery_Operation.c</w:t>
       </w:r>
-      <w:proofErr w:type="spellEnd"/>
       <w:r>
         <w:t xml:space="preserve"> – This file contains the state machine for switch state sand calculation of currents &amp; voltages.</w:t>
       </w:r>
@@ -885,16 +724,8 @@
         <w:rPr>
           <w:b/>
         </w:rPr>
-        <w:t xml:space="preserve">Function </w:t>
-      </w:r>
-      <w:proofErr w:type="spellStart"/>
-      <w:r>
-        <w:rPr>
-          <w:b/>
-        </w:rPr>
-        <w:t>app_SwitchStateManager</w:t>
-      </w:r>
-      <w:proofErr w:type="spellEnd"/>
+        <w:t>Function app_SwitchStateManager</w:t>
+      </w:r>
       <w:r>
         <w:t xml:space="preserve"> : This API is the state manager for all the switch states and is supported by other functions of this file.</w:t>
       </w:r>
@@ -918,14 +749,12 @@
         </w:numPr>
         <w:jc w:val="both"/>
       </w:pPr>
-      <w:proofErr w:type="spellStart"/>
       <w:r>
         <w:rPr>
           <w:b/>
         </w:rPr>
         <w:t>data.c</w:t>
       </w:r>
-      <w:proofErr w:type="spellEnd"/>
       <w:r>
         <w:t xml:space="preserve"> – Tis files contains the getter setter methods for all the buffers and variable to keep the data abstracted from user read and write.</w:t>
       </w:r>
@@ -992,23 +821,7 @@
         <w:jc w:val="both"/>
       </w:pPr>
       <w:r>
-        <w:t xml:space="preserve">Data is abstracted in </w:t>
-      </w:r>
-      <w:proofErr w:type="spellStart"/>
-      <w:r>
-        <w:t>data.c</w:t>
-      </w:r>
-      <w:proofErr w:type="spellEnd"/>
-      <w:r>
-        <w:t xml:space="preserve"> from user and manipulated only through </w:t>
-      </w:r>
-      <w:proofErr w:type="spellStart"/>
-      <w:r>
-        <w:t>battery_operation.c</w:t>
-      </w:r>
-      <w:proofErr w:type="spellEnd"/>
-      <w:r>
-        <w:t>.</w:t>
+        <w:t>Data is abstracted in data.c from user and manipulated only through battery_operation.c.</w:t>
       </w:r>
     </w:p>
     <w:p>
@@ -1088,13 +901,11 @@
         <w:t xml:space="preserve">Low Level Design </w:t>
       </w:r>
       <w:r>
-        <w:t xml:space="preserve">&amp; </w:t>
-      </w:r>
-      <w:proofErr w:type="spellStart"/>
-      <w:r>
-        <w:t>Algo</w:t>
-      </w:r>
-      <w:proofErr w:type="spellEnd"/>
+        <w:t>&amp; Algo</w:t>
+      </w:r>
+      <w:r>
+        <w:t>rithm</w:t>
+      </w:r>
       <w:r>
         <w:t>:</w:t>
       </w:r>
@@ -1105,20 +916,2036 @@
     <w:p>
       <w:pPr>
         <w:pStyle w:val="ListParagraph"/>
+      </w:pPr>
+    </w:p>
+    <w:p>
+      <w:pPr>
+        <w:pStyle w:val="ListParagraph"/>
+      </w:pPr>
+      <w:r>
+        <w:t>Consider any switch state, when the assumed state is set the following things happens:</w:t>
+      </w:r>
+    </w:p>
+    <w:p>
+      <w:pPr>
+        <w:pStyle w:val="ListParagraph"/>
+        <w:numPr>
+          <w:ilvl w:val="0"/>
+          <w:numId w:val="7"/>
+        </w:numPr>
+      </w:pPr>
+      <w:r>
+        <w:t>Switches which are open, their respective currents are set to zero.</w:t>
+      </w:r>
+    </w:p>
+    <w:p>
+      <w:pPr>
+        <w:pStyle w:val="ListParagraph"/>
+        <w:numPr>
+          <w:ilvl w:val="0"/>
+          <w:numId w:val="7"/>
+        </w:numPr>
+      </w:pPr>
+      <w:r>
+        <w:t>Switched which are closed, their respective currents are calculated. This will have four scenarios:</w:t>
+      </w:r>
+    </w:p>
+    <w:p>
+      <w:pPr>
+        <w:pStyle w:val="ListParagraph"/>
+        <w:numPr>
+          <w:ilvl w:val="1"/>
+          <w:numId w:val="7"/>
+        </w:numPr>
+      </w:pPr>
+      <w:r>
+        <w:t>No Switch is ON</w:t>
+      </w:r>
+    </w:p>
+    <w:p>
+      <w:pPr>
+        <w:pStyle w:val="ListParagraph"/>
+        <w:numPr>
+          <w:ilvl w:val="1"/>
+          <w:numId w:val="7"/>
+        </w:numPr>
+      </w:pPr>
+      <w:r>
+        <w:t>One Switch is  ON</w:t>
+      </w:r>
+    </w:p>
+    <w:p>
+      <w:pPr>
+        <w:pStyle w:val="ListParagraph"/>
+        <w:numPr>
+          <w:ilvl w:val="1"/>
+          <w:numId w:val="7"/>
+        </w:numPr>
+      </w:pPr>
+      <w:r>
+        <w:t>Two Switches are ON</w:t>
+      </w:r>
+    </w:p>
+    <w:p>
+      <w:pPr>
+        <w:pStyle w:val="ListParagraph"/>
+        <w:numPr>
+          <w:ilvl w:val="1"/>
+          <w:numId w:val="7"/>
+        </w:numPr>
+      </w:pPr>
+      <w:r>
+        <w:t>All three switches are ON</w:t>
+      </w:r>
+    </w:p>
+    <w:p>
+      <w:pPr>
+        <w:pStyle w:val="ListParagraph"/>
+        <w:numPr>
+          <w:ilvl w:val="0"/>
+          <w:numId w:val="7"/>
+        </w:numPr>
+      </w:pPr>
+      <w:r>
+        <w:t>Based on Above calculation system current is calculated as sum of all the available currents.</w:t>
+      </w:r>
+    </w:p>
+    <w:p>
+      <w:pPr>
+        <w:pStyle w:val="ListParagraph"/>
+        <w:numPr>
+          <w:ilvl w:val="0"/>
+          <w:numId w:val="7"/>
+        </w:numPr>
+      </w:pPr>
+      <w:r>
+        <w:t>System goes in discharge(sleep) for one second.</w:t>
+      </w:r>
+    </w:p>
+    <w:p>
+      <w:pPr>
+        <w:pStyle w:val="ListParagraph"/>
+        <w:numPr>
+          <w:ilvl w:val="0"/>
+          <w:numId w:val="7"/>
+        </w:numPr>
+      </w:pPr>
+      <w:r>
+        <w:lastRenderedPageBreak/>
+        <w:t>Now after discharge of 1 sec, New voltages are calculated. This calculation based on switch status will have four scenarios:</w:t>
+      </w:r>
+    </w:p>
+    <w:p>
+      <w:pPr>
+        <w:pStyle w:val="ListParagraph"/>
+        <w:numPr>
+          <w:ilvl w:val="1"/>
+          <w:numId w:val="7"/>
+        </w:numPr>
+      </w:pPr>
+      <w:r>
+        <w:t>No Switch is ON</w:t>
+      </w:r>
+    </w:p>
+    <w:p>
+      <w:pPr>
+        <w:pStyle w:val="ListParagraph"/>
+        <w:numPr>
+          <w:ilvl w:val="1"/>
+          <w:numId w:val="7"/>
+        </w:numPr>
+      </w:pPr>
+      <w:r>
+        <w:t>One Switch is  ON</w:t>
+      </w:r>
+    </w:p>
+    <w:p>
+      <w:pPr>
+        <w:pStyle w:val="ListParagraph"/>
+        <w:numPr>
+          <w:ilvl w:val="1"/>
+          <w:numId w:val="7"/>
+        </w:numPr>
+      </w:pPr>
+      <w:r>
+        <w:t>Two Switches are ON</w:t>
+      </w:r>
+    </w:p>
+    <w:p>
+      <w:pPr>
+        <w:pStyle w:val="ListParagraph"/>
+        <w:numPr>
+          <w:ilvl w:val="1"/>
+          <w:numId w:val="7"/>
+        </w:numPr>
+      </w:pPr>
+      <w:r>
+        <w:t>All three switches are ON</w:t>
+      </w:r>
+    </w:p>
+    <w:p>
+      <w:pPr>
+        <w:pStyle w:val="ListParagraph"/>
+        <w:numPr>
+          <w:ilvl w:val="0"/>
+          <w:numId w:val="7"/>
+        </w:numPr>
+      </w:pPr>
+      <w:r>
+        <w:t>The switches which were OFF have their corresponding voltage discharge 0 for that discharge cycle.</w:t>
+      </w:r>
+    </w:p>
+    <w:p>
+      <w:pPr>
+        <w:pStyle w:val="ListParagraph"/>
+        <w:numPr>
+          <w:ilvl w:val="0"/>
+          <w:numId w:val="7"/>
+        </w:numPr>
+      </w:pPr>
+      <w:r>
+        <w:t>Now with new voltage next switch state is calculated.</w:t>
+      </w:r>
+    </w:p>
+    <w:p>
+      <w:pPr>
+        <w:ind w:left="720"/>
+        <w:rPr>
+          <w:b/>
+          <w:sz w:val="30"/>
+          <w:szCs w:val="30"/>
+        </w:rPr>
+      </w:pPr>
+      <w:r>
+        <w:rPr>
+          <w:b/>
+          <w:sz w:val="30"/>
+          <w:szCs w:val="30"/>
+        </w:rPr>
+        <w:t>Calculation of Respective Currents</w:t>
+      </w:r>
+    </w:p>
+    <w:p>
+      <w:pPr>
+        <w:pStyle w:val="ListParagraph"/>
+        <w:numPr>
+          <w:ilvl w:val="0"/>
+          <w:numId w:val="9"/>
+        </w:numPr>
+        <w:rPr>
+          <w:b/>
+        </w:rPr>
+      </w:pPr>
+      <w:r>
+        <w:rPr>
+          <w:b/>
+        </w:rPr>
+        <w:t>No Switch is ON</w:t>
+      </w:r>
+    </w:p>
+    <w:p>
+      <w:pPr>
+        <w:pStyle w:val="ListParagraph"/>
+        <w:ind w:left="1080"/>
+      </w:pPr>
+      <w:r>
+        <w:t>When no switch is ON the currents will be zero as all the switches are open.</w:t>
+      </w:r>
+    </w:p>
+    <w:p>
+      <w:pPr>
+        <w:pStyle w:val="ListParagraph"/>
+        <w:ind w:left="1080"/>
+        <w:jc w:val="center"/>
+      </w:pPr>
+      <w:r>
+        <w:rPr>
+          <w:noProof/>
+        </w:rPr>
+        <w:drawing>
+          <wp:inline distT="0" distB="0" distL="0" distR="0" wp14:anchorId="114EDB99" wp14:editId="194B49C3">
+            <wp:extent cx="3257550" cy="2400300"/>
+            <wp:effectExtent l="0" t="0" r="0" b="0"/>
+            <wp:docPr id="2" name="Picture 2"/>
+            <wp:cNvGraphicFramePr>
+              <a:graphicFrameLocks xmlns:a="http://schemas.openxmlformats.org/drawingml/2006/main" noChangeAspect="1"/>
+            </wp:cNvGraphicFramePr>
+            <a:graphic xmlns:a="http://schemas.openxmlformats.org/drawingml/2006/main">
+              <a:graphicData uri="http://schemas.openxmlformats.org/drawingml/2006/picture">
+                <pic:pic xmlns:pic="http://schemas.openxmlformats.org/drawingml/2006/picture">
+                  <pic:nvPicPr>
+                    <pic:cNvPr id="0" name=""/>
+                    <pic:cNvPicPr/>
+                  </pic:nvPicPr>
+                  <pic:blipFill>
+                    <a:blip r:embed="rId10"/>
+                    <a:stretch>
+                      <a:fillRect/>
+                    </a:stretch>
+                  </pic:blipFill>
+                  <pic:spPr>
+                    <a:xfrm>
+                      <a:off x="0" y="0"/>
+                      <a:ext cx="3257550" cy="2400300"/>
+                    </a:xfrm>
+                    <a:prstGeom prst="rect">
+                      <a:avLst/>
+                    </a:prstGeom>
+                  </pic:spPr>
+                </pic:pic>
+              </a:graphicData>
+            </a:graphic>
+          </wp:inline>
+        </w:drawing>
+      </w:r>
+    </w:p>
+    <w:p>
+      <w:pPr>
+        <w:pStyle w:val="ListParagraph"/>
+        <w:ind w:left="1080"/>
+        <w:rPr>
+          <w:b/>
+        </w:rPr>
+      </w:pPr>
+    </w:p>
+    <w:p>
+      <w:pPr>
+        <w:pStyle w:val="ListParagraph"/>
+        <w:ind w:left="1080"/>
+        <w:rPr>
+          <w:b/>
+        </w:rPr>
+      </w:pPr>
+    </w:p>
+    <w:p>
+      <w:pPr>
+        <w:pStyle w:val="ListParagraph"/>
+        <w:numPr>
+          <w:ilvl w:val="0"/>
+          <w:numId w:val="9"/>
+        </w:numPr>
+        <w:rPr>
+          <w:b/>
+        </w:rPr>
+      </w:pPr>
+      <w:r>
+        <w:rPr>
+          <w:b/>
+        </w:rPr>
+        <w:t>One Switch is ON</w:t>
+      </w:r>
+    </w:p>
+    <w:p>
+      <w:pPr>
+        <w:ind w:left="720"/>
+        <w:jc w:val="center"/>
+        <w:rPr>
+          <w:b/>
+        </w:rPr>
+      </w:pPr>
+      <w:r>
+        <w:rPr>
+          <w:noProof/>
+        </w:rPr>
+        <w:drawing>
+          <wp:inline distT="0" distB="0" distL="0" distR="0" wp14:anchorId="7A5AEA9A" wp14:editId="17BF87C3">
+            <wp:extent cx="1698853" cy="1535502"/>
+            <wp:effectExtent l="0" t="0" r="0" b="7620"/>
+            <wp:docPr id="3" name="Picture 3"/>
+            <wp:cNvGraphicFramePr>
+              <a:graphicFrameLocks xmlns:a="http://schemas.openxmlformats.org/drawingml/2006/main" noChangeAspect="1"/>
+            </wp:cNvGraphicFramePr>
+            <a:graphic xmlns:a="http://schemas.openxmlformats.org/drawingml/2006/main">
+              <a:graphicData uri="http://schemas.openxmlformats.org/drawingml/2006/picture">
+                <pic:pic xmlns:pic="http://schemas.openxmlformats.org/drawingml/2006/picture">
+                  <pic:nvPicPr>
+                    <pic:cNvPr id="0" name=""/>
+                    <pic:cNvPicPr/>
+                  </pic:nvPicPr>
+                  <pic:blipFill>
+                    <a:blip r:embed="rId11"/>
+                    <a:stretch>
+                      <a:fillRect/>
+                    </a:stretch>
+                  </pic:blipFill>
+                  <pic:spPr>
+                    <a:xfrm>
+                      <a:off x="0" y="0"/>
+                      <a:ext cx="1695450" cy="1532426"/>
+                    </a:xfrm>
+                    <a:prstGeom prst="rect">
+                      <a:avLst/>
+                    </a:prstGeom>
+                  </pic:spPr>
+                </pic:pic>
+              </a:graphicData>
+            </a:graphic>
+          </wp:inline>
+        </w:drawing>
+      </w:r>
+    </w:p>
+    <w:p>
+      <w:pPr>
+        <w:ind w:left="720"/>
+        <w:jc w:val="both"/>
+      </w:pPr>
+      <w:r>
+        <w:lastRenderedPageBreak/>
+        <w:t>In case of one switch is on R</w:t>
+      </w:r>
+      <w:r>
+        <w:rPr>
+          <w:vertAlign w:val="subscript"/>
+        </w:rPr>
+        <w:t>1</w:t>
+      </w:r>
+      <w:r>
+        <w:t xml:space="preserve"> and R</w:t>
+      </w:r>
+      <w:r>
+        <w:rPr>
+          <w:vertAlign w:val="subscript"/>
+        </w:rPr>
+        <w:t>L</w:t>
+      </w:r>
+      <w:r>
+        <w:t xml:space="preserve"> goes in series. So total resistance is (R</w:t>
+      </w:r>
+      <w:r>
+        <w:rPr>
+          <w:vertAlign w:val="subscript"/>
+        </w:rPr>
+        <w:t>1</w:t>
+      </w:r>
+      <w:r>
+        <w:t>+R</w:t>
+      </w:r>
+      <w:r>
+        <w:rPr>
+          <w:vertAlign w:val="subscript"/>
+        </w:rPr>
+        <w:t>L</w:t>
+      </w:r>
+      <w:r>
+        <w:t>). Voltage would be the voltage of only connected cell i.e. V</w:t>
+      </w:r>
+      <w:r>
+        <w:rPr>
+          <w:vertAlign w:val="subscript"/>
+        </w:rPr>
+        <w:t>n</w:t>
+      </w:r>
+      <w:r>
+        <w:t>. SO current for particular cell will be:</w:t>
+      </w:r>
+    </w:p>
+    <w:p>
+      <w:pPr>
+        <w:ind w:left="720"/>
+        <w:jc w:val="center"/>
+      </w:pPr>
+      <w:r>
+        <w:t>I</w:t>
+      </w:r>
+      <w:r>
+        <w:rPr>
+          <w:vertAlign w:val="subscript"/>
+        </w:rPr>
+        <w:t>n</w:t>
+      </w:r>
+      <w:r>
+        <w:t>=V</w:t>
+      </w:r>
+      <w:r>
+        <w:rPr>
+          <w:vertAlign w:val="subscript"/>
+        </w:rPr>
+        <w:t>n</w:t>
+      </w:r>
+      <w:r>
+        <w:t>/(R</w:t>
+      </w:r>
+      <w:r>
+        <w:rPr>
+          <w:vertAlign w:val="subscript"/>
+        </w:rPr>
+        <w:t>1</w:t>
+      </w:r>
+      <w:r>
+        <w:t>+R</w:t>
+      </w:r>
+      <w:r>
+        <w:rPr>
+          <w:vertAlign w:val="subscript"/>
+        </w:rPr>
+        <w:t>L</w:t>
+      </w:r>
+      <w:r>
+        <w:t>)</w:t>
+      </w:r>
+    </w:p>
+    <w:p>
+      <w:pPr>
+        <w:pStyle w:val="ListParagraph"/>
+        <w:numPr>
+          <w:ilvl w:val="0"/>
+          <w:numId w:val="9"/>
+        </w:numPr>
+        <w:rPr>
+          <w:b/>
+        </w:rPr>
+      </w:pPr>
+      <w:r>
+        <w:rPr>
+          <w:b/>
+        </w:rPr>
+        <w:t>Two Switches are ON</w:t>
+      </w:r>
+    </w:p>
+    <w:p>
+      <w:pPr>
+        <w:pStyle w:val="ListParagraph"/>
+        <w:ind w:left="1080"/>
+        <w:rPr>
+          <w:b/>
+        </w:rPr>
+      </w:pPr>
+    </w:p>
+    <w:p>
+      <w:pPr>
+        <w:pStyle w:val="ListParagraph"/>
+        <w:ind w:left="1080"/>
+        <w:jc w:val="center"/>
+        <w:rPr>
+          <w:b/>
+        </w:rPr>
+      </w:pPr>
+      <w:r>
+        <w:rPr>
+          <w:noProof/>
+        </w:rPr>
+        <w:drawing>
+          <wp:inline distT="0" distB="0" distL="0" distR="0" wp14:anchorId="6EFBC7B5" wp14:editId="698386FF">
+            <wp:extent cx="1958196" cy="1958196"/>
+            <wp:effectExtent l="0" t="0" r="4445" b="4445"/>
+            <wp:docPr id="4" name="Picture 4"/>
+            <wp:cNvGraphicFramePr>
+              <a:graphicFrameLocks xmlns:a="http://schemas.openxmlformats.org/drawingml/2006/main" noChangeAspect="1"/>
+            </wp:cNvGraphicFramePr>
+            <a:graphic xmlns:a="http://schemas.openxmlformats.org/drawingml/2006/main">
+              <a:graphicData uri="http://schemas.openxmlformats.org/drawingml/2006/picture">
+                <pic:pic xmlns:pic="http://schemas.openxmlformats.org/drawingml/2006/picture">
+                  <pic:nvPicPr>
+                    <pic:cNvPr id="0" name=""/>
+                    <pic:cNvPicPr/>
+                  </pic:nvPicPr>
+                  <pic:blipFill>
+                    <a:blip r:embed="rId12"/>
+                    <a:stretch>
+                      <a:fillRect/>
+                    </a:stretch>
+                  </pic:blipFill>
+                  <pic:spPr>
+                    <a:xfrm>
+                      <a:off x="0" y="0"/>
+                      <a:ext cx="1960480" cy="1960480"/>
+                    </a:xfrm>
+                    <a:prstGeom prst="rect">
+                      <a:avLst/>
+                    </a:prstGeom>
+                  </pic:spPr>
+                </pic:pic>
+              </a:graphicData>
+            </a:graphic>
+          </wp:inline>
+        </w:drawing>
+      </w:r>
+    </w:p>
+    <w:p>
+      <w:pPr>
+        <w:pStyle w:val="ListParagraph"/>
+        <w:ind w:left="1080"/>
+        <w:jc w:val="center"/>
+        <w:rPr>
+          <w:b/>
+        </w:rPr>
+      </w:pPr>
+    </w:p>
+    <w:p>
+      <w:pPr>
+        <w:pStyle w:val="ListParagraph"/>
+        <w:ind w:left="1080"/>
+      </w:pPr>
+      <w:r>
+        <w:t>In case of two cell C</w:t>
+      </w:r>
+      <w:r>
+        <w:rPr>
+          <w:vertAlign w:val="subscript"/>
+        </w:rPr>
+        <w:t>n</w:t>
+      </w:r>
+      <w:r>
+        <w:t xml:space="preserve"> and C</w:t>
+      </w:r>
+      <w:r>
+        <w:rPr>
+          <w:vertAlign w:val="subscript"/>
+        </w:rPr>
+        <w:t>m</w:t>
+      </w:r>
+      <w:r>
+        <w:t xml:space="preserve">. Resistance for current </w:t>
+      </w:r>
+      <w:r>
+        <w:rPr>
+          <w:rFonts w:ascii="Aparajita" w:hAnsi="Aparajita" w:cs="Aparajita"/>
+          <w:sz w:val="30"/>
+          <w:szCs w:val="30"/>
+        </w:rPr>
+        <w:t>I</w:t>
+      </w:r>
+      <w:r>
+        <w:rPr>
+          <w:rFonts w:ascii="Aparajita" w:hAnsi="Aparajita" w:cs="Aparajita"/>
+          <w:sz w:val="30"/>
+          <w:szCs w:val="30"/>
+          <w:vertAlign w:val="subscript"/>
+        </w:rPr>
+        <w:t>n</w:t>
+      </w:r>
+      <w:r>
+        <w:rPr>
+          <w:rFonts w:ascii="Aparajita" w:hAnsi="Aparajita" w:cs="Aparajita"/>
+        </w:rPr>
+        <w:t xml:space="preserve"> f</w:t>
+      </w:r>
+      <w:r>
+        <w:t xml:space="preserve">or </w:t>
+      </w:r>
+      <w:r>
+        <w:t>cell C</w:t>
+      </w:r>
+      <w:r>
+        <w:rPr>
+          <w:vertAlign w:val="subscript"/>
+        </w:rPr>
+        <w:t>n</w:t>
+      </w:r>
+      <w:r>
+        <w:t xml:space="preserve"> is (R</w:t>
+      </w:r>
+      <w:r>
+        <w:rPr>
+          <w:vertAlign w:val="subscript"/>
+        </w:rPr>
+        <w:t>n</w:t>
+      </w:r>
+      <w:r>
+        <w:t xml:space="preserve"> series (R</w:t>
+      </w:r>
+      <w:r>
+        <w:rPr>
+          <w:vertAlign w:val="subscript"/>
+        </w:rPr>
+        <w:t>m</w:t>
+      </w:r>
+      <w:r>
+        <w:t>||R</w:t>
+      </w:r>
+      <w:r>
+        <w:rPr>
+          <w:vertAlign w:val="subscript"/>
+        </w:rPr>
+        <w:t>L</w:t>
+      </w:r>
+      <w:r>
+        <w:t>)) .</w:t>
+      </w:r>
+    </w:p>
+    <w:p>
+      <w:pPr>
+        <w:pStyle w:val="ListParagraph"/>
+        <w:ind w:left="1080"/>
+      </w:pPr>
+      <w:r>
+        <w:t>Resistance for current I</w:t>
+      </w:r>
+      <w:r>
+        <w:rPr>
+          <w:vertAlign w:val="subscript"/>
+        </w:rPr>
+        <w:t>m</w:t>
+      </w:r>
+      <w:r>
+        <w:t xml:space="preserve"> for cell C</w:t>
+      </w:r>
+      <w:r>
+        <w:rPr>
+          <w:vertAlign w:val="subscript"/>
+        </w:rPr>
+        <w:t>m</w:t>
+      </w:r>
+      <w:r>
+        <w:t xml:space="preserve"> is (R</w:t>
+      </w:r>
+      <w:r>
+        <w:rPr>
+          <w:vertAlign w:val="subscript"/>
+        </w:rPr>
+        <w:t>m</w:t>
+      </w:r>
+      <w:r>
+        <w:t xml:space="preserve"> series (R</w:t>
+      </w:r>
+      <w:r>
+        <w:rPr>
+          <w:vertAlign w:val="subscript"/>
+        </w:rPr>
+        <w:t>n</w:t>
+      </w:r>
+      <w:r>
+        <w:t>||R</w:t>
+      </w:r>
+      <w:r>
+        <w:rPr>
+          <w:vertAlign w:val="subscript"/>
+        </w:rPr>
+        <w:t>L</w:t>
+      </w:r>
+      <w:r>
+        <w:t xml:space="preserve">)). </w:t>
+      </w:r>
+    </w:p>
+    <w:p>
+      <w:pPr>
+        <w:pStyle w:val="ListParagraph"/>
+        <w:ind w:left="1080"/>
+      </w:pPr>
+      <w:r>
+        <w:t>Voltage will be same if both the cells are connected together.  By ohms law we can calculate I</w:t>
+      </w:r>
+      <w:r>
+        <w:rPr>
+          <w:vertAlign w:val="subscript"/>
+        </w:rPr>
+        <w:t>n</w:t>
+      </w:r>
+      <w:r>
+        <w:t xml:space="preserve"> &amp; I</w:t>
+      </w:r>
+      <w:r>
+        <w:rPr>
+          <w:vertAlign w:val="subscript"/>
+        </w:rPr>
+        <w:t>m</w:t>
+      </w:r>
+      <w:r>
+        <w:t xml:space="preserve"> individually.</w:t>
+      </w:r>
+    </w:p>
+    <w:p>
+      <w:pPr>
+        <w:pStyle w:val="ListParagraph"/>
+        <w:ind w:left="1080"/>
+      </w:pPr>
+    </w:p>
+    <w:p>
+      <w:pPr>
+        <w:pStyle w:val="ListParagraph"/>
+        <w:numPr>
+          <w:ilvl w:val="0"/>
+          <w:numId w:val="9"/>
+        </w:numPr>
+        <w:rPr>
+          <w:b/>
+        </w:rPr>
+      </w:pPr>
+      <w:r>
+        <w:rPr>
+          <w:b/>
+        </w:rPr>
+        <w:t>Three Switches are ON</w:t>
+      </w:r>
+    </w:p>
+    <w:p>
+      <w:pPr>
+        <w:ind w:left="1080"/>
+        <w:jc w:val="center"/>
+        <w:rPr>
+          <w:b/>
+        </w:rPr>
+      </w:pPr>
+      <w:r>
+        <w:rPr>
+          <w:noProof/>
+        </w:rPr>
+        <w:drawing>
+          <wp:inline distT="0" distB="0" distL="0" distR="0" wp14:anchorId="7F033F3F" wp14:editId="3A9E5DFB">
+            <wp:extent cx="2484407" cy="1914215"/>
+            <wp:effectExtent l="0" t="0" r="0" b="0"/>
+            <wp:docPr id="5" name="Picture 5"/>
+            <wp:cNvGraphicFramePr>
+              <a:graphicFrameLocks xmlns:a="http://schemas.openxmlformats.org/drawingml/2006/main" noChangeAspect="1"/>
+            </wp:cNvGraphicFramePr>
+            <a:graphic xmlns:a="http://schemas.openxmlformats.org/drawingml/2006/main">
+              <a:graphicData uri="http://schemas.openxmlformats.org/drawingml/2006/picture">
+                <pic:pic xmlns:pic="http://schemas.openxmlformats.org/drawingml/2006/picture">
+                  <pic:nvPicPr>
+                    <pic:cNvPr id="0" name=""/>
+                    <pic:cNvPicPr/>
+                  </pic:nvPicPr>
+                  <pic:blipFill>
+                    <a:blip r:embed="rId13"/>
+                    <a:stretch>
+                      <a:fillRect/>
+                    </a:stretch>
+                  </pic:blipFill>
+                  <pic:spPr>
+                    <a:xfrm>
+                      <a:off x="0" y="0"/>
+                      <a:ext cx="2487403" cy="1916523"/>
+                    </a:xfrm>
+                    <a:prstGeom prst="rect">
+                      <a:avLst/>
+                    </a:prstGeom>
+                  </pic:spPr>
+                </pic:pic>
+              </a:graphicData>
+            </a:graphic>
+          </wp:inline>
+        </w:drawing>
+      </w:r>
+    </w:p>
+    <w:p>
+      <w:pPr>
+        <w:ind w:left="1080"/>
+        <w:jc w:val="center"/>
+        <w:rPr>
+          <w:b/>
+        </w:rPr>
+      </w:pPr>
+    </w:p>
+    <w:p>
+      <w:pPr>
+        <w:ind w:left="1080"/>
+        <w:jc w:val="both"/>
+      </w:pPr>
+      <w:r>
+        <w:t>This case can be taken as, here cell C</w:t>
+      </w:r>
+      <w:r>
+        <w:rPr>
+          <w:vertAlign w:val="subscript"/>
+        </w:rPr>
+        <w:t>1</w:t>
+      </w:r>
+      <w:r>
+        <w:t>,C</w:t>
+      </w:r>
+      <w:r>
+        <w:rPr>
+          <w:vertAlign w:val="subscript"/>
+        </w:rPr>
+        <w:t>2</w:t>
+      </w:r>
+      <w:r>
+        <w:t>,C</w:t>
+      </w:r>
+      <w:r>
+        <w:rPr>
+          <w:vertAlign w:val="subscript"/>
+        </w:rPr>
+        <w:t xml:space="preserve">3 </w:t>
+      </w:r>
+      <w:r>
+        <w:t>with current I</w:t>
+      </w:r>
+      <w:r>
+        <w:rPr>
+          <w:vertAlign w:val="subscript"/>
+        </w:rPr>
+        <w:t>1</w:t>
+      </w:r>
+      <w:r>
+        <w:t>,I</w:t>
+      </w:r>
+      <w:r>
+        <w:rPr>
+          <w:vertAlign w:val="subscript"/>
+        </w:rPr>
+        <w:t>2</w:t>
+      </w:r>
+      <w:r>
+        <w:t>,I</w:t>
+      </w:r>
+      <w:r>
+        <w:rPr>
+          <w:vertAlign w:val="subscript"/>
+        </w:rPr>
+        <w:t>3</w:t>
+      </w:r>
+      <w:r>
+        <w:t>, with internal resistance R</w:t>
+      </w:r>
+      <w:r>
+        <w:rPr>
+          <w:vertAlign w:val="subscript"/>
+        </w:rPr>
+        <w:t>1</w:t>
+      </w:r>
+      <w:r>
+        <w:t>,R</w:t>
+      </w:r>
+      <w:r>
+        <w:rPr>
+          <w:vertAlign w:val="subscript"/>
+        </w:rPr>
+        <w:t>2</w:t>
+      </w:r>
+      <w:r>
+        <w:t>,R</w:t>
+      </w:r>
+      <w:r>
+        <w:rPr>
+          <w:vertAlign w:val="subscript"/>
+        </w:rPr>
+        <w:t>3</w:t>
+      </w:r>
+      <w:r>
+        <w:t xml:space="preserve"> and Load Resistance R</w:t>
+      </w:r>
+      <w:r>
+        <w:rPr>
+          <w:vertAlign w:val="subscript"/>
+        </w:rPr>
+        <w:t xml:space="preserve">L </w:t>
+      </w:r>
+      <w:r>
+        <w:t xml:space="preserve">. </w:t>
+      </w:r>
+    </w:p>
+    <w:p>
+      <w:pPr>
+        <w:ind w:left="1080"/>
+        <w:jc w:val="both"/>
+      </w:pPr>
+      <w:r>
+        <w:lastRenderedPageBreak/>
+        <w:t>With respect to Cell C</w:t>
+      </w:r>
+      <w:r>
+        <w:rPr>
+          <w:vertAlign w:val="subscript"/>
+        </w:rPr>
+        <w:t>1</w:t>
+      </w:r>
+      <w:r>
+        <w:t xml:space="preserve"> R</w:t>
+      </w:r>
+      <w:r>
+        <w:rPr>
+          <w:vertAlign w:val="subscript"/>
+        </w:rPr>
+        <w:t>1</w:t>
+      </w:r>
+      <w:r>
+        <w:t xml:space="preserve"> is in series with parallel combination of (R</w:t>
+      </w:r>
+      <w:r>
+        <w:rPr>
+          <w:vertAlign w:val="subscript"/>
+        </w:rPr>
+        <w:t>2</w:t>
+      </w:r>
+      <w:r>
+        <w:t xml:space="preserve"> || R</w:t>
+      </w:r>
+      <w:r>
+        <w:rPr>
+          <w:vertAlign w:val="subscript"/>
+        </w:rPr>
+        <w:t>3</w:t>
+      </w:r>
+      <w:r>
+        <w:t xml:space="preserve"> || R</w:t>
+      </w:r>
+      <w:r>
+        <w:rPr>
+          <w:vertAlign w:val="subscript"/>
+        </w:rPr>
+        <w:t>L</w:t>
+      </w:r>
+      <w:r>
+        <w:t>)</w:t>
+      </w:r>
+    </w:p>
+    <w:p>
+      <w:pPr>
+        <w:ind w:left="1080"/>
+        <w:jc w:val="both"/>
+      </w:pPr>
+      <w:r>
+        <w:t>With respect to Cell C</w:t>
+      </w:r>
+      <w:r>
+        <w:rPr>
+          <w:vertAlign w:val="subscript"/>
+        </w:rPr>
+        <w:t>2</w:t>
+      </w:r>
+      <w:r>
+        <w:t xml:space="preserve"> R</w:t>
+      </w:r>
+      <w:r>
+        <w:rPr>
+          <w:vertAlign w:val="subscript"/>
+        </w:rPr>
+        <w:t>2</w:t>
+      </w:r>
+      <w:r>
+        <w:t xml:space="preserve"> is in series with parallel combination of (</w:t>
+      </w:r>
+      <w:r>
+        <w:t>R</w:t>
+      </w:r>
+      <w:r>
+        <w:rPr>
+          <w:vertAlign w:val="subscript"/>
+        </w:rPr>
+        <w:t>1</w:t>
+      </w:r>
+      <w:r>
+        <w:t xml:space="preserve"> || R</w:t>
+      </w:r>
+      <w:r>
+        <w:rPr>
+          <w:vertAlign w:val="subscript"/>
+        </w:rPr>
+        <w:t>3</w:t>
+      </w:r>
+      <w:r>
+        <w:t xml:space="preserve"> || R</w:t>
+      </w:r>
+      <w:r>
+        <w:rPr>
+          <w:vertAlign w:val="subscript"/>
+        </w:rPr>
+        <w:t>L</w:t>
+      </w:r>
+      <w:r>
+        <w:t>)</w:t>
+      </w:r>
+    </w:p>
+    <w:p>
+      <w:pPr>
+        <w:ind w:left="1080"/>
+        <w:jc w:val="both"/>
+      </w:pPr>
+      <w:r>
+        <w:t>With respect to Cell C</w:t>
+      </w:r>
+      <w:r>
+        <w:rPr>
+          <w:vertAlign w:val="subscript"/>
+        </w:rPr>
+        <w:t>3</w:t>
+      </w:r>
+      <w:r>
+        <w:t xml:space="preserve"> R</w:t>
+      </w:r>
+      <w:r>
+        <w:rPr>
+          <w:vertAlign w:val="subscript"/>
+        </w:rPr>
+        <w:t>3</w:t>
+      </w:r>
+      <w:r>
+        <w:t xml:space="preserve"> is in series with parallel combination of (</w:t>
+      </w:r>
+      <w:r>
+        <w:t>R</w:t>
+      </w:r>
+      <w:r>
+        <w:rPr>
+          <w:vertAlign w:val="subscript"/>
+        </w:rPr>
+        <w:t>1</w:t>
+      </w:r>
+      <w:r>
+        <w:t xml:space="preserve"> || R</w:t>
+      </w:r>
+      <w:r>
+        <w:rPr>
+          <w:vertAlign w:val="subscript"/>
+        </w:rPr>
+        <w:t>2</w:t>
+      </w:r>
+      <w:r>
+        <w:t xml:space="preserve"> || R</w:t>
+      </w:r>
+      <w:r>
+        <w:rPr>
+          <w:vertAlign w:val="subscript"/>
+        </w:rPr>
+        <w:t>L</w:t>
+      </w:r>
+      <w:r>
+        <w:t>)</w:t>
+      </w:r>
+    </w:p>
+    <w:p>
+      <w:pPr>
+        <w:ind w:left="1080"/>
+        <w:jc w:val="both"/>
+      </w:pPr>
+      <w:r>
+        <w:t>Voltage will be common as all the cells are ON so voltages are same. With Resistances been known and Voltages been known, By Ohms law we can find I</w:t>
+      </w:r>
+      <w:r>
+        <w:rPr>
+          <w:vertAlign w:val="subscript"/>
+        </w:rPr>
+        <w:t>1</w:t>
+      </w:r>
+      <w:r>
+        <w:t>, I</w:t>
+      </w:r>
+      <w:r>
+        <w:rPr>
+          <w:vertAlign w:val="subscript"/>
+        </w:rPr>
+        <w:t>1</w:t>
+      </w:r>
+      <w:r>
+        <w:t xml:space="preserve"> and I</w:t>
+      </w:r>
+      <w:r>
+        <w:rPr>
+          <w:vertAlign w:val="subscript"/>
+        </w:rPr>
+        <w:t>3</w:t>
+      </w:r>
+      <w:r>
+        <w:t>.</w:t>
+      </w:r>
+    </w:p>
+    <w:p>
+      <w:pPr>
+        <w:ind w:left="720"/>
+        <w:rPr>
+          <w:b/>
+          <w:sz w:val="30"/>
+          <w:szCs w:val="30"/>
+        </w:rPr>
+      </w:pPr>
+      <w:r>
+        <w:rPr>
+          <w:b/>
+          <w:sz w:val="30"/>
+          <w:szCs w:val="30"/>
+        </w:rPr>
+        <w:t xml:space="preserve">Calculation of Respective </w:t>
+      </w:r>
+      <w:r>
+        <w:rPr>
+          <w:b/>
+          <w:sz w:val="30"/>
+          <w:szCs w:val="30"/>
+        </w:rPr>
+        <w:t>Voltages</w:t>
+      </w:r>
+      <w:r>
+        <w:rPr>
+          <w:b/>
+          <w:sz w:val="30"/>
+          <w:szCs w:val="30"/>
+        </w:rPr>
+        <w:t xml:space="preserve"> Left</w:t>
+      </w:r>
+    </w:p>
+    <w:p>
+      <w:pPr>
+        <w:ind w:left="720"/>
+        <w:rPr>
+          <w:b/>
+          <w:sz w:val="30"/>
+          <w:szCs w:val="30"/>
+        </w:rPr>
+      </w:pPr>
+      <w:r>
+        <w:rPr>
+          <w:b/>
+          <w:sz w:val="30"/>
+          <w:szCs w:val="30"/>
+        </w:rPr>
+        <w:t>Assumption : The discharge curves of all cells are same with slope = -0.1  (Can be configured through Macro)</w:t>
+      </w:r>
+    </w:p>
+    <w:p>
+      <w:pPr>
+        <w:pStyle w:val="ListParagraph"/>
+        <w:numPr>
+          <w:ilvl w:val="0"/>
+          <w:numId w:val="10"/>
+        </w:numPr>
+        <w:rPr>
+          <w:b/>
+        </w:rPr>
+      </w:pPr>
+      <w:r>
+        <w:rPr>
+          <w:b/>
+        </w:rPr>
+        <w:t>No Switch is ON</w:t>
+      </w:r>
+    </w:p>
+    <w:p>
+      <w:pPr>
+        <w:pStyle w:val="ListParagraph"/>
+        <w:ind w:left="1080"/>
+      </w:pPr>
+      <w:r>
+        <w:t>When no switch is ON</w:t>
+      </w:r>
+      <w:r>
+        <w:t>,</w:t>
+      </w:r>
+      <w:r>
+        <w:t xml:space="preserve"> no voltage discharge has taken place so voltages remain same</w:t>
+      </w:r>
+      <w:r>
+        <w:t>.</w:t>
+      </w:r>
+    </w:p>
+    <w:p>
+      <w:pPr>
+        <w:pStyle w:val="ListParagraph"/>
+        <w:ind w:left="1080"/>
+        <w:jc w:val="center"/>
+      </w:pPr>
+      <w:r>
+        <w:rPr>
+          <w:noProof/>
+        </w:rPr>
+        <w:drawing>
+          <wp:inline distT="0" distB="0" distL="0" distR="0" wp14:anchorId="52EE98A7" wp14:editId="266317C2">
+            <wp:extent cx="2527540" cy="1862399"/>
+            <wp:effectExtent l="0" t="0" r="6350" b="5080"/>
+            <wp:docPr id="6" name="Picture 6"/>
+            <wp:cNvGraphicFramePr>
+              <a:graphicFrameLocks xmlns:a="http://schemas.openxmlformats.org/drawingml/2006/main" noChangeAspect="1"/>
+            </wp:cNvGraphicFramePr>
+            <a:graphic xmlns:a="http://schemas.openxmlformats.org/drawingml/2006/main">
+              <a:graphicData uri="http://schemas.openxmlformats.org/drawingml/2006/picture">
+                <pic:pic xmlns:pic="http://schemas.openxmlformats.org/drawingml/2006/picture">
+                  <pic:nvPicPr>
+                    <pic:cNvPr id="0" name=""/>
+                    <pic:cNvPicPr/>
+                  </pic:nvPicPr>
+                  <pic:blipFill>
+                    <a:blip r:embed="rId10"/>
+                    <a:stretch>
+                      <a:fillRect/>
+                    </a:stretch>
+                  </pic:blipFill>
+                  <pic:spPr>
+                    <a:xfrm>
+                      <a:off x="0" y="0"/>
+                      <a:ext cx="2530346" cy="1864467"/>
+                    </a:xfrm>
+                    <a:prstGeom prst="rect">
+                      <a:avLst/>
+                    </a:prstGeom>
+                  </pic:spPr>
+                </pic:pic>
+              </a:graphicData>
+            </a:graphic>
+          </wp:inline>
+        </w:drawing>
+      </w:r>
+    </w:p>
+    <w:p>
+      <w:pPr>
+        <w:pStyle w:val="ListParagraph"/>
+        <w:ind w:left="1080"/>
+        <w:rPr>
+          <w:b/>
+        </w:rPr>
+      </w:pPr>
+    </w:p>
+    <w:p>
+      <w:pPr>
+        <w:pStyle w:val="ListParagraph"/>
+        <w:ind w:left="1080"/>
+        <w:rPr>
+          <w:b/>
+        </w:rPr>
+      </w:pPr>
+    </w:p>
+    <w:p>
+      <w:pPr>
+        <w:pStyle w:val="ListParagraph"/>
+        <w:numPr>
+          <w:ilvl w:val="0"/>
+          <w:numId w:val="10"/>
+        </w:numPr>
+        <w:rPr>
+          <w:b/>
+        </w:rPr>
+      </w:pPr>
+      <w:r>
+        <w:rPr>
+          <w:b/>
+        </w:rPr>
+        <w:t>One Switch is ON</w:t>
+      </w:r>
+    </w:p>
+    <w:p>
+      <w:pPr>
+        <w:ind w:left="720"/>
+        <w:jc w:val="center"/>
+        <w:rPr>
+          <w:b/>
+        </w:rPr>
+      </w:pPr>
+      <w:r>
+        <w:rPr>
+          <w:noProof/>
+        </w:rPr>
+        <w:drawing>
+          <wp:inline distT="0" distB="0" distL="0" distR="0" wp14:anchorId="1E0A5627" wp14:editId="0D97DA65">
+            <wp:extent cx="1698853" cy="1535502"/>
+            <wp:effectExtent l="0" t="0" r="0" b="7620"/>
+            <wp:docPr id="7" name="Picture 7"/>
+            <wp:cNvGraphicFramePr>
+              <a:graphicFrameLocks xmlns:a="http://schemas.openxmlformats.org/drawingml/2006/main" noChangeAspect="1"/>
+            </wp:cNvGraphicFramePr>
+            <a:graphic xmlns:a="http://schemas.openxmlformats.org/drawingml/2006/main">
+              <a:graphicData uri="http://schemas.openxmlformats.org/drawingml/2006/picture">
+                <pic:pic xmlns:pic="http://schemas.openxmlformats.org/drawingml/2006/picture">
+                  <pic:nvPicPr>
+                    <pic:cNvPr id="0" name=""/>
+                    <pic:cNvPicPr/>
+                  </pic:nvPicPr>
+                  <pic:blipFill>
+                    <a:blip r:embed="rId11"/>
+                    <a:stretch>
+                      <a:fillRect/>
+                    </a:stretch>
+                  </pic:blipFill>
+                  <pic:spPr>
+                    <a:xfrm>
+                      <a:off x="0" y="0"/>
+                      <a:ext cx="1695450" cy="1532426"/>
+                    </a:xfrm>
+                    <a:prstGeom prst="rect">
+                      <a:avLst/>
+                    </a:prstGeom>
+                  </pic:spPr>
+                </pic:pic>
+              </a:graphicData>
+            </a:graphic>
+          </wp:inline>
+        </w:drawing>
+      </w:r>
+    </w:p>
+    <w:p>
+      <w:pPr>
+        <w:ind w:left="720"/>
+        <w:jc w:val="both"/>
+      </w:pPr>
+      <w:r>
+        <w:t xml:space="preserve">In case of one switch is </w:t>
+      </w:r>
+      <w:r>
+        <w:t>ON 0.1part of total voltage will be discharged(approx10%). So Left voltage can be calculated by linear subtraction.</w:t>
+      </w:r>
+    </w:p>
+    <w:p>
+      <w:pPr>
+        <w:pStyle w:val="ListParagraph"/>
+        <w:numPr>
+          <w:ilvl w:val="0"/>
+          <w:numId w:val="10"/>
+        </w:numPr>
+        <w:rPr>
+          <w:b/>
+        </w:rPr>
+      </w:pPr>
+      <w:r>
+        <w:rPr>
+          <w:b/>
+        </w:rPr>
+        <w:lastRenderedPageBreak/>
+        <w:t>Two Switches are ON</w:t>
+      </w:r>
+    </w:p>
+    <w:p>
+      <w:pPr>
+        <w:pStyle w:val="ListParagraph"/>
+        <w:ind w:left="1080"/>
+        <w:rPr>
+          <w:b/>
+        </w:rPr>
+      </w:pPr>
+    </w:p>
+    <w:p>
+      <w:pPr>
+        <w:pStyle w:val="ListParagraph"/>
+        <w:ind w:left="1080"/>
+        <w:jc w:val="center"/>
+        <w:rPr>
+          <w:b/>
+        </w:rPr>
+      </w:pPr>
+      <w:r>
+        <w:rPr>
+          <w:noProof/>
+        </w:rPr>
+        <w:drawing>
+          <wp:inline distT="0" distB="0" distL="0" distR="0" wp14:anchorId="2582322F" wp14:editId="0ECBF4D7">
+            <wp:extent cx="1958196" cy="1958196"/>
+            <wp:effectExtent l="0" t="0" r="4445" b="4445"/>
+            <wp:docPr id="8" name="Picture 8"/>
+            <wp:cNvGraphicFramePr>
+              <a:graphicFrameLocks xmlns:a="http://schemas.openxmlformats.org/drawingml/2006/main" noChangeAspect="1"/>
+            </wp:cNvGraphicFramePr>
+            <a:graphic xmlns:a="http://schemas.openxmlformats.org/drawingml/2006/main">
+              <a:graphicData uri="http://schemas.openxmlformats.org/drawingml/2006/picture">
+                <pic:pic xmlns:pic="http://schemas.openxmlformats.org/drawingml/2006/picture">
+                  <pic:nvPicPr>
+                    <pic:cNvPr id="0" name=""/>
+                    <pic:cNvPicPr/>
+                  </pic:nvPicPr>
+                  <pic:blipFill>
+                    <a:blip r:embed="rId12"/>
+                    <a:stretch>
+                      <a:fillRect/>
+                    </a:stretch>
+                  </pic:blipFill>
+                  <pic:spPr>
+                    <a:xfrm>
+                      <a:off x="0" y="0"/>
+                      <a:ext cx="1960480" cy="1960480"/>
+                    </a:xfrm>
+                    <a:prstGeom prst="rect">
+                      <a:avLst/>
+                    </a:prstGeom>
+                  </pic:spPr>
+                </pic:pic>
+              </a:graphicData>
+            </a:graphic>
+          </wp:inline>
+        </w:drawing>
+      </w:r>
+    </w:p>
+    <w:p>
+      <w:pPr>
+        <w:pStyle w:val="ListParagraph"/>
+        <w:ind w:left="1080"/>
+        <w:jc w:val="center"/>
+        <w:rPr>
+          <w:b/>
+        </w:rPr>
+      </w:pPr>
+    </w:p>
+    <w:p>
+      <w:pPr>
+        <w:pStyle w:val="ListParagraph"/>
+        <w:ind w:left="1080"/>
+      </w:pPr>
+      <w:r>
+        <w:t>In case of two cell C</w:t>
+      </w:r>
+      <w:r>
+        <w:rPr>
+          <w:vertAlign w:val="subscript"/>
+        </w:rPr>
+        <w:t>n</w:t>
+      </w:r>
+      <w:r>
+        <w:t xml:space="preserve"> and C</w:t>
+      </w:r>
+      <w:r>
+        <w:rPr>
+          <w:vertAlign w:val="subscript"/>
+        </w:rPr>
+        <w:t>m</w:t>
+      </w:r>
+      <w:r>
+        <w:t>, Since the load requirement is same and the voltages of both the cells are same discharge will be approx 5%(0.1/2).</w:t>
+      </w:r>
+    </w:p>
+    <w:p>
+      <w:pPr>
+        <w:pStyle w:val="ListParagraph"/>
+        <w:ind w:left="1080"/>
+      </w:pPr>
+    </w:p>
+    <w:p>
+      <w:pPr>
+        <w:pStyle w:val="ListParagraph"/>
+        <w:numPr>
+          <w:ilvl w:val="0"/>
+          <w:numId w:val="10"/>
+        </w:numPr>
+        <w:rPr>
+          <w:b/>
+        </w:rPr>
+      </w:pPr>
+      <w:r>
+        <w:rPr>
+          <w:b/>
+        </w:rPr>
+        <w:t>Three Switches are ON</w:t>
+      </w:r>
+    </w:p>
+    <w:p>
+      <w:pPr>
+        <w:ind w:left="1080"/>
+        <w:jc w:val="center"/>
+        <w:rPr>
+          <w:b/>
+        </w:rPr>
+      </w:pPr>
+      <w:r>
+        <w:rPr>
+          <w:noProof/>
+        </w:rPr>
+        <w:drawing>
+          <wp:inline distT="0" distB="0" distL="0" distR="0" wp14:anchorId="133B17D1" wp14:editId="5D0D7382">
+            <wp:extent cx="2872596" cy="2213312"/>
+            <wp:effectExtent l="0" t="0" r="4445" b="0"/>
+            <wp:docPr id="9" name="Picture 9"/>
+            <wp:cNvGraphicFramePr>
+              <a:graphicFrameLocks xmlns:a="http://schemas.openxmlformats.org/drawingml/2006/main" noChangeAspect="1"/>
+            </wp:cNvGraphicFramePr>
+            <a:graphic xmlns:a="http://schemas.openxmlformats.org/drawingml/2006/main">
+              <a:graphicData uri="http://schemas.openxmlformats.org/drawingml/2006/picture">
+                <pic:pic xmlns:pic="http://schemas.openxmlformats.org/drawingml/2006/picture">
+                  <pic:nvPicPr>
+                    <pic:cNvPr id="0" name=""/>
+                    <pic:cNvPicPr/>
+                  </pic:nvPicPr>
+                  <pic:blipFill>
+                    <a:blip r:embed="rId13"/>
+                    <a:stretch>
+                      <a:fillRect/>
+                    </a:stretch>
+                  </pic:blipFill>
+                  <pic:spPr>
+                    <a:xfrm>
+                      <a:off x="0" y="0"/>
+                      <a:ext cx="2876060" cy="2215981"/>
+                    </a:xfrm>
+                    <a:prstGeom prst="rect">
+                      <a:avLst/>
+                    </a:prstGeom>
+                  </pic:spPr>
+                </pic:pic>
+              </a:graphicData>
+            </a:graphic>
+          </wp:inline>
+        </w:drawing>
+      </w:r>
+    </w:p>
+    <w:p>
+      <w:pPr>
+        <w:ind w:left="1080"/>
+        <w:jc w:val="center"/>
+        <w:rPr>
+          <w:b/>
+        </w:rPr>
+      </w:pPr>
+    </w:p>
+    <w:p>
+      <w:pPr>
+        <w:ind w:left="720"/>
+        <w:jc w:val="both"/>
+      </w:pPr>
+      <w:r>
+        <w:t>This case can be taken as, here cell C</w:t>
+      </w:r>
+      <w:r>
+        <w:rPr>
+          <w:vertAlign w:val="subscript"/>
+        </w:rPr>
+        <w:t>1</w:t>
+      </w:r>
+      <w:r>
+        <w:t>,C</w:t>
+      </w:r>
+      <w:r>
+        <w:rPr>
+          <w:vertAlign w:val="subscript"/>
+        </w:rPr>
+        <w:t>2</w:t>
+      </w:r>
+      <w:r>
+        <w:t>,C</w:t>
+      </w:r>
+      <w:r>
+        <w:rPr>
+          <w:vertAlign w:val="subscript"/>
+        </w:rPr>
+        <w:t xml:space="preserve">3, </w:t>
+      </w:r>
+      <w:r>
+        <w:t>since voltage is same and load is again common as for above cases the discharge time would be 3times less compare to case 2. So discharge will be approx.3.33% (0.1/3).</w:t>
+      </w:r>
+    </w:p>
+    <w:p>
+      <w:pPr>
+        <w:ind w:left="720"/>
+        <w:rPr>
+          <w:b/>
+          <w:sz w:val="30"/>
+          <w:szCs w:val="30"/>
+        </w:rPr>
+      </w:pPr>
+    </w:p>
+    <w:p>
+      <w:pPr>
+        <w:ind w:left="720"/>
+        <w:rPr>
+          <w:b/>
+          <w:sz w:val="30"/>
+          <w:szCs w:val="30"/>
+        </w:rPr>
+      </w:pPr>
+    </w:p>
+    <w:p>
+      <w:pPr>
+        <w:ind w:left="720"/>
+        <w:rPr>
+          <w:b/>
+          <w:sz w:val="30"/>
+          <w:szCs w:val="30"/>
+        </w:rPr>
       </w:pPr>
       <w:bookmarkStart w:id="0" w:name="_GoBack"/>
       <w:bookmarkEnd w:id="0"/>
-    </w:p>
-    <w:p>
-      <w:pPr>
-        <w:pStyle w:val="ListParagraph"/>
-      </w:pPr>
-    </w:p>
-    <w:p/>
+      <w:r>
+        <w:rPr>
+          <w:b/>
+          <w:sz w:val="30"/>
+          <w:szCs w:val="30"/>
+        </w:rPr>
+        <w:lastRenderedPageBreak/>
+        <w:t xml:space="preserve">Calculation </w:t>
+      </w:r>
+      <w:r>
+        <w:rPr>
+          <w:b/>
+          <w:sz w:val="30"/>
+          <w:szCs w:val="30"/>
+        </w:rPr>
+        <w:t>of Voltages for Comparis</w:t>
+      </w:r>
+      <w:r>
+        <w:rPr>
+          <w:b/>
+          <w:sz w:val="30"/>
+          <w:szCs w:val="30"/>
+        </w:rPr>
+        <w:t>on:</w:t>
+      </w:r>
+    </w:p>
+    <w:p>
+      <w:pPr>
+        <w:ind w:left="720"/>
+      </w:pPr>
+      <w:r>
+        <w:rPr>
+          <w:b/>
+        </w:rPr>
+        <w:t xml:space="preserve">NEED : </w:t>
+      </w:r>
+      <w:r>
+        <w:t xml:space="preserve">This voltage calculations are needed to considered as voltage drop on Load will not be same as that of a cell voltage. There will be a minimal voltage drop on the internal resistances too. </w:t>
+      </w:r>
+    </w:p>
+    <w:p>
+      <w:pPr>
+        <w:ind w:left="720"/>
+        <w:jc w:val="both"/>
+      </w:pPr>
+      <w:r>
+        <w:t xml:space="preserve">This can be a considerable loss too if in case of old(or </w:t>
+      </w:r>
+      <w:r>
+        <w:t>deteriorate</w:t>
+      </w:r>
+      <w:r>
+        <w:t>d) cell. So this cannot be neglected in system voltage calculation. Once the individual</w:t>
+      </w:r>
+      <w:r>
+        <w:t xml:space="preserve"> drops are calculated across the internal resistances </w:t>
+      </w:r>
+      <w:r>
+        <w:t xml:space="preserve">then we can have the three nodal resistances for all the three cells. </w:t>
+      </w:r>
+    </w:p>
+    <w:p>
+      <w:pPr>
+        <w:ind w:left="720"/>
+        <w:jc w:val="both"/>
+      </w:pPr>
+      <w:r>
+        <w:t>These potentials can then be compared</w:t>
+      </w:r>
+      <w:r>
+        <w:t xml:space="preserve"> with each other</w:t>
+      </w:r>
+      <w:r>
+        <w:t xml:space="preserve"> to find the maximum potential across the load.</w:t>
+      </w:r>
+    </w:p>
+    <w:p>
+      <w:pPr>
+        <w:ind w:left="720"/>
+        <w:jc w:val="both"/>
+        <w:rPr>
+          <w:b/>
+        </w:rPr>
+      </w:pPr>
+      <w:r>
+        <w:rPr>
+          <w:b/>
+        </w:rPr>
+        <w:t>Calculation goes as:</w:t>
+      </w:r>
+    </w:p>
+    <w:p>
+      <w:pPr>
+        <w:ind w:left="720"/>
+        <w:jc w:val="both"/>
+        <w:rPr>
+          <w:b/>
+        </w:rPr>
+      </w:pPr>
+      <w:r>
+        <w:rPr>
+          <w:b/>
+        </w:rPr>
+        <w:t>Assumption : Cells do not charge each other.</w:t>
+      </w:r>
+    </w:p>
+    <w:p>
+      <w:pPr>
+        <w:ind w:left="720"/>
+        <w:jc w:val="both"/>
+      </w:pPr>
+      <w:r>
+        <w:t>The Aim is to find potential drop across internal resistance R</w:t>
+      </w:r>
+      <w:r>
+        <w:rPr>
+          <w:vertAlign w:val="subscript"/>
+        </w:rPr>
+        <w:t>n</w:t>
+      </w:r>
+      <w:r>
+        <w:t xml:space="preserve"> </w:t>
+      </w:r>
+      <w:r>
+        <w:t>from cell</w:t>
+      </w:r>
+      <w:r>
+        <w:t xml:space="preserve"> </w:t>
+      </w:r>
+      <w:r>
+        <w:t>C</w:t>
+      </w:r>
+      <w:r>
+        <w:rPr>
+          <w:vertAlign w:val="subscript"/>
+        </w:rPr>
+        <w:t>n</w:t>
+      </w:r>
+      <w:r>
+        <w:rPr>
+          <w:vertAlign w:val="subscript"/>
+        </w:rPr>
+        <w:t xml:space="preserve">. </w:t>
+      </w:r>
+      <w:r>
+        <w:t xml:space="preserve">There will not be any effect of other cell as per the mentioned assumption. So with this we can consider circuit as below : </w:t>
+      </w:r>
+    </w:p>
+    <w:p>
+      <w:pPr>
+        <w:ind w:left="720"/>
+      </w:pPr>
+      <w:r>
+        <w:rPr>
+          <w:noProof/>
+        </w:rPr>
+        <w:drawing>
+          <wp:anchor distT="0" distB="0" distL="114300" distR="114300" simplePos="0" relativeHeight="251658240" behindDoc="0" locked="0" layoutInCell="1" allowOverlap="1" wp14:anchorId="5C64645A" wp14:editId="126AB4F4">
+            <wp:simplePos x="0" y="0"/>
+            <wp:positionH relativeFrom="column">
+              <wp:posOffset>1371600</wp:posOffset>
+            </wp:positionH>
+            <wp:positionV relativeFrom="paragraph">
+              <wp:align>top</wp:align>
+            </wp:positionV>
+            <wp:extent cx="1698625" cy="1535430"/>
+            <wp:effectExtent l="0" t="0" r="0" b="7620"/>
+            <wp:wrapSquare wrapText="bothSides"/>
+            <wp:docPr id="10" name="Picture 10"/>
+            <wp:cNvGraphicFramePr>
+              <a:graphicFrameLocks xmlns:a="http://schemas.openxmlformats.org/drawingml/2006/main" noChangeAspect="1"/>
+            </wp:cNvGraphicFramePr>
+            <a:graphic xmlns:a="http://schemas.openxmlformats.org/drawingml/2006/main">
+              <a:graphicData uri="http://schemas.openxmlformats.org/drawingml/2006/picture">
+                <pic:pic xmlns:pic="http://schemas.openxmlformats.org/drawingml/2006/picture">
+                  <pic:nvPicPr>
+                    <pic:cNvPr id="0" name=""/>
+                    <pic:cNvPicPr/>
+                  </pic:nvPicPr>
+                  <pic:blipFill>
+                    <a:blip r:embed="rId11">
+                      <a:extLst>
+                        <a:ext uri="{28A0092B-C50C-407E-A947-70E740481C1C}">
+                          <a14:useLocalDpi xmlns:a14="http://schemas.microsoft.com/office/drawing/2010/main" val="0"/>
+                        </a:ext>
+                      </a:extLst>
+                    </a:blip>
+                    <a:stretch>
+                      <a:fillRect/>
+                    </a:stretch>
+                  </pic:blipFill>
+                  <pic:spPr>
+                    <a:xfrm>
+                      <a:off x="0" y="0"/>
+                      <a:ext cx="1698625" cy="1535430"/>
+                    </a:xfrm>
+                    <a:prstGeom prst="rect">
+                      <a:avLst/>
+                    </a:prstGeom>
+                  </pic:spPr>
+                </pic:pic>
+              </a:graphicData>
+            </a:graphic>
+          </wp:anchor>
+        </w:drawing>
+      </w:r>
+      <w:r>
+        <w:br w:type="textWrapping" w:clear="all"/>
+      </w:r>
+    </w:p>
+    <w:p>
+      <w:pPr>
+        <w:ind w:left="720"/>
+        <w:jc w:val="both"/>
+      </w:pPr>
+      <w:r>
+        <w:t>Internal Resistance Rn and the Load RL are in series. Net resistance will be R</w:t>
+      </w:r>
+      <w:r>
+        <w:rPr>
+          <w:vertAlign w:val="subscript"/>
+        </w:rPr>
+        <w:t>n</w:t>
+      </w:r>
+      <w:r>
+        <w:t>+R</w:t>
+      </w:r>
+      <w:r>
+        <w:rPr>
+          <w:vertAlign w:val="subscript"/>
+        </w:rPr>
+        <w:t>L</w:t>
+      </w:r>
+      <w:r>
+        <w:t>. Voltage drop would be same as potential of cell C</w:t>
+      </w:r>
+      <w:r>
+        <w:rPr>
+          <w:vertAlign w:val="subscript"/>
+        </w:rPr>
+        <w:t>n</w:t>
+      </w:r>
+      <w:r>
+        <w:t xml:space="preserve"> viz.. V</w:t>
+      </w:r>
+      <w:r>
+        <w:rPr>
+          <w:vertAlign w:val="subscript"/>
+        </w:rPr>
+        <w:t>n</w:t>
+      </w:r>
+      <w:r>
+        <w:t>. By ohms law Current In :</w:t>
+      </w:r>
+    </w:p>
+    <w:p>
+      <w:pPr>
+        <w:ind w:left="720"/>
+        <w:jc w:val="center"/>
+      </w:pPr>
+      <w:r>
+        <w:t>= V</w:t>
+      </w:r>
+      <w:r>
+        <w:rPr>
+          <w:vertAlign w:val="subscript"/>
+        </w:rPr>
+        <w:t>n</w:t>
+      </w:r>
+      <w:r>
+        <w:t>/(R</w:t>
+      </w:r>
+      <w:r>
+        <w:rPr>
+          <w:vertAlign w:val="subscript"/>
+        </w:rPr>
+        <w:t>n</w:t>
+      </w:r>
+      <w:r>
+        <w:t>+R</w:t>
+      </w:r>
+      <w:r>
+        <w:rPr>
+          <w:vertAlign w:val="subscript"/>
+        </w:rPr>
+        <w:t>L</w:t>
+      </w:r>
+      <w:r>
+        <w:t>)</w:t>
+      </w:r>
+    </w:p>
+    <w:p>
+      <w:pPr>
+        <w:ind w:left="720"/>
+        <w:jc w:val="both"/>
+      </w:pPr>
+      <w:r>
+        <w:t>With this we can find drop across Rn as:</w:t>
+      </w:r>
+    </w:p>
+    <w:p>
+      <w:pPr>
+        <w:ind w:left="720"/>
+        <w:jc w:val="center"/>
+        <w:rPr>
+          <w:vertAlign w:val="subscript"/>
+        </w:rPr>
+      </w:pPr>
+      <w:r>
+        <w:t>V</w:t>
+      </w:r>
+      <w:r>
+        <w:t>n</w:t>
+      </w:r>
+      <w:r>
+        <w:rPr>
+          <w:vertAlign w:val="subscript"/>
+        </w:rPr>
+        <w:t>temp</w:t>
+      </w:r>
+      <w:r>
+        <w:t xml:space="preserve"> = I</w:t>
+      </w:r>
+      <w:r>
+        <w:rPr>
+          <w:vertAlign w:val="subscript"/>
+        </w:rPr>
+        <w:t>n</w:t>
+      </w:r>
+      <w:r>
+        <w:t>*R</w:t>
+      </w:r>
+      <w:r>
+        <w:rPr>
+          <w:vertAlign w:val="subscript"/>
+        </w:rPr>
+        <w:t>n</w:t>
+      </w:r>
+    </w:p>
+    <w:p>
+      <w:pPr>
+        <w:ind w:left="720"/>
+        <w:jc w:val="both"/>
+      </w:pPr>
+      <w:r>
+        <w:t>By this way we can find effective cell potential for Load RL from L</w:t>
+      </w:r>
+      <w:r>
+        <w:rPr>
+          <w:vertAlign w:val="subscript"/>
+        </w:rPr>
+        <w:t>th</w:t>
+      </w:r>
+      <w:r>
+        <w:t xml:space="preserve"> and m</w:t>
+      </w:r>
+      <w:r>
+        <w:rPr>
+          <w:vertAlign w:val="subscript"/>
+        </w:rPr>
+        <w:t>th</w:t>
+      </w:r>
+      <w:r>
+        <w:t xml:space="preserve"> cell as </w:t>
+      </w:r>
+      <w:r>
+        <w:t>V</w:t>
+      </w:r>
+      <w:r>
+        <w:t>L</w:t>
+      </w:r>
+      <w:r>
+        <w:rPr>
+          <w:vertAlign w:val="subscript"/>
+        </w:rPr>
+        <w:t>temp</w:t>
+      </w:r>
+      <w:r>
+        <w:rPr>
+          <w:vertAlign w:val="subscript"/>
+        </w:rPr>
+        <w:t xml:space="preserve">&amp; </w:t>
+      </w:r>
+      <w:r>
+        <w:t>V</w:t>
+      </w:r>
+      <w:r>
+        <w:t>m</w:t>
+      </w:r>
+      <w:r>
+        <w:rPr>
+          <w:vertAlign w:val="subscript"/>
+        </w:rPr>
+        <w:t xml:space="preserve">temp </w:t>
+      </w:r>
+    </w:p>
+    <w:p>
+      <w:pPr>
+        <w:ind w:left="720"/>
+        <w:jc w:val="both"/>
+      </w:pPr>
+      <w:r>
+        <w:lastRenderedPageBreak/>
+        <w:t>These three Voltages can be compares, and cell with highest effective voltage can be connected into the circuit. Rest all the cells can be kept with opened switch. In this way switch positions can be determined.</w:t>
+      </w:r>
+    </w:p>
+    <w:p>
+      <w:pPr>
+        <w:ind w:left="1080"/>
+        <w:jc w:val="both"/>
+        <w:rPr>
+          <w:b/>
+        </w:rPr>
+      </w:pPr>
+    </w:p>
     <w:p/>
     <w:p/>
     <w:sectPr>
-      <w:headerReference w:type="default" r:id="rId10"/>
+      <w:headerReference w:type="default" r:id="rId14"/>
+      <w:footerReference w:type="default" r:id="rId15"/>
       <w:pgSz w:w="12240" w:h="15840"/>
       <w:pgMar w:top="1440" w:right="1440" w:bottom="1440" w:left="1440" w:header="720" w:footer="720" w:gutter="0"/>
       <w:cols w:space="720"/>
@@ -1151,6 +2978,93 @@
     </w:p>
   </w:endnote>
 </w:endnotes>
+</file>
+
+<file path=word/footer1.xml><?xml version="1.0" encoding="utf-8"?>
+<w:ftr xmlns:wpc="http://schemas.microsoft.com/office/word/2010/wordprocessingCanvas" xmlns:mc="http://schemas.openxmlformats.org/markup-compatibility/2006" xmlns:o="urn:schemas-microsoft-com:office:office" xmlns:r="http://schemas.openxmlformats.org/officeDocument/2006/relationships" xmlns:m="http://schemas.openxmlformats.org/officeDocument/2006/math" xmlns:v="urn:schemas-microsoft-com:vml" xmlns:wp14="http://schemas.microsoft.com/office/word/2010/wordprocessingDrawing" xmlns:wp="http://schemas.openxmlformats.org/drawingml/2006/wordprocessingDrawing" xmlns:w10="urn:schemas-microsoft-com:office:word" xmlns:w="http://schemas.openxmlformats.org/wordprocessingml/2006/main" xmlns:w14="http://schemas.microsoft.com/office/word/2010/wordml" xmlns:wpg="http://schemas.microsoft.com/office/word/2010/wordprocessingGroup" xmlns:wpi="http://schemas.microsoft.com/office/word/2010/wordprocessingInk" xmlns:wne="http://schemas.microsoft.com/office/word/2006/wordml" xmlns:wps="http://schemas.microsoft.com/office/word/2010/wordprocessingShape" mc:Ignorable="w14 wp14">
+  <w:sdt>
+    <w:sdtPr>
+      <w:id w:val="-1592929644"/>
+      <w:docPartObj>
+        <w:docPartGallery w:val="Page Numbers (Bottom of Page)"/>
+        <w:docPartUnique/>
+      </w:docPartObj>
+    </w:sdtPr>
+    <w:sdtEndPr>
+      <w:rPr>
+        <w:color w:val="808080" w:themeColor="background1" w:themeShade="80"/>
+        <w:spacing w:val="60"/>
+      </w:rPr>
+    </w:sdtEndPr>
+    <w:sdtContent>
+      <w:p>
+        <w:pPr>
+          <w:pStyle w:val="Footer"/>
+          <w:pBdr>
+            <w:top w:val="single" w:sz="4" w:space="1" w:color="D9D9D9" w:themeColor="background1" w:themeShade="D9"/>
+            <w:bottom w:val="double" w:sz="6" w:space="1" w:color="auto"/>
+          </w:pBdr>
+        </w:pPr>
+      </w:p>
+      <w:p>
+        <w:pPr>
+          <w:pStyle w:val="Footer"/>
+          <w:pBdr>
+            <w:top w:val="single" w:sz="4" w:space="1" w:color="D9D9D9" w:themeColor="background1" w:themeShade="D9"/>
+          </w:pBdr>
+          <w:rPr>
+            <w:b/>
+            <w:bCs/>
+          </w:rPr>
+        </w:pPr>
+        <w:r>
+          <w:fldChar w:fldCharType="begin"/>
+        </w:r>
+        <w:r>
+          <w:instrText xml:space="preserve"> PAGE   \* MERGEFORMAT </w:instrText>
+        </w:r>
+        <w:r>
+          <w:fldChar w:fldCharType="separate"/>
+        </w:r>
+        <w:r>
+          <w:rPr>
+            <w:b/>
+            <w:bCs/>
+            <w:noProof/>
+          </w:rPr>
+          <w:t>7</w:t>
+        </w:r>
+        <w:r>
+          <w:rPr>
+            <w:b/>
+            <w:bCs/>
+            <w:noProof/>
+          </w:rPr>
+          <w:fldChar w:fldCharType="end"/>
+        </w:r>
+        <w:r>
+          <w:rPr>
+            <w:b/>
+            <w:bCs/>
+          </w:rPr>
+          <w:t xml:space="preserve"> | </w:t>
+        </w:r>
+        <w:r>
+          <w:rPr>
+            <w:color w:val="808080" w:themeColor="background1" w:themeShade="80"/>
+            <w:spacing w:val="60"/>
+          </w:rPr>
+          <w:t>Page</w:t>
+        </w:r>
+      </w:p>
+    </w:sdtContent>
+  </w:sdt>
+  <w:p>
+    <w:pPr>
+      <w:pStyle w:val="Footer"/>
+    </w:pPr>
+  </w:p>
+</w:ftr>
 </file>
 
 <file path=word/footnotes.xml><?xml version="1.0" encoding="utf-8"?>
@@ -1211,6 +3125,95 @@
 <file path=word/numbering.xml><?xml version="1.0" encoding="utf-8"?>
 <w:numbering xmlns:wpc="http://schemas.microsoft.com/office/word/2010/wordprocessingCanvas" xmlns:mc="http://schemas.openxmlformats.org/markup-compatibility/2006" xmlns:o="urn:schemas-microsoft-com:office:office" xmlns:r="http://schemas.openxmlformats.org/officeDocument/2006/relationships" xmlns:m="http://schemas.openxmlformats.org/officeDocument/2006/math" xmlns:v="urn:schemas-microsoft-com:vml" xmlns:wp14="http://schemas.microsoft.com/office/word/2010/wordprocessingDrawing" xmlns:wp="http://schemas.openxmlformats.org/drawingml/2006/wordprocessingDrawing" xmlns:w10="urn:schemas-microsoft-com:office:word" xmlns:w="http://schemas.openxmlformats.org/wordprocessingml/2006/main" xmlns:w14="http://schemas.microsoft.com/office/word/2010/wordml" xmlns:wpg="http://schemas.microsoft.com/office/word/2010/wordprocessingGroup" xmlns:wpi="http://schemas.microsoft.com/office/word/2010/wordprocessingInk" xmlns:wne="http://schemas.microsoft.com/office/word/2006/wordml" xmlns:wps="http://schemas.microsoft.com/office/word/2010/wordprocessingShape" mc:Ignorable="w14 wp14">
   <w:abstractNum w:abstractNumId="0">
+    <w:nsid w:val="156D3E05"/>
+    <w:multiLevelType w:val="hybridMultilevel"/>
+    <w:tmpl w:val="D152AE60"/>
+    <w:lvl w:ilvl="0" w:tplc="E7FE9B42">
+      <w:start w:val="1"/>
+      <w:numFmt w:val="decimal"/>
+      <w:lvlText w:val="%1."/>
+      <w:lvlJc w:val="left"/>
+      <w:pPr>
+        <w:ind w:left="1080" w:hanging="360"/>
+      </w:pPr>
+      <w:rPr>
+        <w:rFonts w:hint="default"/>
+      </w:rPr>
+    </w:lvl>
+    <w:lvl w:ilvl="1" w:tplc="04090019" w:tentative="1">
+      <w:start w:val="1"/>
+      <w:numFmt w:val="lowerLetter"/>
+      <w:lvlText w:val="%2."/>
+      <w:lvlJc w:val="left"/>
+      <w:pPr>
+        <w:ind w:left="1800" w:hanging="360"/>
+      </w:pPr>
+    </w:lvl>
+    <w:lvl w:ilvl="2" w:tplc="0409001B" w:tentative="1">
+      <w:start w:val="1"/>
+      <w:numFmt w:val="lowerRoman"/>
+      <w:lvlText w:val="%3."/>
+      <w:lvlJc w:val="right"/>
+      <w:pPr>
+        <w:ind w:left="2520" w:hanging="180"/>
+      </w:pPr>
+    </w:lvl>
+    <w:lvl w:ilvl="3" w:tplc="0409000F" w:tentative="1">
+      <w:start w:val="1"/>
+      <w:numFmt w:val="decimal"/>
+      <w:lvlText w:val="%4."/>
+      <w:lvlJc w:val="left"/>
+      <w:pPr>
+        <w:ind w:left="3240" w:hanging="360"/>
+      </w:pPr>
+    </w:lvl>
+    <w:lvl w:ilvl="4" w:tplc="04090019" w:tentative="1">
+      <w:start w:val="1"/>
+      <w:numFmt w:val="lowerLetter"/>
+      <w:lvlText w:val="%5."/>
+      <w:lvlJc w:val="left"/>
+      <w:pPr>
+        <w:ind w:left="3960" w:hanging="360"/>
+      </w:pPr>
+    </w:lvl>
+    <w:lvl w:ilvl="5" w:tplc="0409001B" w:tentative="1">
+      <w:start w:val="1"/>
+      <w:numFmt w:val="lowerRoman"/>
+      <w:lvlText w:val="%6."/>
+      <w:lvlJc w:val="right"/>
+      <w:pPr>
+        <w:ind w:left="4680" w:hanging="180"/>
+      </w:pPr>
+    </w:lvl>
+    <w:lvl w:ilvl="6" w:tplc="0409000F" w:tentative="1">
+      <w:start w:val="1"/>
+      <w:numFmt w:val="decimal"/>
+      <w:lvlText w:val="%7."/>
+      <w:lvlJc w:val="left"/>
+      <w:pPr>
+        <w:ind w:left="5400" w:hanging="360"/>
+      </w:pPr>
+    </w:lvl>
+    <w:lvl w:ilvl="7" w:tplc="04090019" w:tentative="1">
+      <w:start w:val="1"/>
+      <w:numFmt w:val="lowerLetter"/>
+      <w:lvlText w:val="%8."/>
+      <w:lvlJc w:val="left"/>
+      <w:pPr>
+        <w:ind w:left="6120" w:hanging="360"/>
+      </w:pPr>
+    </w:lvl>
+    <w:lvl w:ilvl="8" w:tplc="0409001B" w:tentative="1">
+      <w:start w:val="1"/>
+      <w:numFmt w:val="lowerRoman"/>
+      <w:lvlText w:val="%9."/>
+      <w:lvlJc w:val="right"/>
+      <w:pPr>
+        <w:ind w:left="6840" w:hanging="180"/>
+      </w:pPr>
+    </w:lvl>
+  </w:abstractNum>
+  <w:abstractNum w:abstractNumId="1">
     <w:nsid w:val="19D240F5"/>
     <w:multiLevelType w:val="hybridMultilevel"/>
     <w:tmpl w:val="6D0CF1BA"/>
@@ -1296,7 +3299,299 @@
       </w:pPr>
     </w:lvl>
   </w:abstractNum>
-  <w:abstractNum w:abstractNumId="1">
+  <w:abstractNum w:abstractNumId="2">
+    <w:nsid w:val="1E4027FC"/>
+    <w:multiLevelType w:val="hybridMultilevel"/>
+    <w:tmpl w:val="4FA0307E"/>
+    <w:lvl w:ilvl="0" w:tplc="04090001">
+      <w:start w:val="1"/>
+      <w:numFmt w:val="bullet"/>
+      <w:lvlText w:val=""/>
+      <w:lvlJc w:val="left"/>
+      <w:pPr>
+        <w:ind w:left="1440" w:hanging="360"/>
+      </w:pPr>
+      <w:rPr>
+        <w:rFonts w:ascii="Symbol" w:hAnsi="Symbol" w:hint="default"/>
+      </w:rPr>
+    </w:lvl>
+    <w:lvl w:ilvl="1" w:tplc="04090003">
+      <w:start w:val="1"/>
+      <w:numFmt w:val="bullet"/>
+      <w:lvlText w:val="o"/>
+      <w:lvlJc w:val="left"/>
+      <w:pPr>
+        <w:ind w:left="2160" w:hanging="360"/>
+      </w:pPr>
+      <w:rPr>
+        <w:rFonts w:ascii="Courier New" w:hAnsi="Courier New" w:cs="Courier New" w:hint="default"/>
+      </w:rPr>
+    </w:lvl>
+    <w:lvl w:ilvl="2" w:tplc="04090005" w:tentative="1">
+      <w:start w:val="1"/>
+      <w:numFmt w:val="bullet"/>
+      <w:lvlText w:val=""/>
+      <w:lvlJc w:val="left"/>
+      <w:pPr>
+        <w:ind w:left="2880" w:hanging="360"/>
+      </w:pPr>
+      <w:rPr>
+        <w:rFonts w:ascii="Wingdings" w:hAnsi="Wingdings" w:hint="default"/>
+      </w:rPr>
+    </w:lvl>
+    <w:lvl w:ilvl="3" w:tplc="04090001" w:tentative="1">
+      <w:start w:val="1"/>
+      <w:numFmt w:val="bullet"/>
+      <w:lvlText w:val=""/>
+      <w:lvlJc w:val="left"/>
+      <w:pPr>
+        <w:ind w:left="3600" w:hanging="360"/>
+      </w:pPr>
+      <w:rPr>
+        <w:rFonts w:ascii="Symbol" w:hAnsi="Symbol" w:hint="default"/>
+      </w:rPr>
+    </w:lvl>
+    <w:lvl w:ilvl="4" w:tplc="04090003" w:tentative="1">
+      <w:start w:val="1"/>
+      <w:numFmt w:val="bullet"/>
+      <w:lvlText w:val="o"/>
+      <w:lvlJc w:val="left"/>
+      <w:pPr>
+        <w:ind w:left="4320" w:hanging="360"/>
+      </w:pPr>
+      <w:rPr>
+        <w:rFonts w:ascii="Courier New" w:hAnsi="Courier New" w:cs="Courier New" w:hint="default"/>
+      </w:rPr>
+    </w:lvl>
+    <w:lvl w:ilvl="5" w:tplc="04090005" w:tentative="1">
+      <w:start w:val="1"/>
+      <w:numFmt w:val="bullet"/>
+      <w:lvlText w:val=""/>
+      <w:lvlJc w:val="left"/>
+      <w:pPr>
+        <w:ind w:left="5040" w:hanging="360"/>
+      </w:pPr>
+      <w:rPr>
+        <w:rFonts w:ascii="Wingdings" w:hAnsi="Wingdings" w:hint="default"/>
+      </w:rPr>
+    </w:lvl>
+    <w:lvl w:ilvl="6" w:tplc="04090001" w:tentative="1">
+      <w:start w:val="1"/>
+      <w:numFmt w:val="bullet"/>
+      <w:lvlText w:val=""/>
+      <w:lvlJc w:val="left"/>
+      <w:pPr>
+        <w:ind w:left="5760" w:hanging="360"/>
+      </w:pPr>
+      <w:rPr>
+        <w:rFonts w:ascii="Symbol" w:hAnsi="Symbol" w:hint="default"/>
+      </w:rPr>
+    </w:lvl>
+    <w:lvl w:ilvl="7" w:tplc="04090003" w:tentative="1">
+      <w:start w:val="1"/>
+      <w:numFmt w:val="bullet"/>
+      <w:lvlText w:val="o"/>
+      <w:lvlJc w:val="left"/>
+      <w:pPr>
+        <w:ind w:left="6480" w:hanging="360"/>
+      </w:pPr>
+      <w:rPr>
+        <w:rFonts w:ascii="Courier New" w:hAnsi="Courier New" w:cs="Courier New" w:hint="default"/>
+      </w:rPr>
+    </w:lvl>
+    <w:lvl w:ilvl="8" w:tplc="04090005" w:tentative="1">
+      <w:start w:val="1"/>
+      <w:numFmt w:val="bullet"/>
+      <w:lvlText w:val=""/>
+      <w:lvlJc w:val="left"/>
+      <w:pPr>
+        <w:ind w:left="7200" w:hanging="360"/>
+      </w:pPr>
+      <w:rPr>
+        <w:rFonts w:ascii="Wingdings" w:hAnsi="Wingdings" w:hint="default"/>
+      </w:rPr>
+    </w:lvl>
+  </w:abstractNum>
+  <w:abstractNum w:abstractNumId="3">
+    <w:nsid w:val="2A8F7542"/>
+    <w:multiLevelType w:val="hybridMultilevel"/>
+    <w:tmpl w:val="9532236C"/>
+    <w:lvl w:ilvl="0" w:tplc="EC086EC2">
+      <w:start w:val="1"/>
+      <w:numFmt w:val="decimal"/>
+      <w:lvlText w:val="%1."/>
+      <w:lvlJc w:val="left"/>
+      <w:pPr>
+        <w:ind w:left="1080" w:hanging="360"/>
+      </w:pPr>
+      <w:rPr>
+        <w:rFonts w:hint="default"/>
+      </w:rPr>
+    </w:lvl>
+    <w:lvl w:ilvl="1" w:tplc="04090019" w:tentative="1">
+      <w:start w:val="1"/>
+      <w:numFmt w:val="lowerLetter"/>
+      <w:lvlText w:val="%2."/>
+      <w:lvlJc w:val="left"/>
+      <w:pPr>
+        <w:ind w:left="1800" w:hanging="360"/>
+      </w:pPr>
+    </w:lvl>
+    <w:lvl w:ilvl="2" w:tplc="0409001B" w:tentative="1">
+      <w:start w:val="1"/>
+      <w:numFmt w:val="lowerRoman"/>
+      <w:lvlText w:val="%3."/>
+      <w:lvlJc w:val="right"/>
+      <w:pPr>
+        <w:ind w:left="2520" w:hanging="180"/>
+      </w:pPr>
+    </w:lvl>
+    <w:lvl w:ilvl="3" w:tplc="0409000F" w:tentative="1">
+      <w:start w:val="1"/>
+      <w:numFmt w:val="decimal"/>
+      <w:lvlText w:val="%4."/>
+      <w:lvlJc w:val="left"/>
+      <w:pPr>
+        <w:ind w:left="3240" w:hanging="360"/>
+      </w:pPr>
+    </w:lvl>
+    <w:lvl w:ilvl="4" w:tplc="04090019" w:tentative="1">
+      <w:start w:val="1"/>
+      <w:numFmt w:val="lowerLetter"/>
+      <w:lvlText w:val="%5."/>
+      <w:lvlJc w:val="left"/>
+      <w:pPr>
+        <w:ind w:left="3960" w:hanging="360"/>
+      </w:pPr>
+    </w:lvl>
+    <w:lvl w:ilvl="5" w:tplc="0409001B" w:tentative="1">
+      <w:start w:val="1"/>
+      <w:numFmt w:val="lowerRoman"/>
+      <w:lvlText w:val="%6."/>
+      <w:lvlJc w:val="right"/>
+      <w:pPr>
+        <w:ind w:left="4680" w:hanging="180"/>
+      </w:pPr>
+    </w:lvl>
+    <w:lvl w:ilvl="6" w:tplc="0409000F" w:tentative="1">
+      <w:start w:val="1"/>
+      <w:numFmt w:val="decimal"/>
+      <w:lvlText w:val="%7."/>
+      <w:lvlJc w:val="left"/>
+      <w:pPr>
+        <w:ind w:left="5400" w:hanging="360"/>
+      </w:pPr>
+    </w:lvl>
+    <w:lvl w:ilvl="7" w:tplc="04090019" w:tentative="1">
+      <w:start w:val="1"/>
+      <w:numFmt w:val="lowerLetter"/>
+      <w:lvlText w:val="%8."/>
+      <w:lvlJc w:val="left"/>
+      <w:pPr>
+        <w:ind w:left="6120" w:hanging="360"/>
+      </w:pPr>
+    </w:lvl>
+    <w:lvl w:ilvl="8" w:tplc="0409001B" w:tentative="1">
+      <w:start w:val="1"/>
+      <w:numFmt w:val="lowerRoman"/>
+      <w:lvlText w:val="%9."/>
+      <w:lvlJc w:val="right"/>
+      <w:pPr>
+        <w:ind w:left="6840" w:hanging="180"/>
+      </w:pPr>
+    </w:lvl>
+  </w:abstractNum>
+  <w:abstractNum w:abstractNumId="4">
+    <w:nsid w:val="32A05D6C"/>
+    <w:multiLevelType w:val="hybridMultilevel"/>
+    <w:tmpl w:val="FE8243B4"/>
+    <w:lvl w:ilvl="0" w:tplc="BE6478AC">
+      <w:start w:val="1"/>
+      <w:numFmt w:val="decimal"/>
+      <w:lvlText w:val="%1."/>
+      <w:lvlJc w:val="left"/>
+      <w:pPr>
+        <w:ind w:left="1080" w:hanging="360"/>
+      </w:pPr>
+      <w:rPr>
+        <w:rFonts w:hint="default"/>
+        <w:b/>
+      </w:rPr>
+    </w:lvl>
+    <w:lvl w:ilvl="1" w:tplc="04090019" w:tentative="1">
+      <w:start w:val="1"/>
+      <w:numFmt w:val="lowerLetter"/>
+      <w:lvlText w:val="%2."/>
+      <w:lvlJc w:val="left"/>
+      <w:pPr>
+        <w:ind w:left="1800" w:hanging="360"/>
+      </w:pPr>
+    </w:lvl>
+    <w:lvl w:ilvl="2" w:tplc="0409001B" w:tentative="1">
+      <w:start w:val="1"/>
+      <w:numFmt w:val="lowerRoman"/>
+      <w:lvlText w:val="%3."/>
+      <w:lvlJc w:val="right"/>
+      <w:pPr>
+        <w:ind w:left="2520" w:hanging="180"/>
+      </w:pPr>
+    </w:lvl>
+    <w:lvl w:ilvl="3" w:tplc="0409000F" w:tentative="1">
+      <w:start w:val="1"/>
+      <w:numFmt w:val="decimal"/>
+      <w:lvlText w:val="%4."/>
+      <w:lvlJc w:val="left"/>
+      <w:pPr>
+        <w:ind w:left="3240" w:hanging="360"/>
+      </w:pPr>
+    </w:lvl>
+    <w:lvl w:ilvl="4" w:tplc="04090019" w:tentative="1">
+      <w:start w:val="1"/>
+      <w:numFmt w:val="lowerLetter"/>
+      <w:lvlText w:val="%5."/>
+      <w:lvlJc w:val="left"/>
+      <w:pPr>
+        <w:ind w:left="3960" w:hanging="360"/>
+      </w:pPr>
+    </w:lvl>
+    <w:lvl w:ilvl="5" w:tplc="0409001B" w:tentative="1">
+      <w:start w:val="1"/>
+      <w:numFmt w:val="lowerRoman"/>
+      <w:lvlText w:val="%6."/>
+      <w:lvlJc w:val="right"/>
+      <w:pPr>
+        <w:ind w:left="4680" w:hanging="180"/>
+      </w:pPr>
+    </w:lvl>
+    <w:lvl w:ilvl="6" w:tplc="0409000F" w:tentative="1">
+      <w:start w:val="1"/>
+      <w:numFmt w:val="decimal"/>
+      <w:lvlText w:val="%7."/>
+      <w:lvlJc w:val="left"/>
+      <w:pPr>
+        <w:ind w:left="5400" w:hanging="360"/>
+      </w:pPr>
+    </w:lvl>
+    <w:lvl w:ilvl="7" w:tplc="04090019" w:tentative="1">
+      <w:start w:val="1"/>
+      <w:numFmt w:val="lowerLetter"/>
+      <w:lvlText w:val="%8."/>
+      <w:lvlJc w:val="left"/>
+      <w:pPr>
+        <w:ind w:left="6120" w:hanging="360"/>
+      </w:pPr>
+    </w:lvl>
+    <w:lvl w:ilvl="8" w:tplc="0409001B" w:tentative="1">
+      <w:start w:val="1"/>
+      <w:numFmt w:val="lowerRoman"/>
+      <w:lvlText w:val="%9."/>
+      <w:lvlJc w:val="right"/>
+      <w:pPr>
+        <w:ind w:left="6840" w:hanging="180"/>
+      </w:pPr>
+    </w:lvl>
+  </w:abstractNum>
+  <w:abstractNum w:abstractNumId="5">
     <w:nsid w:val="3D010477"/>
     <w:multiLevelType w:val="hybridMultilevel"/>
     <w:tmpl w:val="8A100758"/>
@@ -1385,7 +3680,7 @@
       </w:pPr>
     </w:lvl>
   </w:abstractNum>
-  <w:abstractNum w:abstractNumId="2">
+  <w:abstractNum w:abstractNumId="6">
     <w:nsid w:val="4AB42001"/>
     <w:multiLevelType w:val="hybridMultilevel"/>
     <w:tmpl w:val="1520E966"/>
@@ -1471,7 +3766,7 @@
       </w:pPr>
     </w:lvl>
   </w:abstractNum>
-  <w:abstractNum w:abstractNumId="3">
+  <w:abstractNum w:abstractNumId="7">
     <w:nsid w:val="5E5B1E2A"/>
     <w:multiLevelType w:val="hybridMultilevel"/>
     <w:tmpl w:val="37F409DC"/>
@@ -1563,7 +3858,7 @@
       </w:pPr>
     </w:lvl>
   </w:abstractNum>
-  <w:abstractNum w:abstractNumId="4">
+  <w:abstractNum w:abstractNumId="8">
     <w:nsid w:val="64124D27"/>
     <w:multiLevelType w:val="hybridMultilevel"/>
     <w:tmpl w:val="0D04CC14"/>
@@ -1676,7 +3971,7 @@
       </w:rPr>
     </w:lvl>
   </w:abstractNum>
-  <w:abstractNum w:abstractNumId="5">
+  <w:abstractNum w:abstractNumId="9">
     <w:nsid w:val="666A36D3"/>
     <w:multiLevelType w:val="hybridMultilevel"/>
     <w:tmpl w:val="728611B8"/>
@@ -1766,22 +4061,34 @@
     </w:lvl>
   </w:abstractNum>
   <w:num w:numId="1">
+    <w:abstractNumId w:val="9"/>
+  </w:num>
+  <w:num w:numId="2">
+    <w:abstractNumId w:val="7"/>
+  </w:num>
+  <w:num w:numId="3">
+    <w:abstractNumId w:val="8"/>
+  </w:num>
+  <w:num w:numId="4">
+    <w:abstractNumId w:val="1"/>
+  </w:num>
+  <w:num w:numId="5">
+    <w:abstractNumId w:val="6"/>
+  </w:num>
+  <w:num w:numId="6">
     <w:abstractNumId w:val="5"/>
   </w:num>
-  <w:num w:numId="2">
-    <w:abstractNumId w:val="3"/>
+  <w:num w:numId="7">
+    <w:abstractNumId w:val="2"/>
   </w:num>
-  <w:num w:numId="3">
+  <w:num w:numId="8">
     <w:abstractNumId w:val="4"/>
   </w:num>
-  <w:num w:numId="4">
+  <w:num w:numId="9">
     <w:abstractNumId w:val="0"/>
   </w:num>
-  <w:num w:numId="5">
-    <w:abstractNumId w:val="2"/>
-  </w:num>
-  <w:num w:numId="6">
-    <w:abstractNumId w:val="1"/>
+  <w:num w:numId="10">
+    <w:abstractNumId w:val="3"/>
   </w:num>
 </w:numbering>
 </file>
@@ -2678,7 +4985,7 @@
 </file>
 
 <file path=customXml/itemProps1.xml><?xml version="1.0" encoding="utf-8"?>
-<ds:datastoreItem xmlns:ds="http://schemas.openxmlformats.org/officeDocument/2006/customXml" ds:itemID="{1E34C735-7175-49D1-9F37-F0949B7C4596}">
+<ds:datastoreItem xmlns:ds="http://schemas.openxmlformats.org/officeDocument/2006/customXml" ds:itemID="{DB836BAB-5B47-4ACF-A0A7-69D797B9810C}">
   <ds:schemaRefs>
     <ds:schemaRef ds:uri="http://schemas.openxmlformats.org/officeDocument/2006/bibliography"/>
   </ds:schemaRefs>

</xml_diff>

<commit_message>
FInal ammendment for code beautification, Finalizing the Guide document, Making  the final build, Adding the Logs and updated make file.
</commit_message>
<xml_diff>
--- a/Project/Document/Battery_Balancing_Guide.docx
+++ b/Project/Document/Battery_Balancing_Guide.docx
@@ -69,8 +69,9 @@
           <w:szCs w:val="23"/>
           <w:bdr w:val="none" w:sz="0" w:space="0" w:color="auto" w:frame="1"/>
         </w:rPr>
-        <w:t>               |-CSR_Requirements -</w:t>
-      </w:r>
+        <w:t>               |-</w:t>
+      </w:r>
+      <w:proofErr w:type="spellStart"/>
       <w:r>
         <w:rPr>
           <w:rStyle w:val="Strong"/>
@@ -80,8 +81,9 @@
           <w:szCs w:val="23"/>
           <w:bdr w:val="none" w:sz="0" w:space="0" w:color="auto" w:frame="1"/>
         </w:rPr>
-        <w:t xml:space="preserve"> </w:t>
-      </w:r>
+        <w:t>CSR_Requirements</w:t>
+      </w:r>
+      <w:proofErr w:type="spellEnd"/>
       <w:r>
         <w:rPr>
           <w:rStyle w:val="Strong"/>
@@ -91,7 +93,7 @@
           <w:szCs w:val="23"/>
           <w:bdr w:val="none" w:sz="0" w:space="0" w:color="auto" w:frame="1"/>
         </w:rPr>
-        <w:t>Battery_Balancing_C++.pdf</w:t>
+        <w:t xml:space="preserve"> -</w:t>
       </w:r>
       <w:r>
         <w:rPr>
@@ -102,7 +104,7 @@
           <w:szCs w:val="23"/>
           <w:bdr w:val="none" w:sz="0" w:space="0" w:color="auto" w:frame="1"/>
         </w:rPr>
-        <w:tab/>
+        <w:t xml:space="preserve"> </w:t>
       </w:r>
       <w:r>
         <w:rPr>
@@ -113,7 +115,7 @@
           <w:szCs w:val="23"/>
           <w:bdr w:val="none" w:sz="0" w:space="0" w:color="auto" w:frame="1"/>
         </w:rPr>
-        <w:tab/>
+        <w:t>Battery_Balancing_C++.pdf</w:t>
       </w:r>
       <w:r>
         <w:rPr>
@@ -137,23 +139,6 @@
         </w:rPr>
         <w:tab/>
       </w:r>
-    </w:p>
-    <w:p>
-      <w:pPr>
-        <w:pStyle w:val="NormalWeb"/>
-        <w:shd w:val="clear" w:color="auto" w:fill="FFFFFF"/>
-        <w:spacing w:before="0" w:beforeAutospacing="0" w:after="0" w:afterAutospacing="0"/>
-        <w:textAlignment w:val="top"/>
-        <w:rPr>
-          <w:rFonts w:ascii="Segoe UI" w:hAnsi="Segoe UI" w:cs="Segoe UI"/>
-          <w:b/>
-          <w:bCs/>
-          <w:color w:val="000000"/>
-          <w:sz w:val="23"/>
-          <w:szCs w:val="23"/>
-          <w:bdr w:val="none" w:sz="0" w:space="0" w:color="auto" w:frame="1"/>
-        </w:rPr>
-      </w:pPr>
       <w:r>
         <w:rPr>
           <w:rStyle w:val="Strong"/>
@@ -163,7 +148,7 @@
           <w:szCs w:val="23"/>
           <w:bdr w:val="none" w:sz="0" w:space="0" w:color="auto" w:frame="1"/>
         </w:rPr>
-        <w:t xml:space="preserve">               </w:t>
+        <w:tab/>
       </w:r>
       <w:r>
         <w:rPr>
@@ -174,7 +159,7 @@
           <w:szCs w:val="23"/>
           <w:bdr w:val="none" w:sz="0" w:space="0" w:color="auto" w:frame="1"/>
         </w:rPr>
-        <w:t>|-Code</w:t>
+        <w:tab/>
       </w:r>
     </w:p>
     <w:p>
@@ -185,9 +170,12 @@
         <w:textAlignment w:val="top"/>
         <w:rPr>
           <w:rFonts w:ascii="Segoe UI" w:hAnsi="Segoe UI" w:cs="Segoe UI"/>
+          <w:b/>
+          <w:bCs/>
           <w:color w:val="000000"/>
           <w:sz w:val="23"/>
           <w:szCs w:val="23"/>
+          <w:bdr w:val="none" w:sz="0" w:space="0" w:color="auto" w:frame="1"/>
         </w:rPr>
       </w:pPr>
       <w:r>
@@ -199,7 +187,7 @@
           <w:szCs w:val="23"/>
           <w:bdr w:val="none" w:sz="0" w:space="0" w:color="auto" w:frame="1"/>
         </w:rPr>
-        <w:t xml:space="preserve">               </w:t>
+        <w:t xml:space="preserve">               </w:t>
       </w:r>
       <w:r>
         <w:rPr>
@@ -210,9 +198,22 @@
           <w:szCs w:val="23"/>
           <w:bdr w:val="none" w:sz="0" w:space="0" w:color="auto" w:frame="1"/>
         </w:rPr>
-        <w:tab/>
-        <w:t>|-</w:t>
-      </w:r>
+        <w:t>|-Code</w:t>
+      </w:r>
+    </w:p>
+    <w:p>
+      <w:pPr>
+        <w:pStyle w:val="NormalWeb"/>
+        <w:shd w:val="clear" w:color="auto" w:fill="FFFFFF"/>
+        <w:spacing w:before="0" w:beforeAutospacing="0" w:after="0" w:afterAutospacing="0"/>
+        <w:textAlignment w:val="top"/>
+        <w:rPr>
+          <w:rFonts w:ascii="Segoe UI" w:hAnsi="Segoe UI" w:cs="Segoe UI"/>
+          <w:color w:val="000000"/>
+          <w:sz w:val="23"/>
+          <w:szCs w:val="23"/>
+        </w:rPr>
+      </w:pPr>
       <w:r>
         <w:rPr>
           <w:rStyle w:val="Strong"/>
@@ -222,22 +223,8 @@
           <w:szCs w:val="23"/>
           <w:bdr w:val="none" w:sz="0" w:space="0" w:color="auto" w:frame="1"/>
         </w:rPr>
-        <w:t>All_Data</w:t>
-      </w:r>
-    </w:p>
-    <w:p>
-      <w:pPr>
-        <w:pStyle w:val="NormalWeb"/>
-        <w:shd w:val="clear" w:color="auto" w:fill="FFFFFF"/>
-        <w:spacing w:before="0" w:beforeAutospacing="0" w:after="0" w:afterAutospacing="0"/>
-        <w:textAlignment w:val="top"/>
-        <w:rPr>
-          <w:rFonts w:ascii="Segoe UI" w:hAnsi="Segoe UI" w:cs="Segoe UI"/>
-          <w:color w:val="000000"/>
-          <w:sz w:val="23"/>
-          <w:szCs w:val="23"/>
-        </w:rPr>
-      </w:pPr>
+        <w:t xml:space="preserve">               </w:t>
+      </w:r>
       <w:r>
         <w:rPr>
           <w:rStyle w:val="Strong"/>
@@ -247,8 +234,10 @@
           <w:szCs w:val="23"/>
           <w:bdr w:val="none" w:sz="0" w:space="0" w:color="auto" w:frame="1"/>
         </w:rPr>
-        <w:t xml:space="preserve">                       </w:t>
-      </w:r>
+        <w:tab/>
+        <w:t>|-</w:t>
+      </w:r>
+      <w:proofErr w:type="spellStart"/>
       <w:r>
         <w:rPr>
           <w:rStyle w:val="Strong"/>
@@ -258,9 +247,9 @@
           <w:szCs w:val="23"/>
           <w:bdr w:val="none" w:sz="0" w:space="0" w:color="auto" w:frame="1"/>
         </w:rPr>
-        <w:tab/>
-        <w:t>|-data.c</w:t>
-      </w:r>
+        <w:t>All_Data</w:t>
+      </w:r>
+      <w:proofErr w:type="spellEnd"/>
     </w:p>
     <w:p>
       <w:pPr>
@@ -296,8 +285,9 @@
           <w:bdr w:val="none" w:sz="0" w:space="0" w:color="auto" w:frame="1"/>
         </w:rPr>
         <w:tab/>
-        <w:t>|-data.h</w:t>
-      </w:r>
+        <w:t>|-</w:t>
+      </w:r>
+      <w:proofErr w:type="spellStart"/>
       <w:r>
         <w:rPr>
           <w:rStyle w:val="Strong"/>
@@ -307,8 +297,9 @@
           <w:szCs w:val="23"/>
           <w:bdr w:val="none" w:sz="0" w:space="0" w:color="auto" w:frame="1"/>
         </w:rPr>
-        <w:t xml:space="preserve"> </w:t>
-      </w:r>
+        <w:t>data.c</w:t>
+      </w:r>
+      <w:proofErr w:type="spellEnd"/>
     </w:p>
     <w:p>
       <w:pPr>
@@ -316,6 +307,14 @@
         <w:shd w:val="clear" w:color="auto" w:fill="FFFFFF"/>
         <w:spacing w:before="0" w:beforeAutospacing="0" w:after="0" w:afterAutospacing="0"/>
         <w:textAlignment w:val="top"/>
+        <w:rPr>
+          <w:rFonts w:ascii="Segoe UI" w:hAnsi="Segoe UI" w:cs="Segoe UI"/>
+          <w:color w:val="000000"/>
+          <w:sz w:val="23"/>
+          <w:szCs w:val="23"/>
+        </w:rPr>
+      </w:pPr>
+      <w:r>
         <w:rPr>
           <w:rStyle w:val="Strong"/>
           <w:rFonts w:ascii="Segoe UI" w:hAnsi="Segoe UI" w:cs="Segoe UI"/>
@@ -324,7 +323,8 @@
           <w:szCs w:val="23"/>
           <w:bdr w:val="none" w:sz="0" w:space="0" w:color="auto" w:frame="1"/>
         </w:rPr>
-      </w:pPr>
+        <w:t xml:space="preserve">                       </w:t>
+      </w:r>
       <w:r>
         <w:rPr>
           <w:rStyle w:val="Strong"/>
@@ -334,8 +334,10 @@
           <w:szCs w:val="23"/>
           <w:bdr w:val="none" w:sz="0" w:space="0" w:color="auto" w:frame="1"/>
         </w:rPr>
-        <w:t xml:space="preserve">     </w:t>
-      </w:r>
+        <w:tab/>
+        <w:t>|-</w:t>
+      </w:r>
+      <w:proofErr w:type="spellStart"/>
       <w:r>
         <w:rPr>
           <w:rStyle w:val="Strong"/>
@@ -345,8 +347,9 @@
           <w:szCs w:val="23"/>
           <w:bdr w:val="none" w:sz="0" w:space="0" w:color="auto" w:frame="1"/>
         </w:rPr>
-        <w:t xml:space="preserve">                  </w:t>
-      </w:r>
+        <w:t>data.h</w:t>
+      </w:r>
+      <w:proofErr w:type="spellEnd"/>
       <w:r>
         <w:rPr>
           <w:rStyle w:val="Strong"/>
@@ -356,12 +359,15 @@
           <w:szCs w:val="23"/>
           <w:bdr w:val="none" w:sz="0" w:space="0" w:color="auto" w:frame="1"/>
         </w:rPr>
-        <w:t>|-</w:t>
-      </w:r>
-      <w:r>
         <w:t xml:space="preserve"> </w:t>
       </w:r>
-      <w:r>
+    </w:p>
+    <w:p>
+      <w:pPr>
+        <w:pStyle w:val="NormalWeb"/>
+        <w:shd w:val="clear" w:color="auto" w:fill="FFFFFF"/>
+        <w:spacing w:before="0" w:beforeAutospacing="0" w:after="0" w:afterAutospacing="0"/>
+        <w:textAlignment w:val="top"/>
         <w:rPr>
           <w:rStyle w:val="Strong"/>
           <w:rFonts w:ascii="Segoe UI" w:hAnsi="Segoe UI" w:cs="Segoe UI"/>
@@ -370,15 +376,8 @@
           <w:szCs w:val="23"/>
           <w:bdr w:val="none" w:sz="0" w:space="0" w:color="auto" w:frame="1"/>
         </w:rPr>
-        <w:t>Battery_processing</w:t>
-      </w:r>
-    </w:p>
-    <w:p>
-      <w:pPr>
-        <w:pStyle w:val="NormalWeb"/>
-        <w:shd w:val="clear" w:color="auto" w:fill="FFFFFF"/>
-        <w:spacing w:before="0" w:beforeAutospacing="0" w:after="0" w:afterAutospacing="0"/>
-        <w:textAlignment w:val="top"/>
+      </w:pPr>
+      <w:r>
         <w:rPr>
           <w:rStyle w:val="Strong"/>
           <w:rFonts w:ascii="Segoe UI" w:hAnsi="Segoe UI" w:cs="Segoe UI"/>
@@ -387,7 +386,8 @@
           <w:szCs w:val="23"/>
           <w:bdr w:val="none" w:sz="0" w:space="0" w:color="auto" w:frame="1"/>
         </w:rPr>
-      </w:pPr>
+        <w:t xml:space="preserve">     </w:t>
+      </w:r>
       <w:r>
         <w:rPr>
           <w:rStyle w:val="Strong"/>
@@ -397,7 +397,7 @@
           <w:szCs w:val="23"/>
           <w:bdr w:val="none" w:sz="0" w:space="0" w:color="auto" w:frame="1"/>
         </w:rPr>
-        <w:tab/>
+        <w:t xml:space="preserve">                  </w:t>
       </w:r>
       <w:r>
         <w:rPr>
@@ -408,8 +408,12 @@
           <w:szCs w:val="23"/>
           <w:bdr w:val="none" w:sz="0" w:space="0" w:color="auto" w:frame="1"/>
         </w:rPr>
-        <w:tab/>
-      </w:r>
+        <w:t>|-</w:t>
+      </w:r>
+      <w:r>
+        <w:t xml:space="preserve"> </w:t>
+      </w:r>
+      <w:proofErr w:type="spellStart"/>
       <w:r>
         <w:rPr>
           <w:rStyle w:val="Strong"/>
@@ -419,13 +423,16 @@
           <w:szCs w:val="23"/>
           <w:bdr w:val="none" w:sz="0" w:space="0" w:color="auto" w:frame="1"/>
         </w:rPr>
-        <w:tab/>
-        <w:t>|-</w:t>
-      </w:r>
-      <w:r>
-        <w:t xml:space="preserve"> </w:t>
-      </w:r>
-      <w:r>
+        <w:t>Battery_processing</w:t>
+      </w:r>
+      <w:proofErr w:type="spellEnd"/>
+    </w:p>
+    <w:p>
+      <w:pPr>
+        <w:pStyle w:val="NormalWeb"/>
+        <w:shd w:val="clear" w:color="auto" w:fill="FFFFFF"/>
+        <w:spacing w:before="0" w:beforeAutospacing="0" w:after="0" w:afterAutospacing="0"/>
+        <w:textAlignment w:val="top"/>
         <w:rPr>
           <w:rStyle w:val="Strong"/>
           <w:rFonts w:ascii="Segoe UI" w:hAnsi="Segoe UI" w:cs="Segoe UI"/>
@@ -434,15 +441,8 @@
           <w:szCs w:val="23"/>
           <w:bdr w:val="none" w:sz="0" w:space="0" w:color="auto" w:frame="1"/>
         </w:rPr>
-        <w:t>Battery_Operation.c</w:t>
-      </w:r>
-    </w:p>
-    <w:p>
-      <w:pPr>
-        <w:pStyle w:val="NormalWeb"/>
-        <w:shd w:val="clear" w:color="auto" w:fill="FFFFFF"/>
-        <w:spacing w:before="0" w:beforeAutospacing="0" w:after="0" w:afterAutospacing="0"/>
-        <w:textAlignment w:val="top"/>
+      </w:pPr>
+      <w:r>
         <w:rPr>
           <w:rStyle w:val="Strong"/>
           <w:rFonts w:ascii="Segoe UI" w:hAnsi="Segoe UI" w:cs="Segoe UI"/>
@@ -451,7 +451,8 @@
           <w:szCs w:val="23"/>
           <w:bdr w:val="none" w:sz="0" w:space="0" w:color="auto" w:frame="1"/>
         </w:rPr>
-      </w:pPr>
+        <w:tab/>
+      </w:r>
       <w:r>
         <w:rPr>
           <w:rStyle w:val="Strong"/>
@@ -461,10 +462,7 @@
           <w:szCs w:val="23"/>
           <w:bdr w:val="none" w:sz="0" w:space="0" w:color="auto" w:frame="1"/>
         </w:rPr>
-        <w:t xml:space="preserve">                                  |-</w:t>
-      </w:r>
-      <w:r>
-        <w:t xml:space="preserve"> </w:t>
+        <w:tab/>
       </w:r>
       <w:r>
         <w:rPr>
@@ -475,15 +473,14 @@
           <w:szCs w:val="23"/>
           <w:bdr w:val="none" w:sz="0" w:space="0" w:color="auto" w:frame="1"/>
         </w:rPr>
-        <w:t>BatteryOperation.h</w:t>
-      </w:r>
-    </w:p>
-    <w:p>
-      <w:pPr>
-        <w:pStyle w:val="NormalWeb"/>
-        <w:shd w:val="clear" w:color="auto" w:fill="FFFFFF"/>
-        <w:spacing w:before="0" w:beforeAutospacing="0" w:after="0" w:afterAutospacing="0"/>
-        <w:textAlignment w:val="top"/>
+        <w:tab/>
+        <w:t>|-</w:t>
+      </w:r>
+      <w:r>
+        <w:t xml:space="preserve"> </w:t>
+      </w:r>
+      <w:proofErr w:type="spellStart"/>
+      <w:r>
         <w:rPr>
           <w:rStyle w:val="Strong"/>
           <w:rFonts w:ascii="Segoe UI" w:hAnsi="Segoe UI" w:cs="Segoe UI"/>
@@ -492,8 +489,16 @@
           <w:szCs w:val="23"/>
           <w:bdr w:val="none" w:sz="0" w:space="0" w:color="auto" w:frame="1"/>
         </w:rPr>
-      </w:pPr>
-      <w:r>
+        <w:t>Battery_Operation.c</w:t>
+      </w:r>
+      <w:proofErr w:type="spellEnd"/>
+    </w:p>
+    <w:p>
+      <w:pPr>
+        <w:pStyle w:val="NormalWeb"/>
+        <w:shd w:val="clear" w:color="auto" w:fill="FFFFFF"/>
+        <w:spacing w:before="0" w:beforeAutospacing="0" w:after="0" w:afterAutospacing="0"/>
+        <w:textAlignment w:val="top"/>
         <w:rPr>
           <w:rStyle w:val="Strong"/>
           <w:rFonts w:ascii="Segoe UI" w:hAnsi="Segoe UI" w:cs="Segoe UI"/>
@@ -502,11 +507,7 @@
           <w:szCs w:val="23"/>
           <w:bdr w:val="none" w:sz="0" w:space="0" w:color="auto" w:frame="1"/>
         </w:rPr>
-        <w:t xml:space="preserve">                       |-</w:t>
-      </w:r>
-      <w:r>
-        <w:t xml:space="preserve"> </w:t>
-      </w:r>
+      </w:pPr>
       <w:r>
         <w:rPr>
           <w:rStyle w:val="Strong"/>
@@ -516,15 +517,13 @@
           <w:szCs w:val="23"/>
           <w:bdr w:val="none" w:sz="0" w:space="0" w:color="auto" w:frame="1"/>
         </w:rPr>
-        <w:t>application.c</w:t>
-      </w:r>
-    </w:p>
-    <w:p>
-      <w:pPr>
-        <w:pStyle w:val="NormalWeb"/>
-        <w:shd w:val="clear" w:color="auto" w:fill="FFFFFF"/>
-        <w:spacing w:before="0" w:beforeAutospacing="0" w:after="0" w:afterAutospacing="0"/>
-        <w:textAlignment w:val="top"/>
+        <w:t xml:space="preserve">                                  |-</w:t>
+      </w:r>
+      <w:r>
+        <w:t xml:space="preserve"> </w:t>
+      </w:r>
+      <w:proofErr w:type="spellStart"/>
+      <w:r>
         <w:rPr>
           <w:rStyle w:val="Strong"/>
           <w:rFonts w:ascii="Segoe UI" w:hAnsi="Segoe UI" w:cs="Segoe UI"/>
@@ -533,7 +532,9 @@
           <w:szCs w:val="23"/>
           <w:bdr w:val="none" w:sz="0" w:space="0" w:color="auto" w:frame="1"/>
         </w:rPr>
-      </w:pPr>
+        <w:t>BatteryOperation.h</w:t>
+      </w:r>
+      <w:proofErr w:type="spellEnd"/>
     </w:p>
     <w:p>
       <w:pPr>
@@ -541,6 +542,17 @@
         <w:shd w:val="clear" w:color="auto" w:fill="FFFFFF"/>
         <w:spacing w:before="0" w:beforeAutospacing="0" w:after="0" w:afterAutospacing="0"/>
         <w:textAlignment w:val="top"/>
+        <w:rPr>
+          <w:rFonts w:ascii="Segoe UI" w:hAnsi="Segoe UI" w:cs="Segoe UI"/>
+          <w:b/>
+          <w:bCs/>
+          <w:color w:val="000000"/>
+          <w:sz w:val="23"/>
+          <w:szCs w:val="23"/>
+          <w:bdr w:val="none" w:sz="0" w:space="0" w:color="auto" w:frame="1"/>
+        </w:rPr>
+      </w:pPr>
+      <w:r>
         <w:rPr>
           <w:rStyle w:val="Strong"/>
           <w:rFonts w:ascii="Segoe UI" w:hAnsi="Segoe UI" w:cs="Segoe UI"/>
@@ -549,14 +561,13 @@
           <w:szCs w:val="23"/>
           <w:bdr w:val="none" w:sz="0" w:space="0" w:color="auto" w:frame="1"/>
         </w:rPr>
-      </w:pPr>
-    </w:p>
-    <w:p>
-      <w:pPr>
-        <w:pStyle w:val="NormalWeb"/>
-        <w:shd w:val="clear" w:color="auto" w:fill="FFFFFF"/>
-        <w:spacing w:before="0" w:beforeAutospacing="0" w:after="0" w:afterAutospacing="0"/>
-        <w:textAlignment w:val="top"/>
+        <w:t xml:space="preserve">                       |-</w:t>
+      </w:r>
+      <w:r>
+        <w:t xml:space="preserve"> </w:t>
+      </w:r>
+      <w:proofErr w:type="spellStart"/>
+      <w:r>
         <w:rPr>
           <w:rStyle w:val="Strong"/>
           <w:rFonts w:ascii="Segoe UI" w:hAnsi="Segoe UI" w:cs="Segoe UI"/>
@@ -565,23 +576,14 @@
           <w:szCs w:val="23"/>
           <w:bdr w:val="none" w:sz="0" w:space="0" w:color="auto" w:frame="1"/>
         </w:rPr>
-      </w:pPr>
-    </w:p>
-    <w:p>
-      <w:pPr>
-        <w:pStyle w:val="NormalWeb"/>
-        <w:shd w:val="clear" w:color="auto" w:fill="FFFFFF"/>
-        <w:spacing w:before="0" w:beforeAutospacing="0" w:after="0" w:afterAutospacing="0"/>
-        <w:textAlignment w:val="top"/>
-        <w:rPr>
-          <w:rFonts w:ascii="Segoe UI" w:hAnsi="Segoe UI" w:cs="Segoe UI"/>
-          <w:color w:val="000000"/>
-          <w:sz w:val="23"/>
-          <w:szCs w:val="23"/>
-        </w:rPr>
-      </w:pPr>
-    </w:p>
-    <w:p/>
+        <w:t>application.c</w:t>
+      </w:r>
+      <w:proofErr w:type="spellEnd"/>
+    </w:p>
+    <w:p>
+      <w:bookmarkStart w:id="0" w:name="_GoBack"/>
+      <w:bookmarkEnd w:id="0"/>
+    </w:p>
     <w:p>
       <w:pPr>
         <w:pStyle w:val="ListParagraph"/>
@@ -610,12 +612,14 @@
         </w:numPr>
         <w:jc w:val="both"/>
       </w:pPr>
+      <w:proofErr w:type="spellStart"/>
       <w:r>
         <w:rPr>
           <w:b/>
         </w:rPr>
         <w:t>application.c</w:t>
       </w:r>
+      <w:proofErr w:type="spellEnd"/>
       <w:r>
         <w:t xml:space="preserve"> – This .c file contains the main entry point of the code. There are three APIs in the file :</w:t>
       </w:r>
@@ -667,8 +671,16 @@
         <w:rPr>
           <w:b/>
         </w:rPr>
-        <w:t>Function app_processing_routine</w:t>
-      </w:r>
+        <w:t xml:space="preserve">Function </w:t>
+      </w:r>
+      <w:proofErr w:type="spellStart"/>
+      <w:r>
+        <w:rPr>
+          <w:b/>
+        </w:rPr>
+        <w:t>app_processing_routine</w:t>
+      </w:r>
+      <w:proofErr w:type="spellEnd"/>
       <w:r>
         <w:t xml:space="preserve"> : This API check for 8v min. level and executes the API which simulates battery cells switch states.</w:t>
       </w:r>
@@ -686,8 +698,16 @@
         <w:rPr>
           <w:b/>
         </w:rPr>
-        <w:t>Function app_data_routine</w:t>
-      </w:r>
+        <w:t xml:space="preserve">Function </w:t>
+      </w:r>
+      <w:proofErr w:type="spellStart"/>
+      <w:r>
+        <w:rPr>
+          <w:b/>
+        </w:rPr>
+        <w:t>app_data_routine</w:t>
+      </w:r>
+      <w:proofErr w:type="spellEnd"/>
       <w:r>
         <w:t xml:space="preserve"> : This API prints the updated data(Voltage ,Current &amp; Switch states) on console for User.</w:t>
       </w:r>
@@ -701,12 +721,14 @@
         </w:numPr>
         <w:jc w:val="both"/>
       </w:pPr>
+      <w:proofErr w:type="spellStart"/>
       <w:r>
         <w:rPr>
           <w:b/>
         </w:rPr>
         <w:t>Battery_Operation.c</w:t>
       </w:r>
+      <w:proofErr w:type="spellEnd"/>
       <w:r>
         <w:t xml:space="preserve"> – This file contains the state machine for switch state sand calculation of currents &amp; voltages.</w:t>
       </w:r>
@@ -724,8 +746,16 @@
         <w:rPr>
           <w:b/>
         </w:rPr>
-        <w:t>Function app_SwitchStateManager</w:t>
-      </w:r>
+        <w:t xml:space="preserve">Function </w:t>
+      </w:r>
+      <w:proofErr w:type="spellStart"/>
+      <w:r>
+        <w:rPr>
+          <w:b/>
+        </w:rPr>
+        <w:t>app_SwitchStateManager</w:t>
+      </w:r>
+      <w:proofErr w:type="spellEnd"/>
       <w:r>
         <w:t xml:space="preserve"> : This API is the state manager for all the switch states and is supported by other functions of this file.</w:t>
       </w:r>
@@ -739,6 +769,314 @@
         </w:numPr>
         <w:jc w:val="both"/>
       </w:pPr>
+      <w:r>
+        <w:rPr>
+          <w:b/>
+        </w:rPr>
+        <w:t>Function</w:t>
+      </w:r>
+      <w:r>
+        <w:rPr>
+          <w:b/>
+        </w:rPr>
+        <w:t xml:space="preserve"> </w:t>
+      </w:r>
+      <w:proofErr w:type="spellStart"/>
+      <w:r>
+        <w:rPr>
+          <w:b/>
+        </w:rPr>
+        <w:t>app_Calculate_Currents_OneSwitch</w:t>
+      </w:r>
+      <w:proofErr w:type="spellEnd"/>
+      <w:r>
+        <w:rPr>
+          <w:b/>
+        </w:rPr>
+        <w:t>:</w:t>
+      </w:r>
+      <w:r>
+        <w:rPr>
+          <w:b/>
+        </w:rPr>
+        <w:t xml:space="preserve"> </w:t>
+      </w:r>
+      <w:r>
+        <w:t>This API calculates the voltage left in one cell if one was ON.</w:t>
+      </w:r>
+    </w:p>
+    <w:p>
+      <w:pPr>
+        <w:pStyle w:val="ListParagraph"/>
+        <w:numPr>
+          <w:ilvl w:val="1"/>
+          <w:numId w:val="2"/>
+        </w:numPr>
+        <w:jc w:val="both"/>
+      </w:pPr>
+      <w:r>
+        <w:rPr>
+          <w:b/>
+        </w:rPr>
+        <w:t>Function</w:t>
+      </w:r>
+      <w:r>
+        <w:rPr>
+          <w:b/>
+        </w:rPr>
+        <w:t xml:space="preserve"> </w:t>
+      </w:r>
+      <w:proofErr w:type="spellStart"/>
+      <w:r>
+        <w:rPr>
+          <w:b/>
+        </w:rPr>
+        <w:t>app_Calculate_Currents_TwoSwitch</w:t>
+      </w:r>
+      <w:proofErr w:type="spellEnd"/>
+      <w:r>
+        <w:rPr>
+          <w:b/>
+        </w:rPr>
+        <w:t>:</w:t>
+      </w:r>
+      <w:r>
+        <w:t xml:space="preserve"> </w:t>
+      </w:r>
+      <w:r>
+        <w:t>This API calculates the voltage left in two cells if two were ON</w:t>
+      </w:r>
+      <w:r>
+        <w:rPr>
+          <w:b/>
+        </w:rPr>
+        <w:t>.</w:t>
+      </w:r>
+    </w:p>
+    <w:p>
+      <w:pPr>
+        <w:pStyle w:val="ListParagraph"/>
+        <w:numPr>
+          <w:ilvl w:val="1"/>
+          <w:numId w:val="2"/>
+        </w:numPr>
+        <w:jc w:val="both"/>
+      </w:pPr>
+      <w:r>
+        <w:rPr>
+          <w:b/>
+        </w:rPr>
+        <w:t>Function</w:t>
+      </w:r>
+      <w:r>
+        <w:rPr>
+          <w:b/>
+        </w:rPr>
+        <w:t xml:space="preserve"> </w:t>
+      </w:r>
+      <w:proofErr w:type="spellStart"/>
+      <w:r>
+        <w:rPr>
+          <w:b/>
+        </w:rPr>
+        <w:t>app_Calculate_Currents_ThreeSwitch</w:t>
+      </w:r>
+      <w:proofErr w:type="spellEnd"/>
+      <w:r>
+        <w:rPr>
+          <w:b/>
+        </w:rPr>
+        <w:t>:</w:t>
+      </w:r>
+      <w:r>
+        <w:rPr>
+          <w:b/>
+        </w:rPr>
+        <w:t xml:space="preserve"> </w:t>
+      </w:r>
+      <w:r>
+        <w:t>This API calculates the voltage left in three cells if three were ON.</w:t>
+      </w:r>
+    </w:p>
+    <w:p>
+      <w:pPr>
+        <w:pStyle w:val="ListParagraph"/>
+        <w:numPr>
+          <w:ilvl w:val="1"/>
+          <w:numId w:val="2"/>
+        </w:numPr>
+        <w:jc w:val="both"/>
+      </w:pPr>
+      <w:r>
+        <w:rPr>
+          <w:b/>
+        </w:rPr>
+        <w:t>Function</w:t>
+      </w:r>
+      <w:r>
+        <w:rPr>
+          <w:b/>
+        </w:rPr>
+        <w:t xml:space="preserve"> </w:t>
+      </w:r>
+      <w:proofErr w:type="spellStart"/>
+      <w:r>
+        <w:rPr>
+          <w:b/>
+        </w:rPr>
+        <w:t>app_CalculateVolatgesLeft_OneSwitch</w:t>
+      </w:r>
+      <w:proofErr w:type="spellEnd"/>
+      <w:r>
+        <w:rPr>
+          <w:b/>
+        </w:rPr>
+        <w:t>:</w:t>
+      </w:r>
+      <w:r>
+        <w:rPr>
+          <w:b/>
+        </w:rPr>
+        <w:t xml:space="preserve"> </w:t>
+      </w:r>
+      <w:r>
+        <w:t>This API calculates the current of individual cell and system when one switch is ON.</w:t>
+      </w:r>
+    </w:p>
+    <w:p>
+      <w:pPr>
+        <w:pStyle w:val="ListParagraph"/>
+        <w:numPr>
+          <w:ilvl w:val="1"/>
+          <w:numId w:val="2"/>
+        </w:numPr>
+        <w:jc w:val="both"/>
+      </w:pPr>
+      <w:r>
+        <w:rPr>
+          <w:b/>
+        </w:rPr>
+        <w:t xml:space="preserve">Function </w:t>
+      </w:r>
+      <w:proofErr w:type="spellStart"/>
+      <w:r>
+        <w:rPr>
+          <w:b/>
+        </w:rPr>
+        <w:t>app_CalculateVolatgesLeft_TwoSwitch</w:t>
+      </w:r>
+      <w:proofErr w:type="spellEnd"/>
+      <w:r>
+        <w:rPr>
+          <w:b/>
+        </w:rPr>
+        <w:t>:</w:t>
+      </w:r>
+      <w:r>
+        <w:t xml:space="preserve"> </w:t>
+      </w:r>
+      <w:r>
+        <w:t>This API calculates the current of individual cell and system when two switches are ON.</w:t>
+      </w:r>
+    </w:p>
+    <w:p>
+      <w:pPr>
+        <w:pStyle w:val="ListParagraph"/>
+        <w:numPr>
+          <w:ilvl w:val="1"/>
+          <w:numId w:val="2"/>
+        </w:numPr>
+        <w:jc w:val="both"/>
+      </w:pPr>
+      <w:r>
+        <w:rPr>
+          <w:b/>
+        </w:rPr>
+        <w:t>Function</w:t>
+      </w:r>
+      <w:r>
+        <w:rPr>
+          <w:b/>
+        </w:rPr>
+        <w:t xml:space="preserve"> </w:t>
+      </w:r>
+      <w:proofErr w:type="spellStart"/>
+      <w:r>
+        <w:rPr>
+          <w:b/>
+        </w:rPr>
+        <w:t>app_CalculateVolatgesLeft_ThreeSwitch</w:t>
+      </w:r>
+      <w:proofErr w:type="spellEnd"/>
+      <w:r>
+        <w:rPr>
+          <w:b/>
+        </w:rPr>
+        <w:t>:</w:t>
+      </w:r>
+      <w:r>
+        <w:t xml:space="preserve"> </w:t>
+      </w:r>
+      <w:r>
+        <w:t>This API calculates the current of individual cell and system when three switches are ON.</w:t>
+      </w:r>
+    </w:p>
+    <w:p>
+      <w:pPr>
+        <w:pStyle w:val="ListParagraph"/>
+        <w:numPr>
+          <w:ilvl w:val="1"/>
+          <w:numId w:val="2"/>
+        </w:numPr>
+        <w:jc w:val="both"/>
+        <w:rPr>
+          <w:b/>
+        </w:rPr>
+      </w:pPr>
+      <w:r>
+        <w:rPr>
+          <w:b/>
+        </w:rPr>
+        <w:lastRenderedPageBreak/>
+        <w:t xml:space="preserve">Function </w:t>
+      </w:r>
+      <w:proofErr w:type="spellStart"/>
+      <w:r>
+        <w:rPr>
+          <w:b/>
+        </w:rPr>
+        <w:t>app_VoltageCompare</w:t>
+      </w:r>
+      <w:proofErr w:type="spellEnd"/>
+      <w:r>
+        <w:rPr>
+          <w:b/>
+        </w:rPr>
+        <w:t>:</w:t>
+      </w:r>
+      <w:r>
+        <w:rPr>
+          <w:b/>
+        </w:rPr>
+        <w:t xml:space="preserve"> </w:t>
+      </w:r>
+      <w:r>
+        <w:t>This API calculates the</w:t>
+      </w:r>
+      <w:r>
+        <w:t xml:space="preserve"> effective voltage and does the</w:t>
+      </w:r>
+      <w:r>
+        <w:tab/>
+        <w:t xml:space="preserve">  comparison for next state decision.</w:t>
+      </w:r>
+    </w:p>
+    <w:p>
+      <w:pPr>
+        <w:pStyle w:val="ListParagraph"/>
+        <w:ind w:left="1440"/>
+        <w:jc w:val="both"/>
+      </w:pPr>
     </w:p>
     <w:p>
       <w:pPr>
@@ -749,19 +1087,18 @@
         </w:numPr>
         <w:jc w:val="both"/>
       </w:pPr>
+      <w:proofErr w:type="spellStart"/>
       <w:r>
         <w:rPr>
           <w:b/>
         </w:rPr>
         <w:t>data.c</w:t>
       </w:r>
+      <w:proofErr w:type="spellEnd"/>
       <w:r>
         <w:t xml:space="preserve"> – Tis files contains the getter setter methods for all the buffers and variable to keep the data abstracted from user read and write.</w:t>
       </w:r>
     </w:p>
-    <w:p/>
-    <w:p/>
-    <w:p/>
     <w:p>
       <w:pPr>
         <w:rPr>
@@ -776,7 +1113,6 @@
           <w:sz w:val="34"/>
           <w:szCs w:val="34"/>
         </w:rPr>
-        <w:lastRenderedPageBreak/>
         <w:t>Implementation</w:t>
       </w:r>
       <w:r>
@@ -797,7 +1133,13 @@
         </w:numPr>
       </w:pPr>
       <w:r>
-        <w:t>High Level Design :</w:t>
+        <w:rPr>
+          <w:b/>
+        </w:rPr>
+        <w:t>High Level Design</w:t>
+      </w:r>
+      <w:r>
+        <w:t xml:space="preserve"> :</w:t>
       </w:r>
     </w:p>
     <w:p>
@@ -821,7 +1163,23 @@
         <w:jc w:val="both"/>
       </w:pPr>
       <w:r>
-        <w:t>Data is abstracted in data.c from user and manipulated only through battery_operation.c.</w:t>
+        <w:t xml:space="preserve">Data is abstracted in </w:t>
+      </w:r>
+      <w:proofErr w:type="spellStart"/>
+      <w:r>
+        <w:t>data.c</w:t>
+      </w:r>
+      <w:proofErr w:type="spellEnd"/>
+      <w:r>
+        <w:t xml:space="preserve"> from user and manipulated only through </w:t>
+      </w:r>
+      <w:proofErr w:type="spellStart"/>
+      <w:r>
+        <w:t>battery_operation.c</w:t>
+      </w:r>
+      <w:proofErr w:type="spellEnd"/>
+      <w:r>
+        <w:t>.</w:t>
       </w:r>
     </w:p>
     <w:p>
@@ -898,12 +1256,21 @@
         </w:numPr>
       </w:pPr>
       <w:r>
+        <w:rPr>
+          <w:b/>
+        </w:rPr>
         <w:t xml:space="preserve">Low Level Design </w:t>
       </w:r>
       <w:r>
+        <w:rPr>
+          <w:b/>
+        </w:rPr>
         <w:t>&amp; Algo</w:t>
       </w:r>
       <w:r>
+        <w:rPr>
+          <w:b/>
+        </w:rPr>
         <w:t>rithm</w:t>
       </w:r>
       <w:r>
@@ -983,6 +1350,7 @@
         </w:numPr>
       </w:pPr>
       <w:r>
+        <w:lastRenderedPageBreak/>
         <w:t>Two Switches are ON</w:t>
       </w:r>
     </w:p>
@@ -1031,7 +1399,6 @@
         </w:numPr>
       </w:pPr>
       <w:r>
-        <w:lastRenderedPageBreak/>
         <w:t>Now after discharge of 1 sec, New voltages are calculated. This calculation based on switch status will have four scenarios:</w:t>
       </w:r>
     </w:p>
@@ -1114,6 +1481,7 @@
           <w:b/>
           <w:sz w:val="30"/>
           <w:szCs w:val="30"/>
+          <w:u w:val="single"/>
         </w:rPr>
       </w:pPr>
       <w:r>
@@ -1121,6 +1489,7 @@
           <w:b/>
           <w:sz w:val="30"/>
           <w:szCs w:val="30"/>
+          <w:u w:val="single"/>
         </w:rPr>
         <w:t>Calculation of Respective Currents</w:t>
       </w:r>
@@ -1163,8 +1532,8 @@
           <w:noProof/>
         </w:rPr>
         <w:drawing>
-          <wp:inline distT="0" distB="0" distL="0" distR="0" wp14:anchorId="114EDB99" wp14:editId="194B49C3">
-            <wp:extent cx="3257550" cy="2400300"/>
+          <wp:inline distT="0" distB="0" distL="0" distR="0" wp14:anchorId="24F1200A" wp14:editId="5166DCC6">
+            <wp:extent cx="2571750" cy="1333500"/>
             <wp:effectExtent l="0" t="0" r="0" b="0"/>
             <wp:docPr id="2" name="Picture 2"/>
             <wp:cNvGraphicFramePr>
@@ -1186,7 +1555,7 @@
                   <pic:spPr>
                     <a:xfrm>
                       <a:off x="0" y="0"/>
-                      <a:ext cx="3257550" cy="2400300"/>
+                      <a:ext cx="2581583" cy="1338599"/>
                     </a:xfrm>
                     <a:prstGeom prst="rect">
                       <a:avLst/>
@@ -1211,15 +1580,6 @@
     <w:p>
       <w:pPr>
         <w:pStyle w:val="ListParagraph"/>
-        <w:ind w:left="1080"/>
-        <w:rPr>
-          <w:b/>
-        </w:rPr>
-      </w:pPr>
-    </w:p>
-    <w:p>
-      <w:pPr>
-        <w:pStyle w:val="ListParagraph"/>
         <w:numPr>
           <w:ilvl w:val="0"/>
           <w:numId w:val="9"/>
@@ -1237,6 +1597,121 @@
     </w:p>
     <w:p>
       <w:pPr>
+        <w:pStyle w:val="ListParagraph"/>
+        <w:ind w:left="1080"/>
+        <w:jc w:val="both"/>
+      </w:pPr>
+      <w:r>
+        <w:t>In case of one switch is on R</w:t>
+      </w:r>
+      <w:r>
+        <w:rPr>
+          <w:vertAlign w:val="subscript"/>
+        </w:rPr>
+        <w:t>1</w:t>
+      </w:r>
+      <w:r>
+        <w:t xml:space="preserve"> and R</w:t>
+      </w:r>
+      <w:r>
+        <w:rPr>
+          <w:vertAlign w:val="subscript"/>
+        </w:rPr>
+        <w:t>L</w:t>
+      </w:r>
+      <w:r>
+        <w:t xml:space="preserve"> goes in series. So total resistance is (R</w:t>
+      </w:r>
+      <w:r>
+        <w:rPr>
+          <w:vertAlign w:val="subscript"/>
+        </w:rPr>
+        <w:t>1</w:t>
+      </w:r>
+      <w:r>
+        <w:t>+R</w:t>
+      </w:r>
+      <w:r>
+        <w:rPr>
+          <w:vertAlign w:val="subscript"/>
+        </w:rPr>
+        <w:t>L</w:t>
+      </w:r>
+      <w:r>
+        <w:t>). Voltage would be the voltage of only connected cell i.e. V</w:t>
+      </w:r>
+      <w:r>
+        <w:rPr>
+          <w:vertAlign w:val="subscript"/>
+        </w:rPr>
+        <w:t>n</w:t>
+      </w:r>
+      <w:r>
+        <w:t>. SO current for particular cell will be:</w:t>
+      </w:r>
+    </w:p>
+    <w:p>
+      <w:pPr>
+        <w:pStyle w:val="ListParagraph"/>
+        <w:ind w:left="1080"/>
+        <w:jc w:val="center"/>
+      </w:pPr>
+      <w:r>
+        <w:t>I</w:t>
+      </w:r>
+      <w:r>
+        <w:rPr>
+          <w:vertAlign w:val="subscript"/>
+        </w:rPr>
+        <w:t>n</w:t>
+      </w:r>
+      <w:r>
+        <w:t>=</w:t>
+      </w:r>
+      <w:proofErr w:type="spellStart"/>
+      <w:r>
+        <w:t>V</w:t>
+      </w:r>
+      <w:r>
+        <w:rPr>
+          <w:vertAlign w:val="subscript"/>
+        </w:rPr>
+        <w:t>n</w:t>
+      </w:r>
+      <w:proofErr w:type="spellEnd"/>
+      <w:r>
+        <w:t>/(R</w:t>
+      </w:r>
+      <w:r>
+        <w:rPr>
+          <w:vertAlign w:val="subscript"/>
+        </w:rPr>
+        <w:t>1</w:t>
+      </w:r>
+      <w:r>
+        <w:t>+R</w:t>
+      </w:r>
+      <w:r>
+        <w:rPr>
+          <w:vertAlign w:val="subscript"/>
+        </w:rPr>
+        <w:t>L</w:t>
+      </w:r>
+      <w:r>
+        <w:t>)</w:t>
+      </w:r>
+    </w:p>
+    <w:p>
+      <w:pPr>
+        <w:pStyle w:val="ListParagraph"/>
+        <w:ind w:left="1080"/>
+        <w:rPr>
+          <w:b/>
+        </w:rPr>
+      </w:pPr>
+    </w:p>
+    <w:p>
+      <w:pPr>
         <w:ind w:left="720"/>
         <w:jc w:val="center"/>
         <w:rPr>
@@ -1248,9 +1723,9 @@
           <w:noProof/>
         </w:rPr>
         <w:drawing>
-          <wp:inline distT="0" distB="0" distL="0" distR="0" wp14:anchorId="7A5AEA9A" wp14:editId="17BF87C3">
-            <wp:extent cx="1698853" cy="1535502"/>
-            <wp:effectExtent l="0" t="0" r="0" b="7620"/>
+          <wp:inline distT="0" distB="0" distL="0" distR="0" wp14:anchorId="689F2B01" wp14:editId="3D41ADD0">
+            <wp:extent cx="1943100" cy="1143000"/>
+            <wp:effectExtent l="0" t="0" r="0" b="0"/>
             <wp:docPr id="3" name="Picture 3"/>
             <wp:cNvGraphicFramePr>
               <a:graphicFrameLocks xmlns:a="http://schemas.openxmlformats.org/drawingml/2006/main" noChangeAspect="1"/>
@@ -1271,7 +1746,7 @@
                   <pic:spPr>
                     <a:xfrm>
                       <a:off x="0" y="0"/>
-                      <a:ext cx="1695450" cy="1532426"/>
+                      <a:ext cx="1943100" cy="1143000"/>
                     </a:xfrm>
                     <a:prstGeom prst="rect">
                       <a:avLst/>
@@ -1286,106 +1761,6 @@
     </w:p>
     <w:p>
       <w:pPr>
-        <w:ind w:left="720"/>
-        <w:jc w:val="both"/>
-      </w:pPr>
-      <w:r>
-        <w:lastRenderedPageBreak/>
-        <w:t>In case of one switch is on R</w:t>
-      </w:r>
-      <w:r>
-        <w:rPr>
-          <w:vertAlign w:val="subscript"/>
-        </w:rPr>
-        <w:t>1</w:t>
-      </w:r>
-      <w:r>
-        <w:t xml:space="preserve"> and R</w:t>
-      </w:r>
-      <w:r>
-        <w:rPr>
-          <w:vertAlign w:val="subscript"/>
-        </w:rPr>
-        <w:t>L</w:t>
-      </w:r>
-      <w:r>
-        <w:t xml:space="preserve"> goes in series. So total resistance is (R</w:t>
-      </w:r>
-      <w:r>
-        <w:rPr>
-          <w:vertAlign w:val="subscript"/>
-        </w:rPr>
-        <w:t>1</w:t>
-      </w:r>
-      <w:r>
-        <w:t>+R</w:t>
-      </w:r>
-      <w:r>
-        <w:rPr>
-          <w:vertAlign w:val="subscript"/>
-        </w:rPr>
-        <w:t>L</w:t>
-      </w:r>
-      <w:r>
-        <w:t>). Voltage would be the voltage of only connected cell i.e. V</w:t>
-      </w:r>
-      <w:r>
-        <w:rPr>
-          <w:vertAlign w:val="subscript"/>
-        </w:rPr>
-        <w:t>n</w:t>
-      </w:r>
-      <w:r>
-        <w:t>. SO current for particular cell will be:</w:t>
-      </w:r>
-    </w:p>
-    <w:p>
-      <w:pPr>
-        <w:ind w:left="720"/>
-        <w:jc w:val="center"/>
-      </w:pPr>
-      <w:r>
-        <w:t>I</w:t>
-      </w:r>
-      <w:r>
-        <w:rPr>
-          <w:vertAlign w:val="subscript"/>
-        </w:rPr>
-        <w:t>n</w:t>
-      </w:r>
-      <w:r>
-        <w:t>=V</w:t>
-      </w:r>
-      <w:r>
-        <w:rPr>
-          <w:vertAlign w:val="subscript"/>
-        </w:rPr>
-        <w:t>n</w:t>
-      </w:r>
-      <w:r>
-        <w:t>/(R</w:t>
-      </w:r>
-      <w:r>
-        <w:rPr>
-          <w:vertAlign w:val="subscript"/>
-        </w:rPr>
-        <w:t>1</w:t>
-      </w:r>
-      <w:r>
-        <w:t>+R</w:t>
-      </w:r>
-      <w:r>
-        <w:rPr>
-          <w:vertAlign w:val="subscript"/>
-        </w:rPr>
-        <w:t>L</w:t>
-      </w:r>
-      <w:r>
-        <w:t>)</w:t>
-      </w:r>
-    </w:p>
-    <w:p>
-      <w:pPr>
         <w:pStyle w:val="ListParagraph"/>
         <w:numPr>
           <w:ilvl w:val="0"/>
@@ -1399,6 +1774,7 @@
         <w:rPr>
           <w:b/>
         </w:rPr>
+        <w:lastRenderedPageBreak/>
         <w:t>Two Switches are ON</w:t>
       </w:r>
     </w:p>
@@ -1475,6 +1851,7 @@
       <w:pPr>
         <w:pStyle w:val="ListParagraph"/>
         <w:ind w:left="1080"/>
+        <w:jc w:val="both"/>
       </w:pPr>
       <w:r>
         <w:t>In case of two cell C</w:t>
@@ -1567,9 +1944,14 @@
       <w:pPr>
         <w:pStyle w:val="ListParagraph"/>
         <w:ind w:left="1080"/>
-      </w:pPr>
-      <w:r>
-        <w:t>Resistance for current I</w:t>
+        <w:jc w:val="both"/>
+      </w:pPr>
+      <w:r>
+        <w:t xml:space="preserve">Resistance for current </w:t>
+      </w:r>
+      <w:proofErr w:type="spellStart"/>
+      <w:r>
+        <w:t>I</w:t>
       </w:r>
       <w:r>
         <w:rPr>
@@ -1577,6 +1959,7 @@
         </w:rPr>
         <w:t>m</w:t>
       </w:r>
+      <w:proofErr w:type="spellEnd"/>
       <w:r>
         <w:t xml:space="preserve"> for cell C</w:t>
       </w:r>
@@ -1621,6 +2004,7 @@
       <w:pPr>
         <w:pStyle w:val="ListParagraph"/>
         <w:ind w:left="1080"/>
+        <w:jc w:val="both"/>
       </w:pPr>
       <w:r>
         <w:t>Voltage will be same if both the cells are connected together.  By ohms law we can calculate I</w:t>
@@ -1632,7 +2016,11 @@
         <w:t>n</w:t>
       </w:r>
       <w:r>
-        <w:t xml:space="preserve"> &amp; I</w:t>
+        <w:t xml:space="preserve"> &amp; </w:t>
+      </w:r>
+      <w:proofErr w:type="spellStart"/>
+      <w:r>
+        <w:t>I</w:t>
       </w:r>
       <w:r>
         <w:rPr>
@@ -1640,6 +2028,7 @@
         </w:rPr>
         <w:t>m</w:t>
       </w:r>
+      <w:proofErr w:type="spellEnd"/>
       <w:r>
         <w:t xml:space="preserve"> individually.</w:t>
       </w:r>
@@ -1682,7 +2071,7 @@
         </w:rPr>
         <w:drawing>
           <wp:inline distT="0" distB="0" distL="0" distR="0" wp14:anchorId="7F033F3F" wp14:editId="3A9E5DFB">
-            <wp:extent cx="2484407" cy="1914215"/>
+            <wp:extent cx="2484810" cy="1076325"/>
             <wp:effectExtent l="0" t="0" r="0" b="0"/>
             <wp:docPr id="5" name="Picture 5"/>
             <wp:cNvGraphicFramePr>
@@ -1704,7 +2093,7 @@
                   <pic:spPr>
                     <a:xfrm>
                       <a:off x="0" y="0"/>
-                      <a:ext cx="2487403" cy="1916523"/>
+                      <a:ext cx="2487403" cy="1077448"/>
                     </a:xfrm>
                     <a:prstGeom prst="rect">
                       <a:avLst/>
@@ -1831,7 +2220,6 @@
         <w:jc w:val="both"/>
       </w:pPr>
       <w:r>
-        <w:lastRenderedPageBreak/>
         <w:t>With respect to Cell C</w:t>
       </w:r>
       <w:r>
@@ -1904,10 +2292,7 @@
         <w:t>2</w:t>
       </w:r>
       <w:r>
-        <w:t xml:space="preserve"> is in series with parallel combination of (</w:t>
-      </w:r>
-      <w:r>
-        <w:t>R</w:t>
+        <w:t xml:space="preserve"> is in series with parallel combination of (R</w:t>
       </w:r>
       <w:r>
         <w:rPr>
@@ -1961,10 +2346,7 @@
         <w:t>3</w:t>
       </w:r>
       <w:r>
-        <w:t xml:space="preserve"> is in series with parallel combination of (</w:t>
-      </w:r>
-      <w:r>
-        <w:t>R</w:t>
+        <w:t xml:space="preserve"> is in series with parallel combination of (R</w:t>
       </w:r>
       <w:r>
         <w:rPr>
@@ -2037,6 +2419,7 @@
           <w:b/>
           <w:sz w:val="30"/>
           <w:szCs w:val="30"/>
+          <w:u w:val="single"/>
         </w:rPr>
       </w:pPr>
       <w:r>
@@ -2044,22 +2427,17 @@
           <w:b/>
           <w:sz w:val="30"/>
           <w:szCs w:val="30"/>
-        </w:rPr>
-        <w:t xml:space="preserve">Calculation of Respective </w:t>
+          <w:u w:val="single"/>
+        </w:rPr>
+        <w:lastRenderedPageBreak/>
+        <w:t>Calculation of Respective Voltages</w:t>
       </w:r>
       <w:r>
         <w:rPr>
           <w:b/>
           <w:sz w:val="30"/>
           <w:szCs w:val="30"/>
-        </w:rPr>
-        <w:t>Voltages</w:t>
-      </w:r>
-      <w:r>
-        <w:rPr>
-          <w:b/>
-          <w:sz w:val="30"/>
-          <w:szCs w:val="30"/>
+          <w:u w:val="single"/>
         </w:rPr>
         <w:t xml:space="preserve"> Left</w:t>
       </w:r>
@@ -2130,8 +2508,8 @@
         </w:rPr>
         <w:drawing>
           <wp:inline distT="0" distB="0" distL="0" distR="0" wp14:anchorId="52EE98A7" wp14:editId="266317C2">
-            <wp:extent cx="2527540" cy="1862399"/>
-            <wp:effectExtent l="0" t="0" r="6350" b="5080"/>
+            <wp:extent cx="2636322" cy="1294410"/>
+            <wp:effectExtent l="0" t="0" r="0" b="1270"/>
             <wp:docPr id="6" name="Picture 6"/>
             <wp:cNvGraphicFramePr>
               <a:graphicFrameLocks xmlns:a="http://schemas.openxmlformats.org/drawingml/2006/main" noChangeAspect="1"/>
@@ -2152,7 +2530,7 @@
                   <pic:spPr>
                     <a:xfrm>
                       <a:off x="0" y="0"/>
-                      <a:ext cx="2530346" cy="1864467"/>
+                      <a:ext cx="2651612" cy="1301917"/>
                     </a:xfrm>
                     <a:prstGeom prst="rect">
                       <a:avLst/>
@@ -2277,7 +2655,6 @@
         <w:rPr>
           <w:b/>
         </w:rPr>
-        <w:lastRenderedPageBreak/>
         <w:t>Two Switches are ON</w:t>
       </w:r>
     </w:p>
@@ -2305,8 +2682,8 @@
         </w:rPr>
         <w:drawing>
           <wp:inline distT="0" distB="0" distL="0" distR="0" wp14:anchorId="2582322F" wp14:editId="0ECBF4D7">
-            <wp:extent cx="1958196" cy="1958196"/>
-            <wp:effectExtent l="0" t="0" r="4445" b="4445"/>
+            <wp:extent cx="1962150" cy="1504950"/>
+            <wp:effectExtent l="0" t="0" r="0" b="0"/>
             <wp:docPr id="8" name="Picture 8"/>
             <wp:cNvGraphicFramePr>
               <a:graphicFrameLocks xmlns:a="http://schemas.openxmlformats.org/drawingml/2006/main" noChangeAspect="1"/>
@@ -2327,7 +2704,7 @@
                   <pic:spPr>
                     <a:xfrm>
                       <a:off x="0" y="0"/>
-                      <a:ext cx="1960480" cy="1960480"/>
+                      <a:ext cx="1960480" cy="1503669"/>
                     </a:xfrm>
                     <a:prstGeom prst="rect">
                       <a:avLst/>
@@ -2374,7 +2751,15 @@
         <w:t>m</w:t>
       </w:r>
       <w:r>
-        <w:t>, Since the load requirement is same and the voltages of both the cells are same discharge will be approx 5%(0.1/2).</w:t>
+        <w:t xml:space="preserve">, Since the load requirement is same and the voltages of both the cells are same discharge will be </w:t>
+      </w:r>
+      <w:proofErr w:type="spellStart"/>
+      <w:r>
+        <w:t>approx</w:t>
+      </w:r>
+      <w:proofErr w:type="spellEnd"/>
+      <w:r>
+        <w:t xml:space="preserve"> 5%(0.1/2).</w:t>
       </w:r>
     </w:p>
     <w:p>
@@ -2415,8 +2800,8 @@
         </w:rPr>
         <w:drawing>
           <wp:inline distT="0" distB="0" distL="0" distR="0" wp14:anchorId="133B17D1" wp14:editId="5D0D7382">
-            <wp:extent cx="2872596" cy="2213312"/>
-            <wp:effectExtent l="0" t="0" r="4445" b="0"/>
+            <wp:extent cx="2866753" cy="1484415"/>
+            <wp:effectExtent l="0" t="0" r="0" b="1905"/>
             <wp:docPr id="9" name="Picture 9"/>
             <wp:cNvGraphicFramePr>
               <a:graphicFrameLocks xmlns:a="http://schemas.openxmlformats.org/drawingml/2006/main" noChangeAspect="1"/>
@@ -2437,7 +2822,7 @@
                   <pic:spPr>
                     <a:xfrm>
                       <a:off x="0" y="0"/>
-                      <a:ext cx="2876060" cy="2215981"/>
+                      <a:ext cx="2876060" cy="1489234"/>
                     </a:xfrm>
                     <a:prstGeom prst="rect">
                       <a:avLst/>
@@ -2502,52 +2887,24 @@
           <w:b/>
           <w:sz w:val="30"/>
           <w:szCs w:val="30"/>
-        </w:rPr>
-      </w:pPr>
-    </w:p>
-    <w:p>
-      <w:pPr>
-        <w:ind w:left="720"/>
+          <w:u w:val="single"/>
+        </w:rPr>
+      </w:pPr>
+      <w:r>
         <w:rPr>
           <w:b/>
           <w:sz w:val="30"/>
           <w:szCs w:val="30"/>
-        </w:rPr>
-      </w:pPr>
-    </w:p>
-    <w:p>
-      <w:pPr>
-        <w:ind w:left="720"/>
+          <w:u w:val="single"/>
+        </w:rPr>
+        <w:t>Calculation of Voltages for Comparis</w:t>
+      </w:r>
+      <w:r>
         <w:rPr>
           <w:b/>
           <w:sz w:val="30"/>
           <w:szCs w:val="30"/>
-        </w:rPr>
-      </w:pPr>
-      <w:bookmarkStart w:id="0" w:name="_GoBack"/>
-      <w:bookmarkEnd w:id="0"/>
-      <w:r>
-        <w:rPr>
-          <w:b/>
-          <w:sz w:val="30"/>
-          <w:szCs w:val="30"/>
-        </w:rPr>
-        <w:lastRenderedPageBreak/>
-        <w:t xml:space="preserve">Calculation </w:t>
-      </w:r>
-      <w:r>
-        <w:rPr>
-          <w:b/>
-          <w:sz w:val="30"/>
-          <w:szCs w:val="30"/>
-        </w:rPr>
-        <w:t>of Voltages for Comparis</w:t>
-      </w:r>
-      <w:r>
-        <w:rPr>
-          <w:b/>
-          <w:sz w:val="30"/>
-          <w:szCs w:val="30"/>
+          <w:u w:val="single"/>
         </w:rPr>
         <w:t>on:</w:t>
       </w:r>
@@ -2682,8 +3039,9 @@
         <w:rPr>
           <w:noProof/>
         </w:rPr>
+        <w:lastRenderedPageBreak/>
         <w:drawing>
-          <wp:anchor distT="0" distB="0" distL="114300" distR="114300" simplePos="0" relativeHeight="251658240" behindDoc="0" locked="0" layoutInCell="1" allowOverlap="1" wp14:anchorId="5C64645A" wp14:editId="126AB4F4">
+          <wp:anchor distT="0" distB="0" distL="114300" distR="114300" simplePos="0" relativeHeight="251658240" behindDoc="0" locked="0" layoutInCell="1" allowOverlap="1" wp14:anchorId="746FC7A2" wp14:editId="7F4A9918">
             <wp:simplePos x="0" y="0"/>
             <wp:positionH relativeFrom="column">
               <wp:posOffset>1371600</wp:posOffset>
@@ -2729,6 +3087,12 @@
                 </pic:pic>
               </a:graphicData>
             </a:graphic>
+            <wp14:sizeRelH relativeFrom="margin">
+              <wp14:pctWidth>0</wp14:pctWidth>
+            </wp14:sizeRelH>
+            <wp14:sizeRelV relativeFrom="margin">
+              <wp14:pctHeight>0</wp14:pctHeight>
+            </wp14:sizeRelV>
           </wp:anchor>
         </w:drawing>
       </w:r>
@@ -2742,7 +3106,11 @@
         <w:jc w:val="both"/>
       </w:pPr>
       <w:r>
-        <w:t>Internal Resistance Rn and the Load RL are in series. Net resistance will be R</w:t>
+        <w:t xml:space="preserve">Internal Resistance Rn and the Load RL are in series. Net resistance will be </w:t>
+      </w:r>
+      <w:proofErr w:type="spellStart"/>
+      <w:r>
+        <w:t>R</w:t>
       </w:r>
       <w:r>
         <w:rPr>
@@ -2759,6 +3127,7 @@
         </w:rPr>
         <w:t>L</w:t>
       </w:r>
+      <w:proofErr w:type="spellEnd"/>
       <w:r>
         <w:t>. Voltage drop would be same as potential of cell C</w:t>
       </w:r>
@@ -2787,7 +3156,11 @@
         <w:jc w:val="center"/>
       </w:pPr>
       <w:r>
-        <w:t>= V</w:t>
+        <w:t xml:space="preserve">= </w:t>
+      </w:r>
+      <w:proofErr w:type="spellStart"/>
+      <w:r>
+        <w:t>V</w:t>
       </w:r>
       <w:r>
         <w:rPr>
@@ -2795,8 +3168,13 @@
         </w:rPr>
         <w:t>n</w:t>
       </w:r>
-      <w:r>
-        <w:t>/(R</w:t>
+      <w:proofErr w:type="spellEnd"/>
+      <w:r>
+        <w:t>/(</w:t>
+      </w:r>
+      <w:proofErr w:type="spellStart"/>
+      <w:r>
+        <w:t>R</w:t>
       </w:r>
       <w:r>
         <w:rPr>
@@ -2813,6 +3191,7 @@
         </w:rPr>
         <w:t>L</w:t>
       </w:r>
+      <w:proofErr w:type="spellEnd"/>
       <w:r>
         <w:t>)</w:t>
       </w:r>
@@ -2834,6 +3213,7 @@
           <w:vertAlign w:val="subscript"/>
         </w:rPr>
       </w:pPr>
+      <w:proofErr w:type="spellStart"/>
       <w:r>
         <w:t>V</w:t>
       </w:r>
@@ -2846,6 +3226,7 @@
         </w:rPr>
         <w:t>temp</w:t>
       </w:r>
+      <w:proofErr w:type="spellEnd"/>
       <w:r>
         <w:t xml:space="preserve"> = I</w:t>
       </w:r>
@@ -2880,7 +3261,11 @@
         <w:t>th</w:t>
       </w:r>
       <w:r>
-        <w:t xml:space="preserve"> and m</w:t>
+        <w:t xml:space="preserve"> and </w:t>
+      </w:r>
+      <w:proofErr w:type="spellStart"/>
+      <w:r>
+        <w:t>m</w:t>
       </w:r>
       <w:r>
         <w:rPr>
@@ -2888,14 +3273,13 @@
         </w:rPr>
         <w:t>th</w:t>
       </w:r>
+      <w:proofErr w:type="spellEnd"/>
       <w:r>
         <w:t xml:space="preserve"> cell as </w:t>
       </w:r>
-      <w:r>
-        <w:t>V</w:t>
-      </w:r>
-      <w:r>
-        <w:t>L</w:t>
+      <w:proofErr w:type="spellStart"/>
+      <w:r>
+        <w:t>VL</w:t>
       </w:r>
       <w:r>
         <w:rPr>
@@ -2903,32 +3287,31 @@
         </w:rPr>
         <w:t>temp</w:t>
       </w:r>
+      <w:proofErr w:type="spellEnd"/>
       <w:r>
         <w:rPr>
           <w:vertAlign w:val="subscript"/>
         </w:rPr>
         <w:t xml:space="preserve">&amp; </w:t>
       </w:r>
-      <w:r>
-        <w:t>V</w:t>
-      </w:r>
-      <w:r>
-        <w:t>m</w:t>
-      </w:r>
-      <w:r>
-        <w:rPr>
-          <w:vertAlign w:val="subscript"/>
-        </w:rPr>
-        <w:t xml:space="preserve">temp </w:t>
-      </w:r>
-    </w:p>
-    <w:p>
-      <w:pPr>
-        <w:ind w:left="720"/>
-        <w:jc w:val="both"/>
-      </w:pPr>
-      <w:r>
-        <w:lastRenderedPageBreak/>
+      <w:proofErr w:type="spellStart"/>
+      <w:r>
+        <w:t>Vm</w:t>
+      </w:r>
+      <w:r>
+        <w:rPr>
+          <w:vertAlign w:val="subscript"/>
+        </w:rPr>
+        <w:t>temp</w:t>
+      </w:r>
+      <w:proofErr w:type="spellEnd"/>
+      <w:r>
+        <w:rPr>
+          <w:vertAlign w:val="subscript"/>
+        </w:rPr>
+        <w:t xml:space="preserve"> </w:t>
+      </w:r>
+      <w:r>
         <w:t>These three Voltages can be compares, and cell with highest effective voltage can be connected into the circuit. Rest all the cells can be kept with opened switch. In this way switch positions can be determined.</w:t>
       </w:r>
     </w:p>
@@ -3032,7 +3415,7 @@
             <w:bCs/>
             <w:noProof/>
           </w:rPr>
-          <w:t>7</w:t>
+          <w:t>1</w:t>
         </w:r>
         <w:r>
           <w:rPr>
@@ -4985,7 +5368,7 @@
 </file>
 
 <file path=customXml/itemProps1.xml><?xml version="1.0" encoding="utf-8"?>
-<ds:datastoreItem xmlns:ds="http://schemas.openxmlformats.org/officeDocument/2006/customXml" ds:itemID="{DB836BAB-5B47-4ACF-A0A7-69D797B9810C}">
+<ds:datastoreItem xmlns:ds="http://schemas.openxmlformats.org/officeDocument/2006/customXml" ds:itemID="{68C60CBE-8CBD-49AE-B9F9-7376E69A2A3E}">
   <ds:schemaRefs>
     <ds:schemaRef ds:uri="http://schemas.openxmlformats.org/officeDocument/2006/bibliography"/>
   </ds:schemaRefs>

</xml_diff>

<commit_message>
Document Updated as per the changes done. Yet need to be formatted better and update more.
</commit_message>
<xml_diff>
--- a/Project/Document/Battery_Balancing_Guide.docx
+++ b/Project/Document/Battery_Balancing_Guide.docx
@@ -69,9 +69,8 @@
           <w:szCs w:val="23"/>
           <w:bdr w:val="none" w:sz="0" w:space="0" w:color="auto" w:frame="1"/>
         </w:rPr>
-        <w:t>               |-</w:t>
-      </w:r>
-      <w:proofErr w:type="spellStart"/>
+        <w:t>               |-CSR_Requirements -</w:t>
+      </w:r>
       <w:r>
         <w:rPr>
           <w:rStyle w:val="Strong"/>
@@ -81,9 +80,8 @@
           <w:szCs w:val="23"/>
           <w:bdr w:val="none" w:sz="0" w:space="0" w:color="auto" w:frame="1"/>
         </w:rPr>
-        <w:t>CSR_Requirements</w:t>
-      </w:r>
-      <w:proofErr w:type="spellEnd"/>
+        <w:t xml:space="preserve"> </w:t>
+      </w:r>
       <w:r>
         <w:rPr>
           <w:rStyle w:val="Strong"/>
@@ -93,7 +91,7 @@
           <w:szCs w:val="23"/>
           <w:bdr w:val="none" w:sz="0" w:space="0" w:color="auto" w:frame="1"/>
         </w:rPr>
-        <w:t xml:space="preserve"> -</w:t>
+        <w:t>Battery_Balancing_C++.pdf</w:t>
       </w:r>
       <w:r>
         <w:rPr>
@@ -104,7 +102,7 @@
           <w:szCs w:val="23"/>
           <w:bdr w:val="none" w:sz="0" w:space="0" w:color="auto" w:frame="1"/>
         </w:rPr>
-        <w:t xml:space="preserve"> </w:t>
+        <w:tab/>
       </w:r>
       <w:r>
         <w:rPr>
@@ -115,7 +113,7 @@
           <w:szCs w:val="23"/>
           <w:bdr w:val="none" w:sz="0" w:space="0" w:color="auto" w:frame="1"/>
         </w:rPr>
-        <w:t>Battery_Balancing_C++.pdf</w:t>
+        <w:tab/>
       </w:r>
       <w:r>
         <w:rPr>
@@ -139,6 +137,23 @@
         </w:rPr>
         <w:tab/>
       </w:r>
+    </w:p>
+    <w:p>
+      <w:pPr>
+        <w:pStyle w:val="NormalWeb"/>
+        <w:shd w:val="clear" w:color="auto" w:fill="FFFFFF"/>
+        <w:spacing w:before="0" w:beforeAutospacing="0" w:after="0" w:afterAutospacing="0"/>
+        <w:textAlignment w:val="top"/>
+        <w:rPr>
+          <w:rFonts w:ascii="Segoe UI" w:hAnsi="Segoe UI" w:cs="Segoe UI"/>
+          <w:b/>
+          <w:bCs/>
+          <w:color w:val="000000"/>
+          <w:sz w:val="23"/>
+          <w:szCs w:val="23"/>
+          <w:bdr w:val="none" w:sz="0" w:space="0" w:color="auto" w:frame="1"/>
+        </w:rPr>
+      </w:pPr>
       <w:r>
         <w:rPr>
           <w:rStyle w:val="Strong"/>
@@ -148,7 +163,7 @@
           <w:szCs w:val="23"/>
           <w:bdr w:val="none" w:sz="0" w:space="0" w:color="auto" w:frame="1"/>
         </w:rPr>
-        <w:tab/>
+        <w:t xml:space="preserve">               </w:t>
       </w:r>
       <w:r>
         <w:rPr>
@@ -159,7 +174,7 @@
           <w:szCs w:val="23"/>
           <w:bdr w:val="none" w:sz="0" w:space="0" w:color="auto" w:frame="1"/>
         </w:rPr>
-        <w:tab/>
+        <w:t>|-Code</w:t>
       </w:r>
     </w:p>
     <w:p>
@@ -170,12 +185,9 @@
         <w:textAlignment w:val="top"/>
         <w:rPr>
           <w:rFonts w:ascii="Segoe UI" w:hAnsi="Segoe UI" w:cs="Segoe UI"/>
-          <w:b/>
-          <w:bCs/>
           <w:color w:val="000000"/>
           <w:sz w:val="23"/>
           <w:szCs w:val="23"/>
-          <w:bdr w:val="none" w:sz="0" w:space="0" w:color="auto" w:frame="1"/>
         </w:rPr>
       </w:pPr>
       <w:r>
@@ -187,7 +199,7 @@
           <w:szCs w:val="23"/>
           <w:bdr w:val="none" w:sz="0" w:space="0" w:color="auto" w:frame="1"/>
         </w:rPr>
-        <w:t xml:space="preserve">               </w:t>
+        <w:t xml:space="preserve">               </w:t>
       </w:r>
       <w:r>
         <w:rPr>
@@ -198,22 +210,9 @@
           <w:szCs w:val="23"/>
           <w:bdr w:val="none" w:sz="0" w:space="0" w:color="auto" w:frame="1"/>
         </w:rPr>
-        <w:t>|-Code</w:t>
-      </w:r>
-    </w:p>
-    <w:p>
-      <w:pPr>
-        <w:pStyle w:val="NormalWeb"/>
-        <w:shd w:val="clear" w:color="auto" w:fill="FFFFFF"/>
-        <w:spacing w:before="0" w:beforeAutospacing="0" w:after="0" w:afterAutospacing="0"/>
-        <w:textAlignment w:val="top"/>
-        <w:rPr>
-          <w:rFonts w:ascii="Segoe UI" w:hAnsi="Segoe UI" w:cs="Segoe UI"/>
-          <w:color w:val="000000"/>
-          <w:sz w:val="23"/>
-          <w:szCs w:val="23"/>
-        </w:rPr>
-      </w:pPr>
+        <w:tab/>
+        <w:t>|-</w:t>
+      </w:r>
       <w:r>
         <w:rPr>
           <w:rStyle w:val="Strong"/>
@@ -223,8 +222,22 @@
           <w:szCs w:val="23"/>
           <w:bdr w:val="none" w:sz="0" w:space="0" w:color="auto" w:frame="1"/>
         </w:rPr>
-        <w:t xml:space="preserve">               </w:t>
-      </w:r>
+        <w:t>All_Data</w:t>
+      </w:r>
+    </w:p>
+    <w:p>
+      <w:pPr>
+        <w:pStyle w:val="NormalWeb"/>
+        <w:shd w:val="clear" w:color="auto" w:fill="FFFFFF"/>
+        <w:spacing w:before="0" w:beforeAutospacing="0" w:after="0" w:afterAutospacing="0"/>
+        <w:textAlignment w:val="top"/>
+        <w:rPr>
+          <w:rFonts w:ascii="Segoe UI" w:hAnsi="Segoe UI" w:cs="Segoe UI"/>
+          <w:color w:val="000000"/>
+          <w:sz w:val="23"/>
+          <w:szCs w:val="23"/>
+        </w:rPr>
+      </w:pPr>
       <w:r>
         <w:rPr>
           <w:rStyle w:val="Strong"/>
@@ -234,10 +247,8 @@
           <w:szCs w:val="23"/>
           <w:bdr w:val="none" w:sz="0" w:space="0" w:color="auto" w:frame="1"/>
         </w:rPr>
-        <w:tab/>
-        <w:t>|-</w:t>
-      </w:r>
-      <w:proofErr w:type="spellStart"/>
+        <w:t xml:space="preserve">                       </w:t>
+      </w:r>
       <w:r>
         <w:rPr>
           <w:rStyle w:val="Strong"/>
@@ -247,9 +258,9 @@
           <w:szCs w:val="23"/>
           <w:bdr w:val="none" w:sz="0" w:space="0" w:color="auto" w:frame="1"/>
         </w:rPr>
-        <w:t>All_Data</w:t>
-      </w:r>
-      <w:proofErr w:type="spellEnd"/>
+        <w:tab/>
+        <w:t>|-data.c</w:t>
+      </w:r>
     </w:p>
     <w:p>
       <w:pPr>
@@ -285,9 +296,8 @@
           <w:bdr w:val="none" w:sz="0" w:space="0" w:color="auto" w:frame="1"/>
         </w:rPr>
         <w:tab/>
-        <w:t>|-</w:t>
-      </w:r>
-      <w:proofErr w:type="spellStart"/>
+        <w:t>|-data.h</w:t>
+      </w:r>
       <w:r>
         <w:rPr>
           <w:rStyle w:val="Strong"/>
@@ -297,9 +307,8 @@
           <w:szCs w:val="23"/>
           <w:bdr w:val="none" w:sz="0" w:space="0" w:color="auto" w:frame="1"/>
         </w:rPr>
-        <w:t>data.c</w:t>
-      </w:r>
-      <w:proofErr w:type="spellEnd"/>
+        <w:t xml:space="preserve"> </w:t>
+      </w:r>
     </w:p>
     <w:p>
       <w:pPr>
@@ -307,14 +316,6 @@
         <w:shd w:val="clear" w:color="auto" w:fill="FFFFFF"/>
         <w:spacing w:before="0" w:beforeAutospacing="0" w:after="0" w:afterAutospacing="0"/>
         <w:textAlignment w:val="top"/>
-        <w:rPr>
-          <w:rFonts w:ascii="Segoe UI" w:hAnsi="Segoe UI" w:cs="Segoe UI"/>
-          <w:color w:val="000000"/>
-          <w:sz w:val="23"/>
-          <w:szCs w:val="23"/>
-        </w:rPr>
-      </w:pPr>
-      <w:r>
         <w:rPr>
           <w:rStyle w:val="Strong"/>
           <w:rFonts w:ascii="Segoe UI" w:hAnsi="Segoe UI" w:cs="Segoe UI"/>
@@ -323,8 +324,7 @@
           <w:szCs w:val="23"/>
           <w:bdr w:val="none" w:sz="0" w:space="0" w:color="auto" w:frame="1"/>
         </w:rPr>
-        <w:t xml:space="preserve">                       </w:t>
-      </w:r>
+      </w:pPr>
       <w:r>
         <w:rPr>
           <w:rStyle w:val="Strong"/>
@@ -334,10 +334,8 @@
           <w:szCs w:val="23"/>
           <w:bdr w:val="none" w:sz="0" w:space="0" w:color="auto" w:frame="1"/>
         </w:rPr>
-        <w:tab/>
-        <w:t>|-</w:t>
-      </w:r>
-      <w:proofErr w:type="spellStart"/>
+        <w:t xml:space="preserve">     </w:t>
+      </w:r>
       <w:r>
         <w:rPr>
           <w:rStyle w:val="Strong"/>
@@ -347,9 +345,8 @@
           <w:szCs w:val="23"/>
           <w:bdr w:val="none" w:sz="0" w:space="0" w:color="auto" w:frame="1"/>
         </w:rPr>
-        <w:t>data.h</w:t>
-      </w:r>
-      <w:proofErr w:type="spellEnd"/>
+        <w:t xml:space="preserve">                  </w:t>
+      </w:r>
       <w:r>
         <w:rPr>
           <w:rStyle w:val="Strong"/>
@@ -359,15 +356,12 @@
           <w:szCs w:val="23"/>
           <w:bdr w:val="none" w:sz="0" w:space="0" w:color="auto" w:frame="1"/>
         </w:rPr>
+        <w:t>|-</w:t>
+      </w:r>
+      <w:r>
         <w:t xml:space="preserve"> </w:t>
       </w:r>
-    </w:p>
-    <w:p>
-      <w:pPr>
-        <w:pStyle w:val="NormalWeb"/>
-        <w:shd w:val="clear" w:color="auto" w:fill="FFFFFF"/>
-        <w:spacing w:before="0" w:beforeAutospacing="0" w:after="0" w:afterAutospacing="0"/>
-        <w:textAlignment w:val="top"/>
+      <w:r>
         <w:rPr>
           <w:rStyle w:val="Strong"/>
           <w:rFonts w:ascii="Segoe UI" w:hAnsi="Segoe UI" w:cs="Segoe UI"/>
@@ -376,8 +370,15 @@
           <w:szCs w:val="23"/>
           <w:bdr w:val="none" w:sz="0" w:space="0" w:color="auto" w:frame="1"/>
         </w:rPr>
-      </w:pPr>
-      <w:r>
+        <w:t>Battery_processing</w:t>
+      </w:r>
+    </w:p>
+    <w:p>
+      <w:pPr>
+        <w:pStyle w:val="NormalWeb"/>
+        <w:shd w:val="clear" w:color="auto" w:fill="FFFFFF"/>
+        <w:spacing w:before="0" w:beforeAutospacing="0" w:after="0" w:afterAutospacing="0"/>
+        <w:textAlignment w:val="top"/>
         <w:rPr>
           <w:rStyle w:val="Strong"/>
           <w:rFonts w:ascii="Segoe UI" w:hAnsi="Segoe UI" w:cs="Segoe UI"/>
@@ -386,8 +387,7 @@
           <w:szCs w:val="23"/>
           <w:bdr w:val="none" w:sz="0" w:space="0" w:color="auto" w:frame="1"/>
         </w:rPr>
-        <w:t xml:space="preserve">     </w:t>
-      </w:r>
+      </w:pPr>
       <w:r>
         <w:rPr>
           <w:rStyle w:val="Strong"/>
@@ -397,7 +397,7 @@
           <w:szCs w:val="23"/>
           <w:bdr w:val="none" w:sz="0" w:space="0" w:color="auto" w:frame="1"/>
         </w:rPr>
-        <w:t xml:space="preserve">                  </w:t>
+        <w:tab/>
       </w:r>
       <w:r>
         <w:rPr>
@@ -408,12 +408,8 @@
           <w:szCs w:val="23"/>
           <w:bdr w:val="none" w:sz="0" w:space="0" w:color="auto" w:frame="1"/>
         </w:rPr>
-        <w:t>|-</w:t>
-      </w:r>
-      <w:r>
-        <w:t xml:space="preserve"> </w:t>
-      </w:r>
-      <w:proofErr w:type="spellStart"/>
+        <w:tab/>
+      </w:r>
       <w:r>
         <w:rPr>
           <w:rStyle w:val="Strong"/>
@@ -423,16 +419,13 @@
           <w:szCs w:val="23"/>
           <w:bdr w:val="none" w:sz="0" w:space="0" w:color="auto" w:frame="1"/>
         </w:rPr>
-        <w:t>Battery_processing</w:t>
-      </w:r>
-      <w:proofErr w:type="spellEnd"/>
-    </w:p>
-    <w:p>
-      <w:pPr>
-        <w:pStyle w:val="NormalWeb"/>
-        <w:shd w:val="clear" w:color="auto" w:fill="FFFFFF"/>
-        <w:spacing w:before="0" w:beforeAutospacing="0" w:after="0" w:afterAutospacing="0"/>
-        <w:textAlignment w:val="top"/>
+        <w:tab/>
+        <w:t>|-</w:t>
+      </w:r>
+      <w:r>
+        <w:t xml:space="preserve"> </w:t>
+      </w:r>
+      <w:r>
         <w:rPr>
           <w:rStyle w:val="Strong"/>
           <w:rFonts w:ascii="Segoe UI" w:hAnsi="Segoe UI" w:cs="Segoe UI"/>
@@ -441,8 +434,15 @@
           <w:szCs w:val="23"/>
           <w:bdr w:val="none" w:sz="0" w:space="0" w:color="auto" w:frame="1"/>
         </w:rPr>
-      </w:pPr>
-      <w:r>
+        <w:t>Battery_Operation.c</w:t>
+      </w:r>
+    </w:p>
+    <w:p>
+      <w:pPr>
+        <w:pStyle w:val="NormalWeb"/>
+        <w:shd w:val="clear" w:color="auto" w:fill="FFFFFF"/>
+        <w:spacing w:before="0" w:beforeAutospacing="0" w:after="0" w:afterAutospacing="0"/>
+        <w:textAlignment w:val="top"/>
         <w:rPr>
           <w:rStyle w:val="Strong"/>
           <w:rFonts w:ascii="Segoe UI" w:hAnsi="Segoe UI" w:cs="Segoe UI"/>
@@ -451,8 +451,7 @@
           <w:szCs w:val="23"/>
           <w:bdr w:val="none" w:sz="0" w:space="0" w:color="auto" w:frame="1"/>
         </w:rPr>
-        <w:tab/>
-      </w:r>
+      </w:pPr>
       <w:r>
         <w:rPr>
           <w:rStyle w:val="Strong"/>
@@ -462,7 +461,10 @@
           <w:szCs w:val="23"/>
           <w:bdr w:val="none" w:sz="0" w:space="0" w:color="auto" w:frame="1"/>
         </w:rPr>
-        <w:tab/>
+        <w:t xml:space="preserve">                                  |-</w:t>
+      </w:r>
+      <w:r>
+        <w:t xml:space="preserve"> </w:t>
       </w:r>
       <w:r>
         <w:rPr>
@@ -473,13 +475,25 @@
           <w:szCs w:val="23"/>
           <w:bdr w:val="none" w:sz="0" w:space="0" w:color="auto" w:frame="1"/>
         </w:rPr>
-        <w:tab/>
-        <w:t>|-</w:t>
-      </w:r>
-      <w:r>
-        <w:t xml:space="preserve"> </w:t>
-      </w:r>
-      <w:proofErr w:type="spellStart"/>
+        <w:t>BatteryOperation.h</w:t>
+      </w:r>
+    </w:p>
+    <w:p>
+      <w:pPr>
+        <w:pStyle w:val="NormalWeb"/>
+        <w:shd w:val="clear" w:color="auto" w:fill="FFFFFF"/>
+        <w:spacing w:before="0" w:beforeAutospacing="0" w:after="0" w:afterAutospacing="0"/>
+        <w:textAlignment w:val="top"/>
+        <w:rPr>
+          <w:rFonts w:ascii="Segoe UI" w:hAnsi="Segoe UI" w:cs="Segoe UI"/>
+          <w:b/>
+          <w:bCs/>
+          <w:color w:val="000000"/>
+          <w:sz w:val="23"/>
+          <w:szCs w:val="23"/>
+          <w:bdr w:val="none" w:sz="0" w:space="0" w:color="auto" w:frame="1"/>
+        </w:rPr>
+      </w:pPr>
       <w:r>
         <w:rPr>
           <w:rStyle w:val="Strong"/>
@@ -489,16 +503,12 @@
           <w:szCs w:val="23"/>
           <w:bdr w:val="none" w:sz="0" w:space="0" w:color="auto" w:frame="1"/>
         </w:rPr>
-        <w:t>Battery_Operation.c</w:t>
-      </w:r>
-      <w:proofErr w:type="spellEnd"/>
-    </w:p>
-    <w:p>
-      <w:pPr>
-        <w:pStyle w:val="NormalWeb"/>
-        <w:shd w:val="clear" w:color="auto" w:fill="FFFFFF"/>
-        <w:spacing w:before="0" w:beforeAutospacing="0" w:after="0" w:afterAutospacing="0"/>
-        <w:textAlignment w:val="top"/>
+        <w:t xml:space="preserve">                       |-</w:t>
+      </w:r>
+      <w:r>
+        <w:t xml:space="preserve"> </w:t>
+      </w:r>
+      <w:r>
         <w:rPr>
           <w:rStyle w:val="Strong"/>
           <w:rFonts w:ascii="Segoe UI" w:hAnsi="Segoe UI" w:cs="Segoe UI"/>
@@ -507,83 +517,10 @@
           <w:szCs w:val="23"/>
           <w:bdr w:val="none" w:sz="0" w:space="0" w:color="auto" w:frame="1"/>
         </w:rPr>
-      </w:pPr>
-      <w:r>
-        <w:rPr>
-          <w:rStyle w:val="Strong"/>
-          <w:rFonts w:ascii="Segoe UI" w:hAnsi="Segoe UI" w:cs="Segoe UI"/>
-          <w:color w:val="000000"/>
-          <w:sz w:val="23"/>
-          <w:szCs w:val="23"/>
-          <w:bdr w:val="none" w:sz="0" w:space="0" w:color="auto" w:frame="1"/>
-        </w:rPr>
-        <w:t xml:space="preserve">                                  |-</w:t>
-      </w:r>
-      <w:r>
-        <w:t xml:space="preserve"> </w:t>
-      </w:r>
-      <w:proofErr w:type="spellStart"/>
-      <w:r>
-        <w:rPr>
-          <w:rStyle w:val="Strong"/>
-          <w:rFonts w:ascii="Segoe UI" w:hAnsi="Segoe UI" w:cs="Segoe UI"/>
-          <w:color w:val="000000"/>
-          <w:sz w:val="23"/>
-          <w:szCs w:val="23"/>
-          <w:bdr w:val="none" w:sz="0" w:space="0" w:color="auto" w:frame="1"/>
-        </w:rPr>
-        <w:t>BatteryOperation.h</w:t>
-      </w:r>
-      <w:proofErr w:type="spellEnd"/>
-    </w:p>
-    <w:p>
-      <w:pPr>
-        <w:pStyle w:val="NormalWeb"/>
-        <w:shd w:val="clear" w:color="auto" w:fill="FFFFFF"/>
-        <w:spacing w:before="0" w:beforeAutospacing="0" w:after="0" w:afterAutospacing="0"/>
-        <w:textAlignment w:val="top"/>
-        <w:rPr>
-          <w:rFonts w:ascii="Segoe UI" w:hAnsi="Segoe UI" w:cs="Segoe UI"/>
-          <w:b/>
-          <w:bCs/>
-          <w:color w:val="000000"/>
-          <w:sz w:val="23"/>
-          <w:szCs w:val="23"/>
-          <w:bdr w:val="none" w:sz="0" w:space="0" w:color="auto" w:frame="1"/>
-        </w:rPr>
-      </w:pPr>
-      <w:r>
-        <w:rPr>
-          <w:rStyle w:val="Strong"/>
-          <w:rFonts w:ascii="Segoe UI" w:hAnsi="Segoe UI" w:cs="Segoe UI"/>
-          <w:color w:val="000000"/>
-          <w:sz w:val="23"/>
-          <w:szCs w:val="23"/>
-          <w:bdr w:val="none" w:sz="0" w:space="0" w:color="auto" w:frame="1"/>
-        </w:rPr>
-        <w:t xml:space="preserve">                       |-</w:t>
-      </w:r>
-      <w:r>
-        <w:t xml:space="preserve"> </w:t>
-      </w:r>
-      <w:proofErr w:type="spellStart"/>
-      <w:r>
-        <w:rPr>
-          <w:rStyle w:val="Strong"/>
-          <w:rFonts w:ascii="Segoe UI" w:hAnsi="Segoe UI" w:cs="Segoe UI"/>
-          <w:color w:val="000000"/>
-          <w:sz w:val="23"/>
-          <w:szCs w:val="23"/>
-          <w:bdr w:val="none" w:sz="0" w:space="0" w:color="auto" w:frame="1"/>
-        </w:rPr>
         <w:t>application.c</w:t>
       </w:r>
-      <w:proofErr w:type="spellEnd"/>
-    </w:p>
-    <w:p>
-      <w:bookmarkStart w:id="0" w:name="_GoBack"/>
-      <w:bookmarkEnd w:id="0"/>
-    </w:p>
+    </w:p>
+    <w:p/>
     <w:p>
       <w:pPr>
         <w:pStyle w:val="ListParagraph"/>
@@ -612,14 +549,12 @@
         </w:numPr>
         <w:jc w:val="both"/>
       </w:pPr>
-      <w:proofErr w:type="spellStart"/>
       <w:r>
         <w:rPr>
           <w:b/>
         </w:rPr>
         <w:t>application.c</w:t>
       </w:r>
-      <w:proofErr w:type="spellEnd"/>
       <w:r>
         <w:t xml:space="preserve"> – This .c file contains the main entry point of the code. There are three APIs in the file :</w:t>
       </w:r>
@@ -671,16 +606,8 @@
         <w:rPr>
           <w:b/>
         </w:rPr>
-        <w:t xml:space="preserve">Function </w:t>
-      </w:r>
-      <w:proofErr w:type="spellStart"/>
-      <w:r>
-        <w:rPr>
-          <w:b/>
-        </w:rPr>
-        <w:t>app_processing_routine</w:t>
-      </w:r>
-      <w:proofErr w:type="spellEnd"/>
+        <w:t>Function app_processing_routine</w:t>
+      </w:r>
       <w:r>
         <w:t xml:space="preserve"> : This API check for 8v min. level and executes the API which simulates battery cells switch states.</w:t>
       </w:r>
@@ -698,16 +625,8 @@
         <w:rPr>
           <w:b/>
         </w:rPr>
-        <w:t xml:space="preserve">Function </w:t>
-      </w:r>
-      <w:proofErr w:type="spellStart"/>
-      <w:r>
-        <w:rPr>
-          <w:b/>
-        </w:rPr>
-        <w:t>app_data_routine</w:t>
-      </w:r>
-      <w:proofErr w:type="spellEnd"/>
+        <w:t>Function app_data_routine</w:t>
+      </w:r>
       <w:r>
         <w:t xml:space="preserve"> : This API prints the updated data(Voltage ,Current &amp; Switch states) on console for User.</w:t>
       </w:r>
@@ -721,14 +640,12 @@
         </w:numPr>
         <w:jc w:val="both"/>
       </w:pPr>
-      <w:proofErr w:type="spellStart"/>
       <w:r>
         <w:rPr>
           <w:b/>
         </w:rPr>
         <w:t>Battery_Operation.c</w:t>
       </w:r>
-      <w:proofErr w:type="spellEnd"/>
       <w:r>
         <w:t xml:space="preserve"> – This file contains the state machine for switch state sand calculation of currents &amp; voltages.</w:t>
       </w:r>
@@ -746,16 +663,8 @@
         <w:rPr>
           <w:b/>
         </w:rPr>
-        <w:t xml:space="preserve">Function </w:t>
-      </w:r>
-      <w:proofErr w:type="spellStart"/>
-      <w:r>
-        <w:rPr>
-          <w:b/>
-        </w:rPr>
-        <w:t>app_SwitchStateManager</w:t>
-      </w:r>
-      <w:proofErr w:type="spellEnd"/>
+        <w:t>Function app_SwitchStateManager</w:t>
+      </w:r>
       <w:r>
         <w:t xml:space="preserve"> : This API is the state manager for all the switch states and is supported by other functions of this file.</w:t>
       </w:r>
@@ -781,14 +690,12 @@
         </w:rPr>
         <w:t xml:space="preserve"> </w:t>
       </w:r>
-      <w:proofErr w:type="spellStart"/>
       <w:r>
         <w:rPr>
           <w:b/>
         </w:rPr>
         <w:t>app_Calculate_Currents_OneSwitch</w:t>
       </w:r>
-      <w:proofErr w:type="spellEnd"/>
       <w:r>
         <w:rPr>
           <w:b/>
@@ -826,14 +733,12 @@
         </w:rPr>
         <w:t xml:space="preserve"> </w:t>
       </w:r>
-      <w:proofErr w:type="spellStart"/>
       <w:r>
         <w:rPr>
           <w:b/>
         </w:rPr>
         <w:t>app_Calculate_Currents_TwoSwitch</w:t>
       </w:r>
-      <w:proofErr w:type="spellEnd"/>
       <w:r>
         <w:rPr>
           <w:b/>
@@ -841,10 +746,7 @@
         <w:t>:</w:t>
       </w:r>
       <w:r>
-        <w:t xml:space="preserve"> </w:t>
-      </w:r>
-      <w:r>
-        <w:t>This API calculates the voltage left in two cells if two were ON</w:t>
+        <w:t xml:space="preserve"> This API calculates the voltage left in two cells if two were ON</w:t>
       </w:r>
       <w:r>
         <w:rPr>
@@ -874,14 +776,12 @@
         </w:rPr>
         <w:t xml:space="preserve"> </w:t>
       </w:r>
-      <w:proofErr w:type="spellStart"/>
       <w:r>
         <w:rPr>
           <w:b/>
         </w:rPr>
         <w:t>app_Calculate_Currents_ThreeSwitch</w:t>
       </w:r>
-      <w:proofErr w:type="spellEnd"/>
       <w:r>
         <w:rPr>
           <w:b/>
@@ -919,19 +819,11 @@
         </w:rPr>
         <w:t xml:space="preserve"> </w:t>
       </w:r>
-      <w:proofErr w:type="spellStart"/>
-      <w:r>
-        <w:rPr>
-          <w:b/>
-        </w:rPr>
-        <w:t>app_CalculateVolatgesLeft_OneSwitch</w:t>
-      </w:r>
-      <w:proofErr w:type="spellEnd"/>
-      <w:r>
-        <w:rPr>
-          <w:b/>
-        </w:rPr>
-        <w:t>:</w:t>
+      <w:r>
+        <w:rPr>
+          <w:b/>
+        </w:rPr>
+        <w:t>app_CalculateVolatgesLeft_OneSwitch:</w:t>
       </w:r>
       <w:r>
         <w:rPr>
@@ -956,21 +848,7 @@
         <w:rPr>
           <w:b/>
         </w:rPr>
-        <w:t xml:space="preserve">Function </w:t>
-      </w:r>
-      <w:proofErr w:type="spellStart"/>
-      <w:r>
-        <w:rPr>
-          <w:b/>
-        </w:rPr>
-        <w:t>app_CalculateVolatgesLeft_TwoSwitch</w:t>
-      </w:r>
-      <w:proofErr w:type="spellEnd"/>
-      <w:r>
-        <w:rPr>
-          <w:b/>
-        </w:rPr>
-        <w:t>:</w:t>
+        <w:t>Function app_CalculateVolatgesLeft_TwoSwitch:</w:t>
       </w:r>
       <w:r>
         <w:t xml:space="preserve"> </w:t>
@@ -1000,14 +878,12 @@
         </w:rPr>
         <w:t xml:space="preserve"> </w:t>
       </w:r>
-      <w:proofErr w:type="spellStart"/>
       <w:r>
         <w:rPr>
           <w:b/>
         </w:rPr>
         <w:t>app_CalculateVolatgesLeft_ThreeSwitch</w:t>
       </w:r>
-      <w:proofErr w:type="spellEnd"/>
       <w:r>
         <w:rPr>
           <w:b/>
@@ -1038,21 +914,7 @@
           <w:b/>
         </w:rPr>
         <w:lastRenderedPageBreak/>
-        <w:t xml:space="preserve">Function </w:t>
-      </w:r>
-      <w:proofErr w:type="spellStart"/>
-      <w:r>
-        <w:rPr>
-          <w:b/>
-        </w:rPr>
-        <w:t>app_VoltageCompare</w:t>
-      </w:r>
-      <w:proofErr w:type="spellEnd"/>
-      <w:r>
-        <w:rPr>
-          <w:b/>
-        </w:rPr>
-        <w:t>:</w:t>
+        <w:t>Function app_VoltageCompare:</w:t>
       </w:r>
       <w:r>
         <w:rPr>
@@ -1061,10 +923,7 @@
         <w:t xml:space="preserve"> </w:t>
       </w:r>
       <w:r>
-        <w:t>This API calculates the</w:t>
-      </w:r>
-      <w:r>
-        <w:t xml:space="preserve"> effective voltage and does the</w:t>
+        <w:t>This API calculates the effective voltage and does the</w:t>
       </w:r>
       <w:r>
         <w:tab/>
@@ -1087,14 +946,12 @@
         </w:numPr>
         <w:jc w:val="both"/>
       </w:pPr>
-      <w:proofErr w:type="spellStart"/>
       <w:r>
         <w:rPr>
           <w:b/>
         </w:rPr>
         <w:t>data.c</w:t>
       </w:r>
-      <w:proofErr w:type="spellEnd"/>
       <w:r>
         <w:t xml:space="preserve"> – Tis files contains the getter setter methods for all the buffers and variable to keep the data abstracted from user read and write.</w:t>
       </w:r>
@@ -1163,23 +1020,7 @@
         <w:jc w:val="both"/>
       </w:pPr>
       <w:r>
-        <w:t xml:space="preserve">Data is abstracted in </w:t>
-      </w:r>
-      <w:proofErr w:type="spellStart"/>
-      <w:r>
-        <w:t>data.c</w:t>
-      </w:r>
-      <w:proofErr w:type="spellEnd"/>
-      <w:r>
-        <w:t xml:space="preserve"> from user and manipulated only through </w:t>
-      </w:r>
-      <w:proofErr w:type="spellStart"/>
-      <w:r>
-        <w:t>battery_operation.c</w:t>
-      </w:r>
-      <w:proofErr w:type="spellEnd"/>
-      <w:r>
-        <w:t>.</w:t>
+        <w:t>Data is abstracted in data.c from user and manipulated only through battery_operation.c.</w:t>
       </w:r>
     </w:p>
     <w:p>
@@ -1666,11 +1507,7 @@
         <w:t>n</w:t>
       </w:r>
       <w:r>
-        <w:t>=</w:t>
-      </w:r>
-      <w:proofErr w:type="spellStart"/>
-      <w:r>
-        <w:t>V</w:t>
+        <w:t>=V</w:t>
       </w:r>
       <w:r>
         <w:rPr>
@@ -1678,7 +1515,6 @@
         </w:rPr>
         <w:t>n</w:t>
       </w:r>
-      <w:proofErr w:type="spellEnd"/>
       <w:r>
         <w:t>/(R</w:t>
       </w:r>
@@ -1947,11 +1783,7 @@
         <w:jc w:val="both"/>
       </w:pPr>
       <w:r>
-        <w:t xml:space="preserve">Resistance for current </w:t>
-      </w:r>
-      <w:proofErr w:type="spellStart"/>
-      <w:r>
-        <w:t>I</w:t>
+        <w:t>Resistance for current I</w:t>
       </w:r>
       <w:r>
         <w:rPr>
@@ -1959,7 +1791,6 @@
         </w:rPr>
         <w:t>m</w:t>
       </w:r>
-      <w:proofErr w:type="spellEnd"/>
       <w:r>
         <w:t xml:space="preserve"> for cell C</w:t>
       </w:r>
@@ -2016,11 +1847,7 @@
         <w:t>n</w:t>
       </w:r>
       <w:r>
-        <w:t xml:space="preserve"> &amp; </w:t>
-      </w:r>
-      <w:proofErr w:type="spellStart"/>
-      <w:r>
-        <w:t>I</w:t>
+        <w:t xml:space="preserve"> &amp; I</w:t>
       </w:r>
       <w:r>
         <w:rPr>
@@ -2028,7 +1855,6 @@
         </w:rPr>
         <w:t>m</w:t>
       </w:r>
-      <w:proofErr w:type="spellEnd"/>
       <w:r>
         <w:t xml:space="preserve"> individually.</w:t>
       </w:r>
@@ -2751,15 +2577,7 @@
         <w:t>m</w:t>
       </w:r>
       <w:r>
-        <w:t xml:space="preserve">, Since the load requirement is same and the voltages of both the cells are same discharge will be </w:t>
-      </w:r>
-      <w:proofErr w:type="spellStart"/>
-      <w:r>
-        <w:t>approx</w:t>
-      </w:r>
-      <w:proofErr w:type="spellEnd"/>
-      <w:r>
-        <w:t xml:space="preserve"> 5%(0.1/2).</w:t>
+        <w:t>, Since the load requirement is same and the voltages of both the cells are same discharge will be approx 5%(0.1/2).</w:t>
       </w:r>
     </w:p>
     <w:p>
@@ -3106,11 +2924,7 @@
         <w:jc w:val="both"/>
       </w:pPr>
       <w:r>
-        <w:t xml:space="preserve">Internal Resistance Rn and the Load RL are in series. Net resistance will be </w:t>
-      </w:r>
-      <w:proofErr w:type="spellStart"/>
-      <w:r>
-        <w:t>R</w:t>
+        <w:t>Internal Resistance Rn and the Load RL are in series. Net resistance will be R</w:t>
       </w:r>
       <w:r>
         <w:rPr>
@@ -3127,7 +2941,6 @@
         </w:rPr>
         <w:t>L</w:t>
       </w:r>
-      <w:proofErr w:type="spellEnd"/>
       <w:r>
         <w:t>. Voltage drop would be same as potential of cell C</w:t>
       </w:r>
@@ -3156,11 +2969,7 @@
         <w:jc w:val="center"/>
       </w:pPr>
       <w:r>
-        <w:t xml:space="preserve">= </w:t>
-      </w:r>
-      <w:proofErr w:type="spellStart"/>
-      <w:r>
-        <w:t>V</w:t>
+        <w:t>= V</w:t>
       </w:r>
       <w:r>
         <w:rPr>
@@ -3168,13 +2977,8 @@
         </w:rPr>
         <w:t>n</w:t>
       </w:r>
-      <w:proofErr w:type="spellEnd"/>
-      <w:r>
-        <w:t>/(</w:t>
-      </w:r>
-      <w:proofErr w:type="spellStart"/>
-      <w:r>
-        <w:t>R</w:t>
+      <w:r>
+        <w:t>/(R</w:t>
       </w:r>
       <w:r>
         <w:rPr>
@@ -3191,7 +2995,6 @@
         </w:rPr>
         <w:t>L</w:t>
       </w:r>
-      <w:proofErr w:type="spellEnd"/>
       <w:r>
         <w:t>)</w:t>
       </w:r>
@@ -3213,7 +3016,6 @@
           <w:vertAlign w:val="subscript"/>
         </w:rPr>
       </w:pPr>
-      <w:proofErr w:type="spellStart"/>
       <w:r>
         <w:t>V</w:t>
       </w:r>
@@ -3226,7 +3028,6 @@
         </w:rPr>
         <w:t>temp</w:t>
       </w:r>
-      <w:proofErr w:type="spellEnd"/>
       <w:r>
         <w:t xml:space="preserve"> = I</w:t>
       </w:r>
@@ -3261,74 +3062,598 @@
         <w:t>th</w:t>
       </w:r>
       <w:r>
-        <w:t xml:space="preserve"> and </w:t>
-      </w:r>
-      <w:proofErr w:type="spellStart"/>
+        <w:t xml:space="preserve"> and m</w:t>
+      </w:r>
+      <w:r>
+        <w:rPr>
+          <w:vertAlign w:val="subscript"/>
+        </w:rPr>
+        <w:t>th</w:t>
+      </w:r>
+      <w:r>
+        <w:t xml:space="preserve"> cell as VL</w:t>
+      </w:r>
+      <w:r>
+        <w:rPr>
+          <w:vertAlign w:val="subscript"/>
+        </w:rPr>
+        <w:t>temp</w:t>
+      </w:r>
+      <w:r>
+        <w:rPr>
+          <w:vertAlign w:val="subscript"/>
+        </w:rPr>
+        <w:t xml:space="preserve">&amp; </w:t>
+      </w:r>
+      <w:r>
+        <w:t>Vm</w:t>
+      </w:r>
+      <w:r>
+        <w:rPr>
+          <w:vertAlign w:val="subscript"/>
+        </w:rPr>
+        <w:t xml:space="preserve">temp </w:t>
+      </w:r>
+      <w:r>
+        <w:t>These three Voltages can be compares, and cell with highest effective voltage can be connected into the circuit. Rest all the cells can be kept with opened switch. In this way switch positions can be determined.</w:t>
+      </w:r>
+    </w:p>
+    <w:p>
+      <w:pPr>
+        <w:ind w:left="720"/>
+        <w:rPr>
+          <w:b/>
+          <w:sz w:val="30"/>
+          <w:szCs w:val="30"/>
+          <w:u w:val="single"/>
+        </w:rPr>
+      </w:pPr>
+      <w:r>
+        <w:rPr>
+          <w:b/>
+          <w:sz w:val="30"/>
+          <w:szCs w:val="30"/>
+          <w:u w:val="single"/>
+        </w:rPr>
+        <w:t>Enhancements:</w:t>
+      </w:r>
+    </w:p>
+    <w:p>
+      <w:pPr>
+        <w:pStyle w:val="ListParagraph"/>
+        <w:numPr>
+          <w:ilvl w:val="0"/>
+          <w:numId w:val="11"/>
+        </w:numPr>
+        <w:jc w:val="both"/>
+      </w:pPr>
+      <w:r>
+        <w:t>Effective voltages are approximated to one decimal place and then compared. This feature can be disabled by changing the value of macro in ROUNDOFFENABLE to 0. This macro can be found in BatteryOperation.h.</w:t>
+      </w:r>
+    </w:p>
+    <w:p>
+      <w:pPr>
+        <w:pStyle w:val="ListParagraph"/>
+        <w:numPr>
+          <w:ilvl w:val="0"/>
+          <w:numId w:val="11"/>
+        </w:numPr>
+        <w:jc w:val="both"/>
+      </w:pPr>
+      <w:r>
+        <w:t>Earlier the voltage for reduced with respect to time. Now the voltage is reduced with respect to time and current discharged both.</w:t>
+      </w:r>
+    </w:p>
+    <w:p>
+      <w:pPr>
+        <w:pStyle w:val="ListParagraph"/>
+        <w:ind w:left="1080"/>
+        <w:jc w:val="both"/>
+      </w:pPr>
+      <w:r>
+        <w:t>For example:</w:t>
+      </w:r>
+    </w:p>
+    <w:p>
+      <w:pPr>
+        <w:pStyle w:val="ListParagraph"/>
+        <w:ind w:left="1080"/>
+        <w:jc w:val="both"/>
+      </w:pPr>
+      <w:r>
+        <w:t>Consider a battery of capacity 100Ahr. This is equivalent to 100*60*60Asec = 360000Asec. By this it means this battery can draw 1Ampere current at constant voltage for 360000seconds.</w:t>
+      </w:r>
+    </w:p>
+    <w:p>
+      <w:pPr>
+        <w:pStyle w:val="ListParagraph"/>
+        <w:ind w:left="1080"/>
+        <w:jc w:val="both"/>
+      </w:pPr>
+      <w:r>
+        <w:t>Now if run the system for 1sec but current drawn is .5Amp Then,</w:t>
+      </w:r>
+    </w:p>
+    <w:p>
+      <w:pPr>
+        <w:pStyle w:val="ListParagraph"/>
+        <w:numPr>
+          <w:ilvl w:val="0"/>
+          <w:numId w:val="14"/>
+        </w:numPr>
+        <w:jc w:val="both"/>
+      </w:pPr>
+      <w:r>
+        <w:t>In previous case : Voltage was reduced with respect to time only viz.:</w:t>
+      </w:r>
+    </w:p>
+    <w:p>
+      <w:pPr>
+        <w:ind w:left="720"/>
+        <w:jc w:val="center"/>
+      </w:pPr>
+      <w:r>
+        <w:t>Volatge_remaining = volatge_present-(Time(insec))*(slope)*volatge_present</w:t>
+      </w:r>
+    </w:p>
+    <w:p>
+      <w:pPr>
+        <w:pStyle w:val="ListParagraph"/>
+        <w:numPr>
+          <w:ilvl w:val="0"/>
+          <w:numId w:val="12"/>
+        </w:numPr>
+        <w:jc w:val="center"/>
+      </w:pPr>
+      <w:r>
+        <w:t>In new case the current drawn in that 1 second is  also taken in consideration. current drawn was 0.5Amp, so by this effective time/capacity lost by batter is .5</w:t>
+      </w:r>
+      <w:r>
+        <w:t xml:space="preserve"> </w:t>
+      </w:r>
+      <w:r>
+        <w:t>only, Therefore:</w:t>
+      </w:r>
+    </w:p>
+    <w:p>
+      <w:pPr>
+        <w:pStyle w:val="ListParagraph"/>
+        <w:ind w:left="1440"/>
+      </w:pPr>
+      <w:r>
+        <w:lastRenderedPageBreak/>
+        <w:t>volatge_remai</w:t>
+      </w:r>
+      <w:r>
+        <w:t>ni</w:t>
+      </w:r>
+      <w:r>
+        <w:t>ng = volatge_present-(EffectiveTime(insec))*(slope)*volatge_present.</w:t>
+      </w:r>
+    </w:p>
+    <w:p>
+      <w:pPr>
+        <w:ind w:left="720"/>
+        <w:jc w:val="both"/>
+        <w:rPr>
+          <w:b/>
+        </w:rPr>
+      </w:pPr>
+      <w:r>
+        <w:rPr>
+          <w:b/>
+        </w:rPr>
+        <w:t>Reference  : https://www.electronicdesign.com/test-measurement/measuring-cell-capacity</w:t>
+      </w:r>
+    </w:p>
+    <w:p>
+      <w:pPr>
+        <w:pStyle w:val="ListParagraph"/>
+        <w:ind w:left="1080"/>
+        <w:jc w:val="both"/>
+      </w:pPr>
+      <w:r>
+        <w:t>New function introduced in order to provide this functionality is :</w:t>
+      </w:r>
+    </w:p>
+    <w:p>
+      <w:pPr>
+        <w:pStyle w:val="ListParagraph"/>
+        <w:ind w:left="1080"/>
+        <w:jc w:val="both"/>
+      </w:pPr>
+      <w:r>
+        <w:t>app_CalculateEffectiveTime</w:t>
+      </w:r>
+      <w:r>
+        <w:t xml:space="preserve"> – This function will convert the Amp lost parameter in terms of time and an effective time is provided to calculate the voltage delivered by battery.</w:t>
+      </w:r>
+    </w:p>
+    <w:p>
+      <w:pPr>
+        <w:pStyle w:val="ListParagraph"/>
+        <w:numPr>
+          <w:ilvl w:val="0"/>
+          <w:numId w:val="11"/>
+        </w:numPr>
+        <w:jc w:val="both"/>
+      </w:pPr>
+      <w:r>
+        <w:t>Use of Two step linear discharge curve</w:t>
+      </w:r>
+    </w:p>
+    <w:p>
+      <w:pPr>
+        <w:ind w:left="720"/>
+        <w:jc w:val="both"/>
+      </w:pPr>
+      <w:r>
+        <w:t>Using above reference(Enhancement 2) it is understood for const. current time is fixed by battery capacity. So assuming that our each battery is of 360000Asec, It will discharge to cut off voltage (8V) within 360000sec. The discharge curve is distributed in two parts.</w:t>
+      </w:r>
+    </w:p>
+    <w:p>
+      <w:pPr>
+        <w:pStyle w:val="ListParagraph"/>
+        <w:numPr>
+          <w:ilvl w:val="0"/>
+          <w:numId w:val="12"/>
+        </w:numPr>
+        <w:jc w:val="both"/>
+      </w:pPr>
+      <w:r>
+        <w:rPr>
+          <w:b/>
+        </w:rPr>
+        <w:t>Slow Discharge</w:t>
+      </w:r>
+      <w:r>
+        <w:t xml:space="preserve"> : It is initial phase of system discharge where it will try to maintain a close to constant voltage. In this the voltage remaining would be slowly decreasing.</w:t>
+      </w:r>
+    </w:p>
+    <w:p>
+      <w:pPr>
+        <w:pStyle w:val="ListParagraph"/>
+        <w:numPr>
+          <w:ilvl w:val="0"/>
+          <w:numId w:val="12"/>
+        </w:numPr>
+        <w:jc w:val="both"/>
+      </w:pPr>
+      <w:r>
+        <w:rPr>
+          <w:b/>
+        </w:rPr>
+        <w:t>Fast discharge</w:t>
+      </w:r>
+      <w:r>
+        <w:t xml:space="preserve"> </w:t>
+      </w:r>
+      <w:r>
+        <w:t>: In this phase of system, the voltage will reduce much rapidly as compared to the previous scenario.</w:t>
+      </w:r>
+    </w:p>
+    <w:p>
+      <w:pPr>
+        <w:pStyle w:val="ListParagraph"/>
+        <w:ind w:left="1440"/>
+        <w:jc w:val="both"/>
+        <w:rPr>
+          <w:b/>
+        </w:rPr>
+      </w:pPr>
+    </w:p>
+    <w:p>
+      <w:pPr>
+        <w:pStyle w:val="ListParagraph"/>
+        <w:ind w:left="1440"/>
+        <w:jc w:val="both"/>
+      </w:pPr>
+      <w:r>
+        <w:rPr>
+          <w:noProof/>
+        </w:rPr>
+        <w:drawing>
+          <wp:inline distT="0" distB="0" distL="0" distR="0" wp14:anchorId="00087510" wp14:editId="3E5A2E87">
+            <wp:extent cx="4333875" cy="2438400"/>
+            <wp:effectExtent l="0" t="0" r="9525" b="0"/>
+            <wp:docPr id="11" name="Picture 11"/>
+            <wp:cNvGraphicFramePr>
+              <a:graphicFrameLocks xmlns:a="http://schemas.openxmlformats.org/drawingml/2006/main" noChangeAspect="1"/>
+            </wp:cNvGraphicFramePr>
+            <a:graphic xmlns:a="http://schemas.openxmlformats.org/drawingml/2006/main">
+              <a:graphicData uri="http://schemas.openxmlformats.org/drawingml/2006/picture">
+                <pic:pic xmlns:pic="http://schemas.openxmlformats.org/drawingml/2006/picture">
+                  <pic:nvPicPr>
+                    <pic:cNvPr id="0" name=""/>
+                    <pic:cNvPicPr/>
+                  </pic:nvPicPr>
+                  <pic:blipFill>
+                    <a:blip r:embed="rId14"/>
+                    <a:stretch>
+                      <a:fillRect/>
+                    </a:stretch>
+                  </pic:blipFill>
+                  <pic:spPr>
+                    <a:xfrm>
+                      <a:off x="0" y="0"/>
+                      <a:ext cx="4333875" cy="2438400"/>
+                    </a:xfrm>
+                    <a:prstGeom prst="rect">
+                      <a:avLst/>
+                    </a:prstGeom>
+                  </pic:spPr>
+                </pic:pic>
+              </a:graphicData>
+            </a:graphic>
+          </wp:inline>
+        </w:drawing>
+      </w:r>
+    </w:p>
+    <w:p>
+      <w:pPr>
+        <w:pStyle w:val="ListParagraph"/>
+        <w:ind w:left="1440"/>
+        <w:jc w:val="both"/>
+      </w:pPr>
+    </w:p>
+    <w:p>
+      <w:pPr>
+        <w:pStyle w:val="ListParagraph"/>
+        <w:ind w:left="1440"/>
+        <w:jc w:val="both"/>
+      </w:pPr>
+      <w:r>
+        <w:t>From 100% to 70% the output voltage reduces at a slower pace.</w:t>
+      </w:r>
+      <w:r>
+        <w:t xml:space="preserve"> </w:t>
+      </w:r>
+      <w:r>
+        <w:t>From 70% to cut off voltage reduces at comparatively faster pace.</w:t>
+      </w:r>
+    </w:p>
+    <w:p>
+      <w:pPr>
+        <w:pStyle w:val="ListParagraph"/>
+        <w:ind w:left="1440"/>
+        <w:jc w:val="both"/>
+      </w:pPr>
+      <w:r>
+        <w:t>These slopes are m1 &amp; m2.</w:t>
+      </w:r>
+    </w:p>
+    <w:p>
+      <w:pPr>
+        <w:pStyle w:val="ListParagraph"/>
+        <w:ind w:left="1440"/>
+        <w:jc w:val="both"/>
+      </w:pPr>
+      <w:r>
+        <w:t>They are found with the help of formula:</w:t>
+      </w:r>
+    </w:p>
+    <w:p>
+      <w:pPr>
+        <w:pStyle w:val="ListParagraph"/>
+        <w:ind w:left="1440"/>
+        <w:jc w:val="center"/>
+        <w:rPr>
+          <w:vertAlign w:val="subscript"/>
+        </w:rPr>
+      </w:pPr>
+      <w:r>
+        <w:t>m = y</w:t>
+      </w:r>
+      <w:r>
+        <w:rPr>
+          <w:vertAlign w:val="subscript"/>
+        </w:rPr>
+        <w:t>2</w:t>
+      </w:r>
+      <w:r>
+        <w:t>-y</w:t>
+      </w:r>
+      <w:r>
+        <w:rPr>
+          <w:vertAlign w:val="subscript"/>
+        </w:rPr>
+        <w:t>1</w:t>
+      </w:r>
+      <w:r>
+        <w:t>/x</w:t>
+      </w:r>
+      <w:r>
+        <w:rPr>
+          <w:vertAlign w:val="subscript"/>
+        </w:rPr>
+        <w:t>2</w:t>
+      </w:r>
+      <w:r>
+        <w:t>-x</w:t>
+      </w:r>
+      <w:r>
+        <w:rPr>
+          <w:vertAlign w:val="subscript"/>
+        </w:rPr>
+        <w:t>1</w:t>
+      </w:r>
+    </w:p>
+    <w:p>
+      <w:pPr>
+        <w:pStyle w:val="ListParagraph"/>
+        <w:ind w:left="1440"/>
+        <w:jc w:val="both"/>
+      </w:pPr>
+      <w:r>
+        <w:t>New</w:t>
+      </w:r>
+      <w:r>
+        <w:rPr>
+          <w:vertAlign w:val="subscript"/>
+        </w:rPr>
+        <w:t xml:space="preserve"> </w:t>
+      </w:r>
+      <w:r>
+        <w:t>functions introduced in order to perform this job are :</w:t>
+      </w:r>
+    </w:p>
+    <w:p>
+      <w:pPr>
+        <w:pStyle w:val="ListParagraph"/>
+        <w:numPr>
+          <w:ilvl w:val="1"/>
+          <w:numId w:val="12"/>
+        </w:numPr>
+        <w:jc w:val="both"/>
+      </w:pPr>
+      <w:r>
+        <w:t>static void app_UpdateDischargeSlope(void)</w:t>
+      </w:r>
+      <w:r>
+        <w:t xml:space="preserve"> : This function keeps checking the activities of cell voltages and switches the slope for voltage calculation as per monitoring.</w:t>
+      </w:r>
+    </w:p>
+    <w:p>
+      <w:pPr>
+        <w:pStyle w:val="ListParagraph"/>
+        <w:numPr>
+          <w:ilvl w:val="1"/>
+          <w:numId w:val="12"/>
+        </w:numPr>
+        <w:jc w:val="both"/>
+      </w:pPr>
+      <w:r>
+        <w:lastRenderedPageBreak/>
+        <w:t>app_CalculateSlope</w:t>
+      </w:r>
+      <w:r>
+        <w:t xml:space="preserve"> : based on the user provided inputs this function calculates the slope m1&amp;m2 using the above mentioned method. When to use which slope is decided by </w:t>
+      </w:r>
+      <w:r>
+        <w:t>app_UpdateDischargeSlope</w:t>
+      </w:r>
+      <w:r>
+        <w:t>.</w:t>
+      </w:r>
+    </w:p>
+    <w:p>
+      <w:pPr>
+        <w:pStyle w:val="ListParagraph"/>
+        <w:numPr>
+          <w:ilvl w:val="0"/>
+          <w:numId w:val="11"/>
+        </w:numPr>
+        <w:jc w:val="both"/>
+      </w:pPr>
+      <w:r>
+        <w:t>To increase the modularity &amp; readability of code, all the battery data are organized in a structure instead of operating on them on isolated basis.</w:t>
+      </w:r>
+    </w:p>
+    <w:p>
+      <w:pPr>
+        <w:pStyle w:val="ListParagraph"/>
+        <w:numPr>
+          <w:ilvl w:val="0"/>
+          <w:numId w:val="11"/>
+        </w:numPr>
+        <w:jc w:val="both"/>
+      </w:pPr>
+      <w:r>
+        <w:t>Some Variables are renamed in order to make the code more understandable.</w:t>
+      </w:r>
+    </w:p>
+    <w:p>
+      <w:pPr>
+        <w:pStyle w:val="ListParagraph"/>
+        <w:numPr>
+          <w:ilvl w:val="0"/>
+          <w:numId w:val="11"/>
+        </w:numPr>
+        <w:jc w:val="both"/>
+      </w:pPr>
+      <w:r>
+        <w:t>Improved the commenting in code.</w:t>
+      </w:r>
+    </w:p>
+    <w:p>
+      <w:pPr>
+        <w:pStyle w:val="ListParagraph"/>
+        <w:numPr>
+          <w:ilvl w:val="0"/>
+          <w:numId w:val="11"/>
+        </w:numPr>
+        <w:jc w:val="both"/>
+      </w:pPr>
+      <w:r>
+        <w:t>Voltage</w:t>
+      </w:r>
+      <w:r>
+        <w:t>Co</w:t>
+      </w:r>
+      <w:r>
+        <w:t>mpare function is split into two functions to increase the modularity and enable the better ease to test the code.</w:t>
+      </w:r>
+    </w:p>
+    <w:p>
+      <w:pPr>
+        <w:pStyle w:val="ListParagraph"/>
+        <w:numPr>
+          <w:ilvl w:val="0"/>
+          <w:numId w:val="15"/>
+        </w:numPr>
+        <w:jc w:val="both"/>
+      </w:pPr>
+      <w:r>
+        <w:t>app_EffectiveVoltageCalculate</w:t>
+      </w:r>
+      <w:r>
+        <w:t xml:space="preserve"> : This function calculates the effective voltages of all the cells across the Load R</w:t>
+      </w:r>
+      <w:r>
+        <w:rPr>
+          <w:vertAlign w:val="subscript"/>
+        </w:rPr>
+        <w:t>L</w:t>
+      </w:r>
+      <w:r>
+        <w:t xml:space="preserve">. </w:t>
+      </w:r>
+    </w:p>
+    <w:p>
+      <w:pPr>
+        <w:pStyle w:val="ListParagraph"/>
+        <w:numPr>
+          <w:ilvl w:val="0"/>
+          <w:numId w:val="15"/>
+        </w:numPr>
+        <w:jc w:val="both"/>
+      </w:pPr>
+      <w:r>
+        <w:t>app_EffectiveVoltageCompare</w:t>
+      </w:r>
+      <w:r>
+        <w:t xml:space="preserve"> : The above calculated effective voltages are </w:t>
+      </w:r>
+      <w:r>
+        <w:t>co</w:t>
+      </w:r>
       <w:r>
         <w:t>m</w:t>
       </w:r>
       <w:r>
-        <w:rPr>
-          <w:vertAlign w:val="subscript"/>
-        </w:rPr>
-        <w:t>th</w:t>
-      </w:r>
-      <w:proofErr w:type="spellEnd"/>
-      <w:r>
-        <w:t xml:space="preserve"> cell as </w:t>
-      </w:r>
-      <w:proofErr w:type="spellStart"/>
-      <w:r>
-        <w:t>VL</w:t>
-      </w:r>
-      <w:r>
-        <w:rPr>
-          <w:vertAlign w:val="subscript"/>
-        </w:rPr>
-        <w:t>temp</w:t>
-      </w:r>
-      <w:proofErr w:type="spellEnd"/>
-      <w:r>
-        <w:rPr>
-          <w:vertAlign w:val="subscript"/>
-        </w:rPr>
-        <w:t xml:space="preserve">&amp; </w:t>
-      </w:r>
-      <w:proofErr w:type="spellStart"/>
-      <w:r>
-        <w:t>Vm</w:t>
-      </w:r>
-      <w:r>
-        <w:rPr>
-          <w:vertAlign w:val="subscript"/>
-        </w:rPr>
-        <w:t>temp</w:t>
-      </w:r>
-      <w:proofErr w:type="spellEnd"/>
-      <w:r>
-        <w:rPr>
-          <w:vertAlign w:val="subscript"/>
-        </w:rPr>
-        <w:t xml:space="preserve"> </w:t>
-      </w:r>
-      <w:r>
-        <w:t>These three Voltages can be compares, and cell with highest effective voltage can be connected into the circuit. Rest all the cells can be kept with opened switch. In this way switch positions can be determined.</w:t>
-      </w:r>
-    </w:p>
-    <w:p>
-      <w:pPr>
-        <w:ind w:left="1080"/>
-        <w:jc w:val="both"/>
-        <w:rPr>
-          <w:b/>
-        </w:rPr>
-      </w:pPr>
+        <w:t>p</w:t>
+      </w:r>
+      <w:bookmarkStart w:id="0" w:name="_GoBack"/>
+      <w:bookmarkEnd w:id="0"/>
+      <w:r>
+        <w:t xml:space="preserve">ared and used to decide the next state of switches by this function. </w:t>
+      </w:r>
     </w:p>
     <w:p/>
     <w:p/>
     <w:sectPr>
-      <w:headerReference w:type="default" r:id="rId14"/>
-      <w:footerReference w:type="default" r:id="rId15"/>
+      <w:headerReference w:type="default" r:id="rId15"/>
+      <w:footerReference w:type="default" r:id="rId16"/>
       <w:pgSz w:w="12240" w:h="15840"/>
       <w:pgMar w:top="1440" w:right="1440" w:bottom="1440" w:left="1440" w:header="720" w:footer="720" w:gutter="0"/>
       <w:cols w:space="720"/>
@@ -3415,7 +3740,7 @@
             <w:bCs/>
             <w:noProof/>
           </w:rPr>
-          <w:t>1</w:t>
+          <w:t>9</w:t>
         </w:r>
         <w:r>
           <w:rPr>
@@ -3597,6 +3922,119 @@
     </w:lvl>
   </w:abstractNum>
   <w:abstractNum w:abstractNumId="1">
+    <w:nsid w:val="192B36A1"/>
+    <w:multiLevelType w:val="hybridMultilevel"/>
+    <w:tmpl w:val="EB1E6B40"/>
+    <w:lvl w:ilvl="0" w:tplc="04090001">
+      <w:start w:val="1"/>
+      <w:numFmt w:val="bullet"/>
+      <w:lvlText w:val=""/>
+      <w:lvlJc w:val="left"/>
+      <w:pPr>
+        <w:ind w:left="1440" w:hanging="360"/>
+      </w:pPr>
+      <w:rPr>
+        <w:rFonts w:ascii="Symbol" w:hAnsi="Symbol" w:hint="default"/>
+      </w:rPr>
+    </w:lvl>
+    <w:lvl w:ilvl="1" w:tplc="04090003" w:tentative="1">
+      <w:start w:val="1"/>
+      <w:numFmt w:val="bullet"/>
+      <w:lvlText w:val="o"/>
+      <w:lvlJc w:val="left"/>
+      <w:pPr>
+        <w:ind w:left="2160" w:hanging="360"/>
+      </w:pPr>
+      <w:rPr>
+        <w:rFonts w:ascii="Courier New" w:hAnsi="Courier New" w:cs="Courier New" w:hint="default"/>
+      </w:rPr>
+    </w:lvl>
+    <w:lvl w:ilvl="2" w:tplc="04090005" w:tentative="1">
+      <w:start w:val="1"/>
+      <w:numFmt w:val="bullet"/>
+      <w:lvlText w:val=""/>
+      <w:lvlJc w:val="left"/>
+      <w:pPr>
+        <w:ind w:left="2880" w:hanging="360"/>
+      </w:pPr>
+      <w:rPr>
+        <w:rFonts w:ascii="Wingdings" w:hAnsi="Wingdings" w:hint="default"/>
+      </w:rPr>
+    </w:lvl>
+    <w:lvl w:ilvl="3" w:tplc="04090001" w:tentative="1">
+      <w:start w:val="1"/>
+      <w:numFmt w:val="bullet"/>
+      <w:lvlText w:val=""/>
+      <w:lvlJc w:val="left"/>
+      <w:pPr>
+        <w:ind w:left="3600" w:hanging="360"/>
+      </w:pPr>
+      <w:rPr>
+        <w:rFonts w:ascii="Symbol" w:hAnsi="Symbol" w:hint="default"/>
+      </w:rPr>
+    </w:lvl>
+    <w:lvl w:ilvl="4" w:tplc="04090003" w:tentative="1">
+      <w:start w:val="1"/>
+      <w:numFmt w:val="bullet"/>
+      <w:lvlText w:val="o"/>
+      <w:lvlJc w:val="left"/>
+      <w:pPr>
+        <w:ind w:left="4320" w:hanging="360"/>
+      </w:pPr>
+      <w:rPr>
+        <w:rFonts w:ascii="Courier New" w:hAnsi="Courier New" w:cs="Courier New" w:hint="default"/>
+      </w:rPr>
+    </w:lvl>
+    <w:lvl w:ilvl="5" w:tplc="04090005" w:tentative="1">
+      <w:start w:val="1"/>
+      <w:numFmt w:val="bullet"/>
+      <w:lvlText w:val=""/>
+      <w:lvlJc w:val="left"/>
+      <w:pPr>
+        <w:ind w:left="5040" w:hanging="360"/>
+      </w:pPr>
+      <w:rPr>
+        <w:rFonts w:ascii="Wingdings" w:hAnsi="Wingdings" w:hint="default"/>
+      </w:rPr>
+    </w:lvl>
+    <w:lvl w:ilvl="6" w:tplc="04090001" w:tentative="1">
+      <w:start w:val="1"/>
+      <w:numFmt w:val="bullet"/>
+      <w:lvlText w:val=""/>
+      <w:lvlJc w:val="left"/>
+      <w:pPr>
+        <w:ind w:left="5760" w:hanging="360"/>
+      </w:pPr>
+      <w:rPr>
+        <w:rFonts w:ascii="Symbol" w:hAnsi="Symbol" w:hint="default"/>
+      </w:rPr>
+    </w:lvl>
+    <w:lvl w:ilvl="7" w:tplc="04090003" w:tentative="1">
+      <w:start w:val="1"/>
+      <w:numFmt w:val="bullet"/>
+      <w:lvlText w:val="o"/>
+      <w:lvlJc w:val="left"/>
+      <w:pPr>
+        <w:ind w:left="6480" w:hanging="360"/>
+      </w:pPr>
+      <w:rPr>
+        <w:rFonts w:ascii="Courier New" w:hAnsi="Courier New" w:cs="Courier New" w:hint="default"/>
+      </w:rPr>
+    </w:lvl>
+    <w:lvl w:ilvl="8" w:tplc="04090005" w:tentative="1">
+      <w:start w:val="1"/>
+      <w:numFmt w:val="bullet"/>
+      <w:lvlText w:val=""/>
+      <w:lvlJc w:val="left"/>
+      <w:pPr>
+        <w:ind w:left="7200" w:hanging="360"/>
+      </w:pPr>
+      <w:rPr>
+        <w:rFonts w:ascii="Wingdings" w:hAnsi="Wingdings" w:hint="default"/>
+      </w:rPr>
+    </w:lvl>
+  </w:abstractNum>
+  <w:abstractNum w:abstractNumId="2">
     <w:nsid w:val="19D240F5"/>
     <w:multiLevelType w:val="hybridMultilevel"/>
     <w:tmpl w:val="6D0CF1BA"/>
@@ -3682,7 +4120,120 @@
       </w:pPr>
     </w:lvl>
   </w:abstractNum>
-  <w:abstractNum w:abstractNumId="2">
+  <w:abstractNum w:abstractNumId="3">
+    <w:nsid w:val="1A876FD4"/>
+    <w:multiLevelType w:val="hybridMultilevel"/>
+    <w:tmpl w:val="D94E0DBA"/>
+    <w:lvl w:ilvl="0" w:tplc="04090001">
+      <w:start w:val="1"/>
+      <w:numFmt w:val="bullet"/>
+      <w:lvlText w:val=""/>
+      <w:lvlJc w:val="left"/>
+      <w:pPr>
+        <w:ind w:left="1800" w:hanging="360"/>
+      </w:pPr>
+      <w:rPr>
+        <w:rFonts w:ascii="Symbol" w:hAnsi="Symbol" w:hint="default"/>
+      </w:rPr>
+    </w:lvl>
+    <w:lvl w:ilvl="1" w:tplc="04090003">
+      <w:start w:val="1"/>
+      <w:numFmt w:val="bullet"/>
+      <w:lvlText w:val="o"/>
+      <w:lvlJc w:val="left"/>
+      <w:pPr>
+        <w:ind w:left="2520" w:hanging="360"/>
+      </w:pPr>
+      <w:rPr>
+        <w:rFonts w:ascii="Courier New" w:hAnsi="Courier New" w:cs="Courier New" w:hint="default"/>
+      </w:rPr>
+    </w:lvl>
+    <w:lvl w:ilvl="2" w:tplc="04090005" w:tentative="1">
+      <w:start w:val="1"/>
+      <w:numFmt w:val="bullet"/>
+      <w:lvlText w:val=""/>
+      <w:lvlJc w:val="left"/>
+      <w:pPr>
+        <w:ind w:left="3240" w:hanging="360"/>
+      </w:pPr>
+      <w:rPr>
+        <w:rFonts w:ascii="Wingdings" w:hAnsi="Wingdings" w:hint="default"/>
+      </w:rPr>
+    </w:lvl>
+    <w:lvl w:ilvl="3" w:tplc="04090001" w:tentative="1">
+      <w:start w:val="1"/>
+      <w:numFmt w:val="bullet"/>
+      <w:lvlText w:val=""/>
+      <w:lvlJc w:val="left"/>
+      <w:pPr>
+        <w:ind w:left="3960" w:hanging="360"/>
+      </w:pPr>
+      <w:rPr>
+        <w:rFonts w:ascii="Symbol" w:hAnsi="Symbol" w:hint="default"/>
+      </w:rPr>
+    </w:lvl>
+    <w:lvl w:ilvl="4" w:tplc="04090003" w:tentative="1">
+      <w:start w:val="1"/>
+      <w:numFmt w:val="bullet"/>
+      <w:lvlText w:val="o"/>
+      <w:lvlJc w:val="left"/>
+      <w:pPr>
+        <w:ind w:left="4680" w:hanging="360"/>
+      </w:pPr>
+      <w:rPr>
+        <w:rFonts w:ascii="Courier New" w:hAnsi="Courier New" w:cs="Courier New" w:hint="default"/>
+      </w:rPr>
+    </w:lvl>
+    <w:lvl w:ilvl="5" w:tplc="04090005" w:tentative="1">
+      <w:start w:val="1"/>
+      <w:numFmt w:val="bullet"/>
+      <w:lvlText w:val=""/>
+      <w:lvlJc w:val="left"/>
+      <w:pPr>
+        <w:ind w:left="5400" w:hanging="360"/>
+      </w:pPr>
+      <w:rPr>
+        <w:rFonts w:ascii="Wingdings" w:hAnsi="Wingdings" w:hint="default"/>
+      </w:rPr>
+    </w:lvl>
+    <w:lvl w:ilvl="6" w:tplc="04090001" w:tentative="1">
+      <w:start w:val="1"/>
+      <w:numFmt w:val="bullet"/>
+      <w:lvlText w:val=""/>
+      <w:lvlJc w:val="left"/>
+      <w:pPr>
+        <w:ind w:left="6120" w:hanging="360"/>
+      </w:pPr>
+      <w:rPr>
+        <w:rFonts w:ascii="Symbol" w:hAnsi="Symbol" w:hint="default"/>
+      </w:rPr>
+    </w:lvl>
+    <w:lvl w:ilvl="7" w:tplc="04090003" w:tentative="1">
+      <w:start w:val="1"/>
+      <w:numFmt w:val="bullet"/>
+      <w:lvlText w:val="o"/>
+      <w:lvlJc w:val="left"/>
+      <w:pPr>
+        <w:ind w:left="6840" w:hanging="360"/>
+      </w:pPr>
+      <w:rPr>
+        <w:rFonts w:ascii="Courier New" w:hAnsi="Courier New" w:cs="Courier New" w:hint="default"/>
+      </w:rPr>
+    </w:lvl>
+    <w:lvl w:ilvl="8" w:tplc="04090005" w:tentative="1">
+      <w:start w:val="1"/>
+      <w:numFmt w:val="bullet"/>
+      <w:lvlText w:val=""/>
+      <w:lvlJc w:val="left"/>
+      <w:pPr>
+        <w:ind w:left="7560" w:hanging="360"/>
+      </w:pPr>
+      <w:rPr>
+        <w:rFonts w:ascii="Wingdings" w:hAnsi="Wingdings" w:hint="default"/>
+      </w:rPr>
+    </w:lvl>
+  </w:abstractNum>
+  <w:abstractNum w:abstractNumId="4">
     <w:nsid w:val="1E4027FC"/>
     <w:multiLevelType w:val="hybridMultilevel"/>
     <w:tmpl w:val="4FA0307E"/>
@@ -3795,7 +4346,120 @@
       </w:rPr>
     </w:lvl>
   </w:abstractNum>
-  <w:abstractNum w:abstractNumId="3">
+  <w:abstractNum w:abstractNumId="5">
+    <w:nsid w:val="1F8557D7"/>
+    <w:multiLevelType w:val="hybridMultilevel"/>
+    <w:tmpl w:val="462EBE5A"/>
+    <w:lvl w:ilvl="0" w:tplc="04090001">
+      <w:start w:val="1"/>
+      <w:numFmt w:val="bullet"/>
+      <w:lvlText w:val=""/>
+      <w:lvlJc w:val="left"/>
+      <w:pPr>
+        <w:ind w:left="1800" w:hanging="360"/>
+      </w:pPr>
+      <w:rPr>
+        <w:rFonts w:ascii="Symbol" w:hAnsi="Symbol" w:hint="default"/>
+      </w:rPr>
+    </w:lvl>
+    <w:lvl w:ilvl="1" w:tplc="04090003" w:tentative="1">
+      <w:start w:val="1"/>
+      <w:numFmt w:val="bullet"/>
+      <w:lvlText w:val="o"/>
+      <w:lvlJc w:val="left"/>
+      <w:pPr>
+        <w:ind w:left="2520" w:hanging="360"/>
+      </w:pPr>
+      <w:rPr>
+        <w:rFonts w:ascii="Courier New" w:hAnsi="Courier New" w:cs="Courier New" w:hint="default"/>
+      </w:rPr>
+    </w:lvl>
+    <w:lvl w:ilvl="2" w:tplc="04090005" w:tentative="1">
+      <w:start w:val="1"/>
+      <w:numFmt w:val="bullet"/>
+      <w:lvlText w:val=""/>
+      <w:lvlJc w:val="left"/>
+      <w:pPr>
+        <w:ind w:left="3240" w:hanging="360"/>
+      </w:pPr>
+      <w:rPr>
+        <w:rFonts w:ascii="Wingdings" w:hAnsi="Wingdings" w:hint="default"/>
+      </w:rPr>
+    </w:lvl>
+    <w:lvl w:ilvl="3" w:tplc="04090001" w:tentative="1">
+      <w:start w:val="1"/>
+      <w:numFmt w:val="bullet"/>
+      <w:lvlText w:val=""/>
+      <w:lvlJc w:val="left"/>
+      <w:pPr>
+        <w:ind w:left="3960" w:hanging="360"/>
+      </w:pPr>
+      <w:rPr>
+        <w:rFonts w:ascii="Symbol" w:hAnsi="Symbol" w:hint="default"/>
+      </w:rPr>
+    </w:lvl>
+    <w:lvl w:ilvl="4" w:tplc="04090003" w:tentative="1">
+      <w:start w:val="1"/>
+      <w:numFmt w:val="bullet"/>
+      <w:lvlText w:val="o"/>
+      <w:lvlJc w:val="left"/>
+      <w:pPr>
+        <w:ind w:left="4680" w:hanging="360"/>
+      </w:pPr>
+      <w:rPr>
+        <w:rFonts w:ascii="Courier New" w:hAnsi="Courier New" w:cs="Courier New" w:hint="default"/>
+      </w:rPr>
+    </w:lvl>
+    <w:lvl w:ilvl="5" w:tplc="04090005" w:tentative="1">
+      <w:start w:val="1"/>
+      <w:numFmt w:val="bullet"/>
+      <w:lvlText w:val=""/>
+      <w:lvlJc w:val="left"/>
+      <w:pPr>
+        <w:ind w:left="5400" w:hanging="360"/>
+      </w:pPr>
+      <w:rPr>
+        <w:rFonts w:ascii="Wingdings" w:hAnsi="Wingdings" w:hint="default"/>
+      </w:rPr>
+    </w:lvl>
+    <w:lvl w:ilvl="6" w:tplc="04090001" w:tentative="1">
+      <w:start w:val="1"/>
+      <w:numFmt w:val="bullet"/>
+      <w:lvlText w:val=""/>
+      <w:lvlJc w:val="left"/>
+      <w:pPr>
+        <w:ind w:left="6120" w:hanging="360"/>
+      </w:pPr>
+      <w:rPr>
+        <w:rFonts w:ascii="Symbol" w:hAnsi="Symbol" w:hint="default"/>
+      </w:rPr>
+    </w:lvl>
+    <w:lvl w:ilvl="7" w:tplc="04090003" w:tentative="1">
+      <w:start w:val="1"/>
+      <w:numFmt w:val="bullet"/>
+      <w:lvlText w:val="o"/>
+      <w:lvlJc w:val="left"/>
+      <w:pPr>
+        <w:ind w:left="6840" w:hanging="360"/>
+      </w:pPr>
+      <w:rPr>
+        <w:rFonts w:ascii="Courier New" w:hAnsi="Courier New" w:cs="Courier New" w:hint="default"/>
+      </w:rPr>
+    </w:lvl>
+    <w:lvl w:ilvl="8" w:tplc="04090005" w:tentative="1">
+      <w:start w:val="1"/>
+      <w:numFmt w:val="bullet"/>
+      <w:lvlText w:val=""/>
+      <w:lvlJc w:val="left"/>
+      <w:pPr>
+        <w:ind w:left="7560" w:hanging="360"/>
+      </w:pPr>
+      <w:rPr>
+        <w:rFonts w:ascii="Wingdings" w:hAnsi="Wingdings" w:hint="default"/>
+      </w:rPr>
+    </w:lvl>
+  </w:abstractNum>
+  <w:abstractNum w:abstractNumId="6">
     <w:nsid w:val="2A8F7542"/>
     <w:multiLevelType w:val="hybridMultilevel"/>
     <w:tmpl w:val="9532236C"/>
@@ -3884,7 +4548,96 @@
       </w:pPr>
     </w:lvl>
   </w:abstractNum>
-  <w:abstractNum w:abstractNumId="4">
+  <w:abstractNum w:abstractNumId="7">
+    <w:nsid w:val="31ED10FF"/>
+    <w:multiLevelType w:val="hybridMultilevel"/>
+    <w:tmpl w:val="087CFC3C"/>
+    <w:lvl w:ilvl="0" w:tplc="AD3A2EAC">
+      <w:start w:val="1"/>
+      <w:numFmt w:val="decimal"/>
+      <w:lvlText w:val="%1."/>
+      <w:lvlJc w:val="left"/>
+      <w:pPr>
+        <w:ind w:left="1080" w:hanging="360"/>
+      </w:pPr>
+      <w:rPr>
+        <w:rFonts w:hint="default"/>
+      </w:rPr>
+    </w:lvl>
+    <w:lvl w:ilvl="1" w:tplc="04090019" w:tentative="1">
+      <w:start w:val="1"/>
+      <w:numFmt w:val="lowerLetter"/>
+      <w:lvlText w:val="%2."/>
+      <w:lvlJc w:val="left"/>
+      <w:pPr>
+        <w:ind w:left="1800" w:hanging="360"/>
+      </w:pPr>
+    </w:lvl>
+    <w:lvl w:ilvl="2" w:tplc="0409001B" w:tentative="1">
+      <w:start w:val="1"/>
+      <w:numFmt w:val="lowerRoman"/>
+      <w:lvlText w:val="%3."/>
+      <w:lvlJc w:val="right"/>
+      <w:pPr>
+        <w:ind w:left="2520" w:hanging="180"/>
+      </w:pPr>
+    </w:lvl>
+    <w:lvl w:ilvl="3" w:tplc="0409000F" w:tentative="1">
+      <w:start w:val="1"/>
+      <w:numFmt w:val="decimal"/>
+      <w:lvlText w:val="%4."/>
+      <w:lvlJc w:val="left"/>
+      <w:pPr>
+        <w:ind w:left="3240" w:hanging="360"/>
+      </w:pPr>
+    </w:lvl>
+    <w:lvl w:ilvl="4" w:tplc="04090019" w:tentative="1">
+      <w:start w:val="1"/>
+      <w:numFmt w:val="lowerLetter"/>
+      <w:lvlText w:val="%5."/>
+      <w:lvlJc w:val="left"/>
+      <w:pPr>
+        <w:ind w:left="3960" w:hanging="360"/>
+      </w:pPr>
+    </w:lvl>
+    <w:lvl w:ilvl="5" w:tplc="0409001B" w:tentative="1">
+      <w:start w:val="1"/>
+      <w:numFmt w:val="lowerRoman"/>
+      <w:lvlText w:val="%6."/>
+      <w:lvlJc w:val="right"/>
+      <w:pPr>
+        <w:ind w:left="4680" w:hanging="180"/>
+      </w:pPr>
+    </w:lvl>
+    <w:lvl w:ilvl="6" w:tplc="0409000F" w:tentative="1">
+      <w:start w:val="1"/>
+      <w:numFmt w:val="decimal"/>
+      <w:lvlText w:val="%7."/>
+      <w:lvlJc w:val="left"/>
+      <w:pPr>
+        <w:ind w:left="5400" w:hanging="360"/>
+      </w:pPr>
+    </w:lvl>
+    <w:lvl w:ilvl="7" w:tplc="04090019" w:tentative="1">
+      <w:start w:val="1"/>
+      <w:numFmt w:val="lowerLetter"/>
+      <w:lvlText w:val="%8."/>
+      <w:lvlJc w:val="left"/>
+      <w:pPr>
+        <w:ind w:left="6120" w:hanging="360"/>
+      </w:pPr>
+    </w:lvl>
+    <w:lvl w:ilvl="8" w:tplc="0409001B" w:tentative="1">
+      <w:start w:val="1"/>
+      <w:numFmt w:val="lowerRoman"/>
+      <w:lvlText w:val="%9."/>
+      <w:lvlJc w:val="right"/>
+      <w:pPr>
+        <w:ind w:left="6840" w:hanging="180"/>
+      </w:pPr>
+    </w:lvl>
+  </w:abstractNum>
+  <w:abstractNum w:abstractNumId="8">
     <w:nsid w:val="32A05D6C"/>
     <w:multiLevelType w:val="hybridMultilevel"/>
     <w:tmpl w:val="FE8243B4"/>
@@ -3974,10 +4727,10 @@
       </w:pPr>
     </w:lvl>
   </w:abstractNum>
-  <w:abstractNum w:abstractNumId="5">
+  <w:abstractNum w:abstractNumId="9">
     <w:nsid w:val="3D010477"/>
     <w:multiLevelType w:val="hybridMultilevel"/>
-    <w:tmpl w:val="8A100758"/>
+    <w:tmpl w:val="27FC3398"/>
     <w:lvl w:ilvl="0" w:tplc="0409000F">
       <w:start w:val="1"/>
       <w:numFmt w:val="decimal"/>
@@ -4063,7 +4816,7 @@
       </w:pPr>
     </w:lvl>
   </w:abstractNum>
-  <w:abstractNum w:abstractNumId="6">
+  <w:abstractNum w:abstractNumId="10">
     <w:nsid w:val="4AB42001"/>
     <w:multiLevelType w:val="hybridMultilevel"/>
     <w:tmpl w:val="1520E966"/>
@@ -4149,7 +4902,7 @@
       </w:pPr>
     </w:lvl>
   </w:abstractNum>
-  <w:abstractNum w:abstractNumId="7">
+  <w:abstractNum w:abstractNumId="11">
     <w:nsid w:val="5E5B1E2A"/>
     <w:multiLevelType w:val="hybridMultilevel"/>
     <w:tmpl w:val="37F409DC"/>
@@ -4241,7 +4994,120 @@
       </w:pPr>
     </w:lvl>
   </w:abstractNum>
-  <w:abstractNum w:abstractNumId="8">
+  <w:abstractNum w:abstractNumId="12">
+    <w:nsid w:val="63797789"/>
+    <w:multiLevelType w:val="hybridMultilevel"/>
+    <w:tmpl w:val="246207E8"/>
+    <w:lvl w:ilvl="0" w:tplc="04090001">
+      <w:start w:val="1"/>
+      <w:numFmt w:val="bullet"/>
+      <w:lvlText w:val=""/>
+      <w:lvlJc w:val="left"/>
+      <w:pPr>
+        <w:ind w:left="1440" w:hanging="360"/>
+      </w:pPr>
+      <w:rPr>
+        <w:rFonts w:ascii="Symbol" w:hAnsi="Symbol" w:hint="default"/>
+      </w:rPr>
+    </w:lvl>
+    <w:lvl w:ilvl="1" w:tplc="04090003">
+      <w:start w:val="1"/>
+      <w:numFmt w:val="bullet"/>
+      <w:lvlText w:val="o"/>
+      <w:lvlJc w:val="left"/>
+      <w:pPr>
+        <w:ind w:left="2160" w:hanging="360"/>
+      </w:pPr>
+      <w:rPr>
+        <w:rFonts w:ascii="Courier New" w:hAnsi="Courier New" w:cs="Courier New" w:hint="default"/>
+      </w:rPr>
+    </w:lvl>
+    <w:lvl w:ilvl="2" w:tplc="04090005" w:tentative="1">
+      <w:start w:val="1"/>
+      <w:numFmt w:val="bullet"/>
+      <w:lvlText w:val=""/>
+      <w:lvlJc w:val="left"/>
+      <w:pPr>
+        <w:ind w:left="2880" w:hanging="360"/>
+      </w:pPr>
+      <w:rPr>
+        <w:rFonts w:ascii="Wingdings" w:hAnsi="Wingdings" w:hint="default"/>
+      </w:rPr>
+    </w:lvl>
+    <w:lvl w:ilvl="3" w:tplc="04090001" w:tentative="1">
+      <w:start w:val="1"/>
+      <w:numFmt w:val="bullet"/>
+      <w:lvlText w:val=""/>
+      <w:lvlJc w:val="left"/>
+      <w:pPr>
+        <w:ind w:left="3600" w:hanging="360"/>
+      </w:pPr>
+      <w:rPr>
+        <w:rFonts w:ascii="Symbol" w:hAnsi="Symbol" w:hint="default"/>
+      </w:rPr>
+    </w:lvl>
+    <w:lvl w:ilvl="4" w:tplc="04090003" w:tentative="1">
+      <w:start w:val="1"/>
+      <w:numFmt w:val="bullet"/>
+      <w:lvlText w:val="o"/>
+      <w:lvlJc w:val="left"/>
+      <w:pPr>
+        <w:ind w:left="4320" w:hanging="360"/>
+      </w:pPr>
+      <w:rPr>
+        <w:rFonts w:ascii="Courier New" w:hAnsi="Courier New" w:cs="Courier New" w:hint="default"/>
+      </w:rPr>
+    </w:lvl>
+    <w:lvl w:ilvl="5" w:tplc="04090005" w:tentative="1">
+      <w:start w:val="1"/>
+      <w:numFmt w:val="bullet"/>
+      <w:lvlText w:val=""/>
+      <w:lvlJc w:val="left"/>
+      <w:pPr>
+        <w:ind w:left="5040" w:hanging="360"/>
+      </w:pPr>
+      <w:rPr>
+        <w:rFonts w:ascii="Wingdings" w:hAnsi="Wingdings" w:hint="default"/>
+      </w:rPr>
+    </w:lvl>
+    <w:lvl w:ilvl="6" w:tplc="04090001" w:tentative="1">
+      <w:start w:val="1"/>
+      <w:numFmt w:val="bullet"/>
+      <w:lvlText w:val=""/>
+      <w:lvlJc w:val="left"/>
+      <w:pPr>
+        <w:ind w:left="5760" w:hanging="360"/>
+      </w:pPr>
+      <w:rPr>
+        <w:rFonts w:ascii="Symbol" w:hAnsi="Symbol" w:hint="default"/>
+      </w:rPr>
+    </w:lvl>
+    <w:lvl w:ilvl="7" w:tplc="04090003" w:tentative="1">
+      <w:start w:val="1"/>
+      <w:numFmt w:val="bullet"/>
+      <w:lvlText w:val="o"/>
+      <w:lvlJc w:val="left"/>
+      <w:pPr>
+        <w:ind w:left="6480" w:hanging="360"/>
+      </w:pPr>
+      <w:rPr>
+        <w:rFonts w:ascii="Courier New" w:hAnsi="Courier New" w:cs="Courier New" w:hint="default"/>
+      </w:rPr>
+    </w:lvl>
+    <w:lvl w:ilvl="8" w:tplc="04090005" w:tentative="1">
+      <w:start w:val="1"/>
+      <w:numFmt w:val="bullet"/>
+      <w:lvlText w:val=""/>
+      <w:lvlJc w:val="left"/>
+      <w:pPr>
+        <w:ind w:left="7200" w:hanging="360"/>
+      </w:pPr>
+      <w:rPr>
+        <w:rFonts w:ascii="Wingdings" w:hAnsi="Wingdings" w:hint="default"/>
+      </w:rPr>
+    </w:lvl>
+  </w:abstractNum>
+  <w:abstractNum w:abstractNumId="13">
     <w:nsid w:val="64124D27"/>
     <w:multiLevelType w:val="hybridMultilevel"/>
     <w:tmpl w:val="0D04CC14"/>
@@ -4354,7 +5220,7 @@
       </w:rPr>
     </w:lvl>
   </w:abstractNum>
-  <w:abstractNum w:abstractNumId="9">
+  <w:abstractNum w:abstractNumId="14">
     <w:nsid w:val="666A36D3"/>
     <w:multiLevelType w:val="hybridMultilevel"/>
     <w:tmpl w:val="728611B8"/>
@@ -4444,34 +5310,49 @@
     </w:lvl>
   </w:abstractNum>
   <w:num w:numId="1">
+    <w:abstractNumId w:val="14"/>
+  </w:num>
+  <w:num w:numId="2">
+    <w:abstractNumId w:val="11"/>
+  </w:num>
+  <w:num w:numId="3">
+    <w:abstractNumId w:val="13"/>
+  </w:num>
+  <w:num w:numId="4">
+    <w:abstractNumId w:val="2"/>
+  </w:num>
+  <w:num w:numId="5">
+    <w:abstractNumId w:val="10"/>
+  </w:num>
+  <w:num w:numId="6">
     <w:abstractNumId w:val="9"/>
   </w:num>
-  <w:num w:numId="2">
-    <w:abstractNumId w:val="7"/>
-  </w:num>
-  <w:num w:numId="3">
-    <w:abstractNumId w:val="8"/>
-  </w:num>
-  <w:num w:numId="4">
-    <w:abstractNumId w:val="1"/>
-  </w:num>
-  <w:num w:numId="5">
-    <w:abstractNumId w:val="6"/>
-  </w:num>
-  <w:num w:numId="6">
-    <w:abstractNumId w:val="5"/>
-  </w:num>
   <w:num w:numId="7">
-    <w:abstractNumId w:val="2"/>
+    <w:abstractNumId w:val="4"/>
   </w:num>
   <w:num w:numId="8">
-    <w:abstractNumId w:val="4"/>
+    <w:abstractNumId w:val="8"/>
   </w:num>
   <w:num w:numId="9">
     <w:abstractNumId w:val="0"/>
   </w:num>
   <w:num w:numId="10">
+    <w:abstractNumId w:val="6"/>
+  </w:num>
+  <w:num w:numId="11">
+    <w:abstractNumId w:val="7"/>
+  </w:num>
+  <w:num w:numId="12">
+    <w:abstractNumId w:val="12"/>
+  </w:num>
+  <w:num w:numId="13">
     <w:abstractNumId w:val="3"/>
+  </w:num>
+  <w:num w:numId="14">
+    <w:abstractNumId w:val="1"/>
+  </w:num>
+  <w:num w:numId="15">
+    <w:abstractNumId w:val="5"/>
   </w:num>
 </w:numbering>
 </file>
@@ -5368,7 +6249,7 @@
 </file>
 
 <file path=customXml/itemProps1.xml><?xml version="1.0" encoding="utf-8"?>
-<ds:datastoreItem xmlns:ds="http://schemas.openxmlformats.org/officeDocument/2006/customXml" ds:itemID="{68C60CBE-8CBD-49AE-B9F9-7376E69A2A3E}">
+<ds:datastoreItem xmlns:ds="http://schemas.openxmlformats.org/officeDocument/2006/customXml" ds:itemID="{B95D5E77-B7C2-40AA-9ECF-BBCBEAA30236}">
   <ds:schemaRefs>
     <ds:schemaRef ds:uri="http://schemas.openxmlformats.org/officeDocument/2006/bibliography"/>
   </ds:schemaRefs>

</xml_diff>